<commit_message>
Merged Changes to screendata document
</commit_message>
<xml_diff>
--- a/Notes/SBM5 Screendata.docx
+++ b/Notes/SBM5 Screendata.docx
@@ -139,26 +139,24 @@
           </w:tcPr>
           <w:p>
             <w:r>
-              <w:t>BATTLE MODE</w:t>
-            </w:r>
-          </w:p>
-          <w:p/>
-          <w:p>
-            <w:r>
-              <w:t>BATTLE ROYALE MODE</w:t>
-            </w:r>
-          </w:p>
-          <w:p>
-            <w:r>
-              <w:t>MANIAC MODE</w:t>
-            </w:r>
-          </w:p>
-          <w:p>
-            <w:r>
-              <w:t>CONFIG BATTLE MODE</w:t>
-            </w:r>
-          </w:p>
-          <w:p/>
+              <w:t>Battle Mode</w:t>
+            </w:r>
+          </w:p>
+          <w:p>
+            <w:r>
+              <w:t>Battle Royal Mode</w:t>
+            </w:r>
+          </w:p>
+          <w:p>
+            <w:r>
+              <w:t>Maniac Mode</w:t>
+            </w:r>
+          </w:p>
+          <w:p>
+            <w:r>
+              <w:t>Config Battle Mode</w:t>
+            </w:r>
+          </w:p>
         </w:tc>
         <w:tc>
           <w:tcPr>
@@ -249,15 +247,7 @@
           <w:p/>
           <w:p>
             <w:r>
-              <w:t>(</w:t>
-            </w:r>
-            <w:proofErr w:type="gramStart"/>
-            <w:r>
-              <w:t>could</w:t>
-            </w:r>
-            <w:proofErr w:type="gramEnd"/>
-            <w:r>
-              <w:t xml:space="preserve"> change tag to team?)</w:t>
+              <w:t>(could change tag to team?)</w:t>
             </w:r>
           </w:p>
         </w:tc>
@@ -334,7 +324,7 @@
           </w:tcPr>
           <w:p>
             <w:r>
-              <w:t>PLAYER SELECT</w:t>
+              <w:t>Player Select</w:t>
             </w:r>
           </w:p>
         </w:tc>
@@ -410,7 +400,7 @@
           </w:tcPr>
           <w:p>
             <w:r>
-              <w:t>CHARACTER SELECT</w:t>
+              <w:t>Character Select</w:t>
             </w:r>
           </w:p>
         </w:tc>
@@ -485,14 +475,38 @@
           <w:tcPr>
             <w:tcW w:w="3651" w:type="dxa"/>
           </w:tcPr>
+          <w:p/>
+          <w:p>
+            <w:r>
+              <w:t>Rules Settings</w:t>
+            </w:r>
+          </w:p>
+          <w:p>
+            <w:r>
+              <w:t>(COMLEVEL) Easy</w:t>
+            </w:r>
+          </w:p>
+          <w:p>
+            <w:r>
+              <w:t>Sudden Death Random</w:t>
+            </w:r>
+          </w:p>
+          <w:p>
+            <w:proofErr w:type="spellStart"/>
+            <w:r>
+              <w:t>Misobon</w:t>
+            </w:r>
+            <w:proofErr w:type="spellEnd"/>
+            <w:r>
+              <w:t>(Missile) Super</w:t>
+            </w:r>
+          </w:p>
+          <w:p/>
           <w:p>
             <w:r>
               <w:t>MATCH RULES</w:t>
             </w:r>
           </w:p>
-          <w:p/>
-          <w:p/>
-          <w:p/>
           <w:p>
             <w:r>
               <w:t>COMLEVEL - EASY, NORMAL, HARD</w:t>
@@ -515,7 +529,30 @@
           </w:p>
           <w:p>
             <w:r>
-              <w:t xml:space="preserve"> MISOKKASU BOMBER (REVENGE) - SUPER, ON, OFF</w:t>
+              <w:t xml:space="preserve"> MISOKKASU</w:t>
+            </w:r>
+            <w:r>
+              <w:t>(From the manual)</w:t>
+            </w:r>
+            <w:r>
+              <w:t xml:space="preserve"> BOMBER (</w:t>
+            </w:r>
+            <w:r>
+              <w:t xml:space="preserve">Probably better as </w:t>
+            </w:r>
+            <w:r>
+              <w:t>REVENGE</w:t>
+            </w:r>
+            <w:r>
+              <w:t xml:space="preserve"> </w:t>
+            </w:r>
+            <w:proofErr w:type="spellStart"/>
+            <w:r>
+              <w:t>imho</w:t>
+            </w:r>
+            <w:proofErr w:type="spellEnd"/>
+            <w:r>
+              <w:t>) - SUPER, ON, OFF</w:t>
             </w:r>
           </w:p>
           <w:p>
@@ -675,11 +712,19 @@
           </w:tcPr>
           <w:p>
             <w:r>
-              <w:t>MODE SELECT</w:t>
-            </w:r>
-          </w:p>
-          <w:p/>
-          <w:p/>
+              <w:t>Mode Select</w:t>
+            </w:r>
+          </w:p>
+          <w:p>
+            <w:r>
+              <w:t>Set Configuration</w:t>
+            </w:r>
+          </w:p>
+          <w:p>
+            <w:r>
+              <w:t>Battle Start</w:t>
+            </w:r>
+          </w:p>
         </w:tc>
         <w:tc>
           <w:tcPr>
@@ -754,7 +799,45 @@
           </w:tcPr>
           <w:p>
             <w:r>
-              <w:t>DATA LOAD (LOAD DATA)</w:t>
+              <w:t>Data Load</w:t>
+            </w:r>
+          </w:p>
+          <w:p>
+            <w:r>
+              <w:t>New</w:t>
+            </w:r>
+          </w:p>
+          <w:p>
+            <w:r>
+              <w:t>Password Load</w:t>
+            </w:r>
+          </w:p>
+          <w:p>
+            <w:r>
+              <w:t>Data 1 White Bomber(man)</w:t>
+            </w:r>
+          </w:p>
+          <w:p>
+            <w:r>
+              <w:t>Data 2 Black Bomber(man)</w:t>
+            </w:r>
+          </w:p>
+          <w:p>
+            <w:r>
+              <w:t>Data 3 Red Bomber(man)</w:t>
+            </w:r>
+          </w:p>
+          <w:p>
+            <w:r>
+              <w:t>Data 4 Blue Bomber(man)</w:t>
+            </w:r>
+          </w:p>
+          <w:p>
+            <w:r>
+              <w:t>Data 5 Green Bomber(man</w:t>
+            </w:r>
+            <w:r>
+              <w:t>)</w:t>
             </w:r>
           </w:p>
           <w:p/>
@@ -771,7 +854,7 @@
             </w:pPr>
             <w:r>
               <w:rPr>
-                <w:rFonts w:ascii="MS Gothic" w:hAnsi="MS Gothic" w:cs="MS Gothic"/>
+                <w:rFonts w:ascii="MS Gothic" w:eastAsia="MS Gothic" w:hAnsi="MS Gothic" w:cs="MS Gothic" w:hint="eastAsia"/>
                 <w:color w:val="333333"/>
                 <w:sz w:val="16"/>
                 <w:szCs w:val="16"/>
@@ -789,62 +872,38 @@
                 <w:shd w:val="clear" w:color="auto" w:fill="FFFFFF"/>
                 <w:lang w:eastAsia="ja-JP"/>
               </w:rPr>
-              <w:t xml:space="preserve"> </w:t>
-            </w:r>
-            <w:r>
-              <w:rPr>
-                <w:rFonts w:ascii="MS Gothic" w:hAnsi="MS Gothic" w:cs="MS Gothic"/>
+              <w:t xml:space="preserve"> CREATE NEW </w:t>
+            </w:r>
+          </w:p>
+          <w:p>
+            <w:pPr>
+              <w:rPr>
+                <w:lang w:eastAsia="ja-JP"/>
+              </w:rPr>
+            </w:pPr>
+          </w:p>
+          <w:p>
+            <w:pPr>
+              <w:rPr>
+                <w:sz w:val="16"/>
+                <w:szCs w:val="16"/>
+                <w:lang w:eastAsia="ja-JP"/>
+              </w:rPr>
+            </w:pPr>
+            <w:r>
+              <w:rPr>
+                <w:rFonts w:ascii="MS Gothic" w:eastAsia="MS Gothic" w:hAnsi="MS Gothic" w:cs="MS Gothic" w:hint="eastAsia"/>
                 <w:color w:val="333333"/>
                 <w:sz w:val="16"/>
                 <w:szCs w:val="16"/>
                 <w:shd w:val="clear" w:color="auto" w:fill="FFFFFF"/>
                 <w:lang w:eastAsia="ja-JP"/>
               </w:rPr>
-              <w:t>CREATE NEW</w:t>
-            </w:r>
-            <w:bookmarkStart w:id="0" w:name="_GoBack"/>
-            <w:bookmarkEnd w:id="0"/>
-            <w:r>
-              <w:rPr>
-                <w:rFonts w:ascii="MS Gothic" w:hAnsi="MS Gothic" w:cs="MS Gothic"/>
-                <w:color w:val="333333"/>
-                <w:sz w:val="16"/>
-                <w:szCs w:val="16"/>
-                <w:shd w:val="clear" w:color="auto" w:fill="FFFFFF"/>
-                <w:lang w:eastAsia="ja-JP"/>
-              </w:rPr>
-              <w:t xml:space="preserve"> </w:t>
-            </w:r>
-          </w:p>
-          <w:p>
-            <w:pPr>
-              <w:rPr>
-                <w:lang w:eastAsia="ja-JP"/>
-              </w:rPr>
-            </w:pPr>
-          </w:p>
-          <w:p>
-            <w:pPr>
-              <w:rPr>
-                <w:sz w:val="16"/>
-                <w:szCs w:val="16"/>
-                <w:lang w:eastAsia="ja-JP"/>
-              </w:rPr>
-            </w:pPr>
-            <w:r>
-              <w:rPr>
-                <w:rFonts w:ascii="MS Gothic" w:hAnsi="MS Gothic" w:cs="MS Gothic"/>
-                <w:color w:val="333333"/>
-                <w:sz w:val="16"/>
-                <w:szCs w:val="16"/>
-                <w:shd w:val="clear" w:color="auto" w:fill="FFFFFF"/>
-                <w:lang w:eastAsia="ja-JP"/>
-              </w:rPr>
               <w:t>パス</w:t>
             </w:r>
             <w:r>
               <w:rPr>
-                <w:rFonts w:ascii="MS Gothic" w:hAnsi="MS Gothic" w:cs="MS Gothic"/>
+                <w:rFonts w:ascii="MS Gothic" w:eastAsia="MS Gothic" w:hAnsi="MS Gothic" w:cs="MS Gothic" w:hint="eastAsia"/>
                 <w:color w:val="333333"/>
                 <w:sz w:val="16"/>
                 <w:szCs w:val="16"/>
@@ -865,7 +924,7 @@
             </w:r>
             <w:r>
               <w:rPr>
-                <w:rFonts w:ascii="MS Gothic" w:hAnsi="MS Gothic" w:cs="MS Gothic"/>
+                <w:rFonts w:ascii="MS Gothic" w:eastAsia="MS Gothic" w:hAnsi="MS Gothic" w:cs="MS Gothic" w:hint="eastAsia"/>
                 <w:color w:val="333333"/>
                 <w:sz w:val="16"/>
                 <w:szCs w:val="16"/>
@@ -887,7 +946,7 @@
             </w:r>
             <w:r>
               <w:rPr>
-                <w:rFonts w:ascii="MS Gothic" w:hAnsi="MS Gothic" w:cs="MS Gothic"/>
+                <w:rFonts w:ascii="MS Gothic" w:eastAsia="MS Gothic" w:hAnsi="MS Gothic" w:cs="MS Gothic" w:hint="eastAsia"/>
                 <w:color w:val="333333"/>
                 <w:sz w:val="16"/>
                 <w:szCs w:val="16"/>
@@ -905,8 +964,245 @@
                 <w:shd w:val="clear" w:color="auto" w:fill="FFFFFF"/>
                 <w:lang w:eastAsia="ja-JP"/>
               </w:rPr>
-              <w:t xml:space="preserve"> PASSWORD</w:t>
-            </w:r>
+              <w:t xml:space="preserve"> PASSWORD LOAD</w:t>
+            </w:r>
+          </w:p>
+          <w:p>
+            <w:pPr>
+              <w:rPr>
+                <w:lang w:eastAsia="ja-JP"/>
+              </w:rPr>
+            </w:pPr>
+          </w:p>
+          <w:p>
+            <w:pPr>
+              <w:rPr>
+                <w:rFonts w:asciiTheme="majorEastAsia" w:eastAsiaTheme="majorEastAsia" w:hAnsiTheme="majorEastAsia"/>
+                <w:sz w:val="16"/>
+                <w:szCs w:val="16"/>
+                <w:lang w:eastAsia="ja-JP"/>
+              </w:rPr>
+            </w:pPr>
+            <w:r>
+              <w:rPr>
+                <w:rFonts w:asciiTheme="majorEastAsia" w:eastAsiaTheme="majorEastAsia" w:hAnsiTheme="majorEastAsia" w:hint="eastAsia"/>
+                <w:sz w:val="16"/>
+                <w:szCs w:val="16"/>
+                <w:lang w:eastAsia="ja-JP"/>
+              </w:rPr>
+              <w:t xml:space="preserve">DATA1 </w:t>
+            </w:r>
+            <w:r>
+              <w:rPr>
+                <w:rFonts w:ascii="MS Mincho" w:eastAsia="MS Mincho" w:hAnsi="MS Mincho" w:cs="MS Mincho" w:hint="eastAsia"/>
+                <w:color w:val="333333"/>
+                <w:sz w:val="16"/>
+                <w:szCs w:val="16"/>
+                <w:shd w:val="clear" w:color="auto" w:fill="FFFFFF"/>
+                <w:lang w:eastAsia="ja-JP"/>
+              </w:rPr>
+              <w:t>しろぼん</w:t>
+            </w:r>
+            <w:r>
+              <w:rPr>
+                <w:rFonts w:asciiTheme="majorEastAsia" w:eastAsiaTheme="majorEastAsia" w:hAnsiTheme="majorEastAsia" w:cs="MS Gothic" w:hint="eastAsia"/>
+                <w:color w:val="333333"/>
+                <w:sz w:val="16"/>
+                <w:szCs w:val="16"/>
+                <w:shd w:val="clear" w:color="auto" w:fill="FFFFFF"/>
+                <w:lang w:eastAsia="ja-JP"/>
+              </w:rPr>
+              <w:t xml:space="preserve"> WHITE BON</w:t>
+            </w:r>
+          </w:p>
+          <w:p>
+            <w:pPr>
+              <w:rPr>
+                <w:rFonts w:asciiTheme="majorEastAsia" w:eastAsiaTheme="majorEastAsia" w:hAnsiTheme="majorEastAsia"/>
+                <w:sz w:val="16"/>
+                <w:szCs w:val="16"/>
+                <w:lang w:eastAsia="ja-JP"/>
+              </w:rPr>
+            </w:pPr>
+            <w:r>
+              <w:rPr>
+                <w:rFonts w:asciiTheme="majorEastAsia" w:eastAsiaTheme="majorEastAsia" w:hAnsiTheme="majorEastAsia" w:hint="eastAsia"/>
+                <w:sz w:val="16"/>
+                <w:szCs w:val="16"/>
+                <w:lang w:eastAsia="ja-JP"/>
+              </w:rPr>
+              <w:t xml:space="preserve">DATA2 </w:t>
+            </w:r>
+            <w:r>
+              <w:rPr>
+                <w:rFonts w:ascii="MS Mincho" w:eastAsia="MS Mincho" w:hAnsi="MS Mincho" w:cs="MS Mincho" w:hint="eastAsia"/>
+                <w:color w:val="333333"/>
+                <w:sz w:val="16"/>
+                <w:szCs w:val="16"/>
+                <w:shd w:val="clear" w:color="auto" w:fill="FFFFFF"/>
+                <w:lang w:eastAsia="ja-JP"/>
+              </w:rPr>
+              <w:t>くろぼん</w:t>
+            </w:r>
+            <w:r>
+              <w:rPr>
+                <w:rFonts w:asciiTheme="majorEastAsia" w:eastAsiaTheme="majorEastAsia" w:hAnsiTheme="majorEastAsia" w:cs="MS Gothic" w:hint="eastAsia"/>
+                <w:color w:val="333333"/>
+                <w:sz w:val="16"/>
+                <w:szCs w:val="16"/>
+                <w:shd w:val="clear" w:color="auto" w:fill="FFFFFF"/>
+                <w:lang w:eastAsia="ja-JP"/>
+              </w:rPr>
+              <w:t xml:space="preserve"> BLACK BON</w:t>
+            </w:r>
+          </w:p>
+          <w:p>
+            <w:pPr>
+              <w:rPr>
+                <w:rFonts w:asciiTheme="majorEastAsia" w:eastAsiaTheme="majorEastAsia" w:hAnsiTheme="majorEastAsia"/>
+                <w:sz w:val="16"/>
+                <w:szCs w:val="16"/>
+                <w:lang w:eastAsia="ja-JP"/>
+              </w:rPr>
+            </w:pPr>
+            <w:r>
+              <w:rPr>
+                <w:rFonts w:asciiTheme="majorEastAsia" w:eastAsiaTheme="majorEastAsia" w:hAnsiTheme="majorEastAsia" w:hint="eastAsia"/>
+                <w:sz w:val="16"/>
+                <w:szCs w:val="16"/>
+                <w:lang w:eastAsia="ja-JP"/>
+              </w:rPr>
+              <w:t xml:space="preserve">DATA3 </w:t>
+            </w:r>
+            <w:r>
+              <w:rPr>
+                <w:rFonts w:ascii="MS Mincho" w:eastAsia="MS Mincho" w:hAnsi="MS Mincho" w:cs="MS Mincho" w:hint="eastAsia"/>
+                <w:color w:val="333333"/>
+                <w:sz w:val="16"/>
+                <w:szCs w:val="16"/>
+                <w:shd w:val="clear" w:color="auto" w:fill="FFFFFF"/>
+                <w:lang w:eastAsia="ja-JP"/>
+              </w:rPr>
+              <w:t>あかぼん</w:t>
+            </w:r>
+            <w:r>
+              <w:rPr>
+                <w:rFonts w:asciiTheme="majorEastAsia" w:eastAsiaTheme="majorEastAsia" w:hAnsiTheme="majorEastAsia" w:cs="MS Gothic" w:hint="eastAsia"/>
+                <w:color w:val="333333"/>
+                <w:sz w:val="16"/>
+                <w:szCs w:val="16"/>
+                <w:shd w:val="clear" w:color="auto" w:fill="FFFFFF"/>
+                <w:lang w:eastAsia="ja-JP"/>
+              </w:rPr>
+              <w:t xml:space="preserve"> RED BON</w:t>
+            </w:r>
+          </w:p>
+          <w:p>
+            <w:pPr>
+              <w:rPr>
+                <w:rFonts w:asciiTheme="majorEastAsia" w:eastAsiaTheme="majorEastAsia" w:hAnsiTheme="majorEastAsia"/>
+                <w:sz w:val="16"/>
+                <w:szCs w:val="16"/>
+                <w:lang w:eastAsia="ja-JP"/>
+              </w:rPr>
+            </w:pPr>
+            <w:r>
+              <w:rPr>
+                <w:rFonts w:asciiTheme="majorEastAsia" w:eastAsiaTheme="majorEastAsia" w:hAnsiTheme="majorEastAsia" w:hint="eastAsia"/>
+                <w:sz w:val="16"/>
+                <w:szCs w:val="16"/>
+                <w:lang w:eastAsia="ja-JP"/>
+              </w:rPr>
+              <w:t xml:space="preserve">DATA4 </w:t>
+            </w:r>
+            <w:r>
+              <w:rPr>
+                <w:rFonts w:ascii="MS Mincho" w:eastAsia="MS Mincho" w:hAnsi="MS Mincho" w:cs="MS Mincho" w:hint="eastAsia"/>
+                <w:color w:val="333333"/>
+                <w:sz w:val="16"/>
+                <w:szCs w:val="16"/>
+                <w:shd w:val="clear" w:color="auto" w:fill="FFFFFF"/>
+                <w:lang w:eastAsia="ja-JP"/>
+              </w:rPr>
+              <w:t>あおぼん</w:t>
+            </w:r>
+            <w:r>
+              <w:rPr>
+                <w:rFonts w:asciiTheme="majorEastAsia" w:eastAsiaTheme="majorEastAsia" w:hAnsiTheme="majorEastAsia" w:cs="MS Gothic" w:hint="eastAsia"/>
+                <w:color w:val="333333"/>
+                <w:sz w:val="16"/>
+                <w:szCs w:val="16"/>
+                <w:shd w:val="clear" w:color="auto" w:fill="FFFFFF"/>
+                <w:lang w:eastAsia="ja-JP"/>
+              </w:rPr>
+              <w:t xml:space="preserve"> BLUE BON</w:t>
+            </w:r>
+          </w:p>
+          <w:p>
+            <w:pPr>
+              <w:rPr>
+                <w:rFonts w:asciiTheme="majorEastAsia" w:eastAsiaTheme="majorEastAsia" w:hAnsiTheme="majorEastAsia" w:cs="MS Gothic"/>
+                <w:color w:val="333333"/>
+                <w:sz w:val="16"/>
+                <w:szCs w:val="16"/>
+                <w:shd w:val="clear" w:color="auto" w:fill="FFFFFF"/>
+                <w:lang w:eastAsia="ja-JP"/>
+              </w:rPr>
+            </w:pPr>
+            <w:r>
+              <w:rPr>
+                <w:rFonts w:asciiTheme="majorEastAsia" w:eastAsiaTheme="majorEastAsia" w:hAnsiTheme="majorEastAsia" w:hint="eastAsia"/>
+                <w:sz w:val="16"/>
+                <w:szCs w:val="16"/>
+                <w:lang w:eastAsia="ja-JP"/>
+              </w:rPr>
+              <w:t xml:space="preserve">DATA5 </w:t>
+            </w:r>
+            <w:r>
+              <w:rPr>
+                <w:rFonts w:ascii="MS Mincho" w:eastAsia="MS Mincho" w:hAnsi="MS Mincho" w:cs="MS Mincho" w:hint="eastAsia"/>
+                <w:color w:val="333333"/>
+                <w:sz w:val="16"/>
+                <w:szCs w:val="16"/>
+                <w:shd w:val="clear" w:color="auto" w:fill="FFFFFF"/>
+                <w:lang w:eastAsia="ja-JP"/>
+              </w:rPr>
+              <w:t>みど</w:t>
+            </w:r>
+            <w:r>
+              <w:rPr>
+                <w:rFonts w:ascii="MS Mincho" w:eastAsia="MS Mincho" w:hAnsi="MS Mincho" w:cs="MS Mincho" w:hint="eastAsia"/>
+                <w:color w:val="333333"/>
+                <w:sz w:val="16"/>
+                <w:szCs w:val="16"/>
+                <w:shd w:val="clear" w:color="auto" w:fill="FFFFFF"/>
+              </w:rPr>
+              <w:t>り</w:t>
+            </w:r>
+            <w:r>
+              <w:rPr>
+                <w:rFonts w:ascii="MS Mincho" w:eastAsia="MS Mincho" w:hAnsi="MS Mincho" w:cs="MS Mincho" w:hint="eastAsia"/>
+                <w:color w:val="333333"/>
+                <w:sz w:val="16"/>
+                <w:szCs w:val="16"/>
+                <w:shd w:val="clear" w:color="auto" w:fill="FFFFFF"/>
+                <w:lang w:eastAsia="ja-JP"/>
+              </w:rPr>
+              <w:t>ぼん</w:t>
+            </w:r>
+            <w:r>
+              <w:rPr>
+                <w:rFonts w:asciiTheme="majorEastAsia" w:eastAsiaTheme="majorEastAsia" w:hAnsiTheme="majorEastAsia" w:cs="MS Gothic" w:hint="eastAsia"/>
+                <w:color w:val="333333"/>
+                <w:sz w:val="16"/>
+                <w:szCs w:val="16"/>
+                <w:shd w:val="clear" w:color="auto" w:fill="FFFFFF"/>
+                <w:lang w:eastAsia="ja-JP"/>
+              </w:rPr>
+              <w:t xml:space="preserve"> GREEN BON</w:t>
+            </w:r>
+          </w:p>
+          <w:p>
             <w:r>
               <w:rPr>
                 <w:rFonts w:ascii="MS Gothic" w:hAnsi="MS Gothic" w:cs="MS Gothic" w:hint="eastAsia"/>
@@ -916,358 +1212,11 @@
                 <w:shd w:val="clear" w:color="auto" w:fill="FFFFFF"/>
                 <w:lang w:eastAsia="ja-JP"/>
               </w:rPr>
-              <w:t xml:space="preserve"> LOAD</w:t>
-            </w:r>
-          </w:p>
-          <w:p>
-            <w:pPr>
-              <w:rPr>
-                <w:lang w:eastAsia="ja-JP"/>
-              </w:rPr>
-            </w:pPr>
-          </w:p>
-          <w:p>
-            <w:pPr>
-              <w:rPr>
-                <w:rFonts w:asciiTheme="majorEastAsia" w:eastAsiaTheme="majorEastAsia" w:hAnsiTheme="majorEastAsia"/>
-                <w:sz w:val="16"/>
-                <w:szCs w:val="16"/>
-                <w:lang w:eastAsia="ja-JP"/>
-              </w:rPr>
-            </w:pPr>
-            <w:r>
-              <w:rPr>
-                <w:rFonts w:asciiTheme="majorEastAsia" w:eastAsiaTheme="majorEastAsia" w:hAnsiTheme="majorEastAsia"/>
-                <w:sz w:val="16"/>
-                <w:szCs w:val="16"/>
-                <w:lang w:eastAsia="ja-JP"/>
-              </w:rPr>
-              <w:t>DATA1</w:t>
-            </w:r>
-            <w:r>
-              <w:rPr>
-                <w:rFonts w:asciiTheme="majorEastAsia" w:eastAsiaTheme="majorEastAsia" w:hAnsiTheme="majorEastAsia"/>
-                <w:sz w:val="16"/>
-                <w:szCs w:val="16"/>
-                <w:lang w:eastAsia="ja-JP"/>
-              </w:rPr>
-              <w:t xml:space="preserve"> </w:t>
-            </w:r>
-            <w:r>
-              <w:rPr>
-                <w:rFonts w:asciiTheme="majorEastAsia" w:eastAsiaTheme="majorEastAsia" w:hAnsiTheme="majorEastAsia" w:cs="MS Gothic"/>
-                <w:color w:val="333333"/>
-                <w:sz w:val="16"/>
-                <w:szCs w:val="16"/>
-                <w:shd w:val="clear" w:color="auto" w:fill="FFFFFF"/>
-                <w:lang w:eastAsia="ja-JP"/>
-              </w:rPr>
-              <w:t>しろぼん</w:t>
-            </w:r>
-            <w:r>
-              <w:rPr>
-                <w:rFonts w:asciiTheme="majorEastAsia" w:eastAsiaTheme="majorEastAsia" w:hAnsiTheme="majorEastAsia" w:cs="MS Gothic" w:hint="eastAsia"/>
-                <w:color w:val="333333"/>
-                <w:sz w:val="16"/>
-                <w:szCs w:val="16"/>
-                <w:shd w:val="clear" w:color="auto" w:fill="FFFFFF"/>
-                <w:lang w:eastAsia="ja-JP"/>
-              </w:rPr>
-              <w:t xml:space="preserve"> </w:t>
-            </w:r>
-            <w:r>
-              <w:rPr>
-                <w:rFonts w:asciiTheme="majorEastAsia" w:eastAsiaTheme="majorEastAsia" w:hAnsiTheme="majorEastAsia" w:cs="MS Gothic"/>
-                <w:color w:val="333333"/>
-                <w:sz w:val="16"/>
-                <w:szCs w:val="16"/>
-                <w:shd w:val="clear" w:color="auto" w:fill="FFFFFF"/>
-                <w:lang w:eastAsia="ja-JP"/>
-              </w:rPr>
-              <w:t>WHITE BON</w:t>
-            </w:r>
-          </w:p>
-          <w:p>
-            <w:pPr>
-              <w:rPr>
-                <w:rFonts w:asciiTheme="majorEastAsia" w:eastAsiaTheme="majorEastAsia" w:hAnsiTheme="majorEastAsia" w:hint="eastAsia"/>
-                <w:sz w:val="16"/>
-                <w:szCs w:val="16"/>
-                <w:lang w:eastAsia="ja-JP"/>
-              </w:rPr>
-            </w:pPr>
-            <w:r>
-              <w:rPr>
-                <w:rFonts w:asciiTheme="majorEastAsia" w:eastAsiaTheme="majorEastAsia" w:hAnsiTheme="majorEastAsia"/>
-                <w:sz w:val="16"/>
-                <w:szCs w:val="16"/>
-                <w:lang w:eastAsia="ja-JP"/>
-              </w:rPr>
-              <w:t>DATA2</w:t>
-            </w:r>
-            <w:r>
-              <w:rPr>
-                <w:rFonts w:asciiTheme="majorEastAsia" w:eastAsiaTheme="majorEastAsia" w:hAnsiTheme="majorEastAsia"/>
-                <w:sz w:val="16"/>
-                <w:szCs w:val="16"/>
-                <w:lang w:eastAsia="ja-JP"/>
-              </w:rPr>
-              <w:t xml:space="preserve"> </w:t>
-            </w:r>
-            <w:r>
-              <w:rPr>
-                <w:rFonts w:asciiTheme="majorEastAsia" w:eastAsiaTheme="majorEastAsia" w:hAnsiTheme="majorEastAsia" w:cs="MS Gothic"/>
-                <w:color w:val="333333"/>
-                <w:sz w:val="16"/>
-                <w:szCs w:val="16"/>
-                <w:shd w:val="clear" w:color="auto" w:fill="FFFFFF"/>
-                <w:lang w:eastAsia="ja-JP"/>
-              </w:rPr>
-              <w:t>くろぼん</w:t>
-            </w:r>
-            <w:r>
-              <w:rPr>
-                <w:rFonts w:asciiTheme="majorEastAsia" w:eastAsiaTheme="majorEastAsia" w:hAnsiTheme="majorEastAsia" w:cs="MS Gothic" w:hint="eastAsia"/>
-                <w:color w:val="333333"/>
-                <w:sz w:val="16"/>
-                <w:szCs w:val="16"/>
-                <w:shd w:val="clear" w:color="auto" w:fill="FFFFFF"/>
-                <w:lang w:eastAsia="ja-JP"/>
-              </w:rPr>
-              <w:t xml:space="preserve"> </w:t>
-            </w:r>
-            <w:r>
-              <w:rPr>
-                <w:rFonts w:asciiTheme="majorEastAsia" w:eastAsiaTheme="majorEastAsia" w:hAnsiTheme="majorEastAsia" w:cs="MS Gothic"/>
-                <w:color w:val="333333"/>
-                <w:sz w:val="16"/>
-                <w:szCs w:val="16"/>
-                <w:shd w:val="clear" w:color="auto" w:fill="FFFFFF"/>
-                <w:lang w:eastAsia="ja-JP"/>
-              </w:rPr>
-              <w:t>BLACK BON</w:t>
-            </w:r>
-          </w:p>
-          <w:p>
-            <w:pPr>
-              <w:rPr>
-                <w:rFonts w:asciiTheme="majorEastAsia" w:eastAsiaTheme="majorEastAsia" w:hAnsiTheme="majorEastAsia" w:hint="eastAsia"/>
-                <w:sz w:val="16"/>
-                <w:szCs w:val="16"/>
-                <w:lang w:eastAsia="ja-JP"/>
-              </w:rPr>
-            </w:pPr>
-            <w:r>
-              <w:rPr>
-                <w:rFonts w:asciiTheme="majorEastAsia" w:eastAsiaTheme="majorEastAsia" w:hAnsiTheme="majorEastAsia"/>
-                <w:sz w:val="16"/>
-                <w:szCs w:val="16"/>
-                <w:lang w:eastAsia="ja-JP"/>
-              </w:rPr>
-              <w:t>DATA3</w:t>
-            </w:r>
-            <w:r>
-              <w:rPr>
-                <w:rFonts w:asciiTheme="majorEastAsia" w:eastAsiaTheme="majorEastAsia" w:hAnsiTheme="majorEastAsia"/>
-                <w:sz w:val="16"/>
-                <w:szCs w:val="16"/>
-                <w:lang w:eastAsia="ja-JP"/>
-              </w:rPr>
-              <w:t xml:space="preserve"> </w:t>
-            </w:r>
-            <w:r>
-              <w:rPr>
-                <w:rFonts w:asciiTheme="majorEastAsia" w:eastAsiaTheme="majorEastAsia" w:hAnsiTheme="majorEastAsia" w:cs="MS Gothic"/>
-                <w:color w:val="333333"/>
-                <w:sz w:val="16"/>
-                <w:szCs w:val="16"/>
-                <w:shd w:val="clear" w:color="auto" w:fill="FFFFFF"/>
-                <w:lang w:eastAsia="ja-JP"/>
-              </w:rPr>
-              <w:t>あかぼん</w:t>
-            </w:r>
-            <w:r>
-              <w:rPr>
-                <w:rFonts w:asciiTheme="majorEastAsia" w:eastAsiaTheme="majorEastAsia" w:hAnsiTheme="majorEastAsia" w:cs="MS Gothic" w:hint="eastAsia"/>
-                <w:color w:val="333333"/>
-                <w:sz w:val="16"/>
-                <w:szCs w:val="16"/>
-                <w:shd w:val="clear" w:color="auto" w:fill="FFFFFF"/>
-                <w:lang w:eastAsia="ja-JP"/>
-              </w:rPr>
-              <w:t xml:space="preserve"> </w:t>
-            </w:r>
-            <w:r>
-              <w:rPr>
-                <w:rFonts w:asciiTheme="majorEastAsia" w:eastAsiaTheme="majorEastAsia" w:hAnsiTheme="majorEastAsia" w:cs="MS Gothic"/>
-                <w:color w:val="333333"/>
-                <w:sz w:val="16"/>
-                <w:szCs w:val="16"/>
-                <w:shd w:val="clear" w:color="auto" w:fill="FFFFFF"/>
-                <w:lang w:eastAsia="ja-JP"/>
-              </w:rPr>
-              <w:t>RED BON</w:t>
-            </w:r>
-          </w:p>
-          <w:p>
-            <w:pPr>
-              <w:rPr>
-                <w:rFonts w:asciiTheme="majorEastAsia" w:eastAsiaTheme="majorEastAsia" w:hAnsiTheme="majorEastAsia" w:hint="eastAsia"/>
-                <w:sz w:val="16"/>
-                <w:szCs w:val="16"/>
-                <w:lang w:eastAsia="ja-JP"/>
-              </w:rPr>
-            </w:pPr>
-            <w:r>
-              <w:rPr>
-                <w:rFonts w:asciiTheme="majorEastAsia" w:eastAsiaTheme="majorEastAsia" w:hAnsiTheme="majorEastAsia"/>
-                <w:sz w:val="16"/>
-                <w:szCs w:val="16"/>
-                <w:lang w:eastAsia="ja-JP"/>
-              </w:rPr>
-              <w:t>DATA4</w:t>
-            </w:r>
-            <w:r>
-              <w:rPr>
-                <w:rFonts w:asciiTheme="majorEastAsia" w:eastAsiaTheme="majorEastAsia" w:hAnsiTheme="majorEastAsia"/>
-                <w:sz w:val="16"/>
-                <w:szCs w:val="16"/>
-                <w:lang w:eastAsia="ja-JP"/>
-              </w:rPr>
-              <w:t xml:space="preserve"> </w:t>
-            </w:r>
-            <w:r>
-              <w:rPr>
-                <w:rFonts w:asciiTheme="majorEastAsia" w:eastAsiaTheme="majorEastAsia" w:hAnsiTheme="majorEastAsia" w:cs="MS Gothic"/>
-                <w:color w:val="333333"/>
-                <w:sz w:val="16"/>
-                <w:szCs w:val="16"/>
-                <w:shd w:val="clear" w:color="auto" w:fill="FFFFFF"/>
-                <w:lang w:eastAsia="ja-JP"/>
-              </w:rPr>
-              <w:t>あおぼん</w:t>
-            </w:r>
-            <w:r>
-              <w:rPr>
-                <w:rFonts w:asciiTheme="majorEastAsia" w:eastAsiaTheme="majorEastAsia" w:hAnsiTheme="majorEastAsia" w:cs="MS Gothic" w:hint="eastAsia"/>
-                <w:color w:val="333333"/>
-                <w:sz w:val="16"/>
-                <w:szCs w:val="16"/>
-                <w:shd w:val="clear" w:color="auto" w:fill="FFFFFF"/>
-                <w:lang w:eastAsia="ja-JP"/>
-              </w:rPr>
-              <w:t xml:space="preserve"> </w:t>
-            </w:r>
-            <w:r>
-              <w:rPr>
-                <w:rFonts w:asciiTheme="majorEastAsia" w:eastAsiaTheme="majorEastAsia" w:hAnsiTheme="majorEastAsia" w:cs="MS Gothic"/>
-                <w:color w:val="333333"/>
-                <w:sz w:val="16"/>
-                <w:szCs w:val="16"/>
-                <w:shd w:val="clear" w:color="auto" w:fill="FFFFFF"/>
-                <w:lang w:eastAsia="ja-JP"/>
-              </w:rPr>
-              <w:t>BLUE BON</w:t>
-            </w:r>
-          </w:p>
-          <w:p>
-            <w:pPr>
-              <w:rPr>
-                <w:rFonts w:asciiTheme="majorEastAsia" w:eastAsiaTheme="majorEastAsia" w:hAnsiTheme="majorEastAsia" w:cs="MS Gothic"/>
-                <w:color w:val="333333"/>
-                <w:sz w:val="16"/>
-                <w:szCs w:val="16"/>
-                <w:shd w:val="clear" w:color="auto" w:fill="FFFFFF"/>
-                <w:lang w:eastAsia="ja-JP"/>
-              </w:rPr>
-            </w:pPr>
-            <w:r>
-              <w:rPr>
-                <w:rFonts w:asciiTheme="majorEastAsia" w:eastAsiaTheme="majorEastAsia" w:hAnsiTheme="majorEastAsia"/>
-                <w:sz w:val="16"/>
-                <w:szCs w:val="16"/>
-                <w:lang w:eastAsia="ja-JP"/>
-              </w:rPr>
-              <w:t>DATA5</w:t>
-            </w:r>
-            <w:r>
-              <w:rPr>
-                <w:rFonts w:asciiTheme="majorEastAsia" w:eastAsiaTheme="majorEastAsia" w:hAnsiTheme="majorEastAsia"/>
-                <w:sz w:val="16"/>
-                <w:szCs w:val="16"/>
-                <w:lang w:eastAsia="ja-JP"/>
-              </w:rPr>
-              <w:t xml:space="preserve"> </w:t>
-            </w:r>
-            <w:r>
-              <w:rPr>
-                <w:rFonts w:asciiTheme="majorEastAsia" w:eastAsiaTheme="majorEastAsia" w:hAnsiTheme="majorEastAsia" w:cs="MS Gothic"/>
-                <w:color w:val="333333"/>
-                <w:sz w:val="16"/>
-                <w:szCs w:val="16"/>
-                <w:shd w:val="clear" w:color="auto" w:fill="FFFFFF"/>
-                <w:lang w:eastAsia="ja-JP"/>
-              </w:rPr>
-              <w:t>みど</w:t>
-            </w:r>
-            <w:r>
-              <w:rPr>
-                <w:rFonts w:asciiTheme="majorEastAsia" w:eastAsiaTheme="majorEastAsia" w:hAnsiTheme="majorEastAsia" w:cs="MS Gothic"/>
-                <w:color w:val="333333"/>
-                <w:sz w:val="16"/>
-                <w:szCs w:val="16"/>
-                <w:shd w:val="clear" w:color="auto" w:fill="FFFFFF"/>
-              </w:rPr>
-              <w:t>り</w:t>
-            </w:r>
-            <w:r>
-              <w:rPr>
-                <w:rFonts w:asciiTheme="majorEastAsia" w:eastAsiaTheme="majorEastAsia" w:hAnsiTheme="majorEastAsia" w:cs="MS Gothic"/>
-                <w:color w:val="333333"/>
-                <w:sz w:val="16"/>
-                <w:szCs w:val="16"/>
-                <w:shd w:val="clear" w:color="auto" w:fill="FFFFFF"/>
-                <w:lang w:eastAsia="ja-JP"/>
-              </w:rPr>
-              <w:t>ぼん</w:t>
-            </w:r>
-            <w:r>
-              <w:rPr>
-                <w:rFonts w:asciiTheme="majorEastAsia" w:eastAsiaTheme="majorEastAsia" w:hAnsiTheme="majorEastAsia" w:cs="MS Gothic" w:hint="eastAsia"/>
-                <w:color w:val="333333"/>
-                <w:sz w:val="16"/>
-                <w:szCs w:val="16"/>
-                <w:shd w:val="clear" w:color="auto" w:fill="FFFFFF"/>
-                <w:lang w:eastAsia="ja-JP"/>
-              </w:rPr>
-              <w:t xml:space="preserve"> GREEN BON</w:t>
-            </w:r>
-          </w:p>
-          <w:p>
-            <w:pPr>
-              <w:rPr>
-                <w:rFonts w:asciiTheme="majorEastAsia" w:eastAsiaTheme="majorEastAsia" w:hAnsiTheme="majorEastAsia" w:cs="MS Gothic" w:hint="eastAsia"/>
-                <w:color w:val="333333"/>
-                <w:sz w:val="16"/>
-                <w:szCs w:val="16"/>
-                <w:shd w:val="clear" w:color="auto" w:fill="FFFFFF"/>
-                <w:lang w:eastAsia="ja-JP"/>
-              </w:rPr>
-            </w:pPr>
-            <w:r>
-              <w:rPr>
-                <w:rFonts w:ascii="MS Gothic" w:hAnsi="MS Gothic" w:cs="MS Gothic"/>
-                <w:color w:val="333333"/>
-                <w:sz w:val="16"/>
-                <w:szCs w:val="16"/>
-                <w:shd w:val="clear" w:color="auto" w:fill="FFFFFF"/>
-                <w:lang w:eastAsia="ja-JP"/>
-              </w:rPr>
               <w:t xml:space="preserve">DATA6 </w:t>
             </w:r>
             <w:r>
               <w:rPr>
-                <w:rFonts w:ascii="MS Gothic" w:hAnsi="MS Gothic" w:cs="MS Gothic"/>
+                <w:rFonts w:ascii="MS Gothic" w:eastAsia="MS Gothic" w:hAnsi="MS Gothic" w:cs="MS Gothic" w:hint="eastAsia"/>
                 <w:color w:val="333333"/>
                 <w:sz w:val="16"/>
                 <w:szCs w:val="16"/>
@@ -1288,7 +1237,7 @@
             <w:proofErr w:type="spellStart"/>
             <w:r>
               <w:rPr>
-                <w:rFonts w:ascii="MS Gothic" w:hAnsi="MS Gothic" w:cs="MS Gothic"/>
+                <w:rFonts w:ascii="MS Gothic" w:eastAsia="MS Gothic" w:hAnsi="MS Gothic" w:cs="MS Gothic" w:hint="eastAsia"/>
                 <w:color w:val="333333"/>
                 <w:sz w:val="16"/>
                 <w:szCs w:val="16"/>
@@ -1299,7 +1248,7 @@
             <w:proofErr w:type="spellEnd"/>
             <w:r>
               <w:rPr>
-                <w:rFonts w:asciiTheme="majorEastAsia" w:eastAsiaTheme="majorEastAsia" w:hAnsiTheme="majorEastAsia" w:cs="MS Gothic"/>
+                <w:rFonts w:ascii="MS Mincho" w:eastAsia="MS Mincho" w:hAnsi="MS Mincho" w:cs="MS Mincho" w:hint="eastAsia"/>
                 <w:color w:val="333333"/>
                 <w:sz w:val="16"/>
                 <w:szCs w:val="16"/>
@@ -1391,7 +1340,21 @@
           <w:tcPr>
             <w:tcW w:w="3651" w:type="dxa"/>
           </w:tcPr>
-          <w:p/>
+          <w:p>
+            <w:r>
+              <w:t>Body Setting</w:t>
+            </w:r>
+          </w:p>
+          <w:p>
+            <w:r>
+              <w:t>Select your Bomber</w:t>
+            </w:r>
+          </w:p>
+          <w:p>
+            <w:r>
+              <w:t>Select color</w:t>
+            </w:r>
+          </w:p>
         </w:tc>
         <w:tc>
           <w:tcPr>
@@ -1428,30 +1391,54 @@
                 <w:lang w:eastAsia="ja-JP"/>
               </w:rPr>
               <w:lastRenderedPageBreak/>
-              <w:pict>
-                <v:shapetype id="_x0000_t75" coordsize="21600,21600" o:spt="75" o:preferrelative="t" path="m@4@5l@4@11@9@11@9@5xe" filled="f" stroked="f">
-                  <v:stroke joinstyle="miter"/>
-                  <v:formulas>
-                    <v:f eqn="if lineDrawn pixelLineWidth 0"/>
-                    <v:f eqn="sum @0 1 0"/>
-                    <v:f eqn="sum 0 0 @1"/>
-                    <v:f eqn="prod @2 1 2"/>
-                    <v:f eqn="prod @3 21600 pixelWidth"/>
-                    <v:f eqn="prod @3 21600 pixelHeight"/>
-                    <v:f eqn="sum @0 0 1"/>
-                    <v:f eqn="prod @6 1 2"/>
-                    <v:f eqn="prod @7 21600 pixelWidth"/>
-                    <v:f eqn="sum @8 21600 0"/>
-                    <v:f eqn="prod @7 21600 pixelHeight"/>
-                    <v:f eqn="sum @10 21600 0"/>
-                  </v:formulas>
-                  <v:path o:extrusionok="f" gradientshapeok="t" o:connecttype="rect"/>
-                  <o:lock v:ext="edit" aspectratio="t"/>
-                </v:shapetype>
-                <v:shape id="_x0000_i1025" type="#_x0000_t75" style="width:287.25pt;height:225pt">
-                  <v:imagedata r:id="rId13" o:title="base-20180917-115737"/>
-                </v:shape>
-              </w:pict>
+              <w:drawing>
+                <wp:inline distT="0" distB="0" distL="0" distR="0">
+                  <wp:extent cx="3648075" cy="2857500"/>
+                  <wp:effectExtent l="0" t="0" r="0" b="0"/>
+                  <wp:docPr id="11" name="Picture 11" descr="base-20180917-115737"/>
+                  <wp:cNvGraphicFramePr>
+                    <a:graphicFrameLocks xmlns:a="http://schemas.openxmlformats.org/drawingml/2006/main" noChangeAspect="1"/>
+                  </wp:cNvGraphicFramePr>
+                  <a:graphic xmlns:a="http://schemas.openxmlformats.org/drawingml/2006/main">
+                    <a:graphicData uri="http://schemas.openxmlformats.org/drawingml/2006/picture">
+                      <pic:pic xmlns:pic="http://schemas.openxmlformats.org/drawingml/2006/picture">
+                        <pic:nvPicPr>
+                          <pic:cNvPr id="0" name="Picture 1" descr="base-20180917-115737"/>
+                          <pic:cNvPicPr>
+                            <a:picLocks noChangeAspect="1" noChangeArrowheads="1"/>
+                          </pic:cNvPicPr>
+                        </pic:nvPicPr>
+                        <pic:blipFill>
+                          <a:blip r:embed="rId13">
+                            <a:extLst>
+                              <a:ext uri="{28A0092B-C50C-407E-A947-70E740481C1C}">
+                                <a14:useLocalDpi xmlns:a14="http://schemas.microsoft.com/office/drawing/2010/main" val="0"/>
+                              </a:ext>
+                            </a:extLst>
+                          </a:blip>
+                          <a:srcRect/>
+                          <a:stretch>
+                            <a:fillRect/>
+                          </a:stretch>
+                        </pic:blipFill>
+                        <pic:spPr bwMode="auto">
+                          <a:xfrm>
+                            <a:off x="0" y="0"/>
+                            <a:ext cx="3648075" cy="2857500"/>
+                          </a:xfrm>
+                          <a:prstGeom prst="rect">
+                            <a:avLst/>
+                          </a:prstGeom>
+                          <a:noFill/>
+                          <a:ln>
+                            <a:noFill/>
+                          </a:ln>
+                        </pic:spPr>
+                      </pic:pic>
+                    </a:graphicData>
+                  </a:graphic>
+                </wp:inline>
+              </w:drawing>
             </w:r>
           </w:p>
         </w:tc>
@@ -1460,11 +1447,12 @@
             <w:tcW w:w="3651" w:type="dxa"/>
           </w:tcPr>
           <w:p>
+            <w:bookmarkStart w:id="0" w:name="_GoBack"/>
+            <w:bookmarkEnd w:id="0"/>
             <w:r>
               <w:t>PASSWORD</w:t>
             </w:r>
           </w:p>
-          <w:p/>
           <w:p>
             <w:r>
               <w:t>ENTER PASSWORD</w:t>
@@ -1535,7 +1523,43 @@
           <w:tcPr>
             <w:tcW w:w="3651" w:type="dxa"/>
           </w:tcPr>
-          <w:p/>
+          <w:p>
+            <w:r>
+              <w:t>Power Up Setting</w:t>
+            </w:r>
+          </w:p>
+          <w:p>
+            <w:r>
+              <w:t xml:space="preserve">Name Settings </w:t>
+            </w:r>
+            <w:proofErr w:type="spellStart"/>
+            <w:r>
+              <w:t>Bomberman</w:t>
+            </w:r>
+            <w:proofErr w:type="spellEnd"/>
+          </w:p>
+          <w:p>
+            <w:r>
+              <w:t>Standard Power Ups</w:t>
+            </w:r>
+          </w:p>
+          <w:p/>
+          <w:p>
+            <w:r>
+              <w:t>Additional Power Ups</w:t>
+            </w:r>
+          </w:p>
+          <w:p/>
+          <w:p>
+            <w:r>
+              <w:t>Safe Point Cost</w:t>
+            </w:r>
+          </w:p>
+          <w:p>
+            <w:r>
+              <w:t>Stock 12 Points</w:t>
+            </w:r>
+          </w:p>
         </w:tc>
         <w:tc>
           <w:tcPr>
@@ -1608,7 +1632,23 @@
           <w:tcPr>
             <w:tcW w:w="3651" w:type="dxa"/>
           </w:tcPr>
-          <w:p/>
+          <w:p>
+            <w:r>
+              <w:t>Name Settings</w:t>
+            </w:r>
+          </w:p>
+          <w:p>
+            <w:r>
+              <w:t>What’s your name?</w:t>
+            </w:r>
+          </w:p>
+          <w:p/>
+          <w:p/>
+          <w:p>
+            <w:r>
+              <w:t>Back Done</w:t>
+            </w:r>
+          </w:p>
         </w:tc>
         <w:tc>
           <w:tcPr>
@@ -1680,7 +1720,36 @@
           <w:tcPr>
             <w:tcW w:w="3651" w:type="dxa"/>
           </w:tcPr>
-          <w:p/>
+          <w:p>
+            <w:r>
+              <w:t>Data Save</w:t>
+            </w:r>
+          </w:p>
+          <w:p>
+            <w:r>
+              <w:t>Data 1 White Bomber(man)</w:t>
+            </w:r>
+          </w:p>
+          <w:p>
+            <w:r>
+              <w:t>Data 2 Black Bomber(man)</w:t>
+            </w:r>
+          </w:p>
+          <w:p>
+            <w:r>
+              <w:t>Data 3 Red Bomber(man)</w:t>
+            </w:r>
+          </w:p>
+          <w:p>
+            <w:r>
+              <w:t>Data 4 Blue Bomber(man)</w:t>
+            </w:r>
+          </w:p>
+          <w:p>
+            <w:r>
+              <w:t>Data 5 Green Bomber(man)</w:t>
+            </w:r>
+          </w:p>
         </w:tc>
         <w:tc>
           <w:tcPr>
@@ -1753,7 +1822,42 @@
           <w:tcPr>
             <w:tcW w:w="3651" w:type="dxa"/>
           </w:tcPr>
-          <w:p/>
+          <w:p>
+            <w:r>
+              <w:t>Data Save</w:t>
+            </w:r>
+          </w:p>
+          <w:p>
+            <w:r>
+              <w:t>Data 1 White Bomber(man)</w:t>
+            </w:r>
+          </w:p>
+          <w:p>
+            <w:r>
+              <w:t>Data 2 Black Bomber(man)</w:t>
+            </w:r>
+          </w:p>
+          <w:p>
+            <w:r>
+              <w:t>Data 3 Red Bomber(man)</w:t>
+            </w:r>
+          </w:p>
+          <w:p>
+            <w:r>
+              <w:t>Data 4 Blue Bomber(man)</w:t>
+            </w:r>
+          </w:p>
+          <w:p>
+            <w:r>
+              <w:t>Data 5 Green Bomber(man)</w:t>
+            </w:r>
+          </w:p>
+          <w:p/>
+          <w:p>
+            <w:r>
+              <w:t>Overwrite this data?</w:t>
+            </w:r>
+          </w:p>
         </w:tc>
         <w:tc>
           <w:tcPr>
@@ -1819,7 +1923,11 @@
           <w:tcPr>
             <w:tcW w:w="3651" w:type="dxa"/>
           </w:tcPr>
-          <w:p/>
+          <w:p>
+            <w:r>
+              <w:t>Option</w:t>
+            </w:r>
+          </w:p>
         </w:tc>
         <w:tc>
           <w:tcPr>
@@ -1892,7 +2000,26 @@
           <w:tcPr>
             <w:tcW w:w="3651" w:type="dxa"/>
           </w:tcPr>
-          <w:p/>
+          <w:p>
+            <w:r>
+              <w:t>Sound Test</w:t>
+            </w:r>
+          </w:p>
+          <w:p>
+            <w:r>
+              <w:t>Music</w:t>
+            </w:r>
+          </w:p>
+          <w:p>
+            <w:r>
+              <w:t>Effects</w:t>
+            </w:r>
+          </w:p>
+          <w:p>
+            <w:r>
+              <w:t>Voice Sample(Narration)</w:t>
+            </w:r>
+          </w:p>
         </w:tc>
         <w:tc>
           <w:tcPr>
@@ -1964,7 +2091,26 @@
           <w:tcPr>
             <w:tcW w:w="3651" w:type="dxa"/>
           </w:tcPr>
-          <w:p/>
+          <w:p>
+            <w:r>
+              <w:t>Maniac Stage</w:t>
+            </w:r>
+          </w:p>
+          <w:p>
+            <w:r>
+              <w:t>Item Select</w:t>
+            </w:r>
+          </w:p>
+          <w:p>
+            <w:r>
+              <w:t>Handicap</w:t>
+            </w:r>
+          </w:p>
+          <w:p>
+            <w:r>
+              <w:t>Battle Start</w:t>
+            </w:r>
+          </w:p>
         </w:tc>
         <w:tc>
           <w:tcPr>
@@ -2037,7 +2183,11 @@
           <w:tcPr>
             <w:tcW w:w="3651" w:type="dxa"/>
           </w:tcPr>
-          <w:p/>
+          <w:p>
+            <w:r>
+              <w:t>Handicap</w:t>
+            </w:r>
+          </w:p>
         </w:tc>
         <w:tc>
           <w:tcPr>
@@ -2112,7 +2262,16 @@
           <w:tcPr>
             <w:tcW w:w="3651" w:type="dxa"/>
           </w:tcPr>
-          <w:p/>
+          <w:p>
+            <w:r>
+              <w:t>Item Select</w:t>
+            </w:r>
+          </w:p>
+          <w:p>
+            <w:r>
+              <w:t>Stock 60</w:t>
+            </w:r>
+          </w:p>
         </w:tc>
         <w:tc>
           <w:tcPr>
@@ -2185,7 +2344,22 @@
           <w:tcPr>
             <w:tcW w:w="3651" w:type="dxa"/>
           </w:tcPr>
-          <w:p/>
+          <w:p>
+            <w:r>
+              <w:t>Password</w:t>
+            </w:r>
+          </w:p>
+          <w:p>
+            <w:r>
+              <w:t>Enter Password</w:t>
+            </w:r>
+          </w:p>
+          <w:p/>
+          <w:p>
+            <w:r>
+              <w:t>Back Done</w:t>
+            </w:r>
+          </w:p>
         </w:tc>
         <w:tc>
           <w:tcPr>
@@ -2257,7 +2431,11 @@
           <w:tcPr>
             <w:tcW w:w="3651" w:type="dxa"/>
           </w:tcPr>
-          <w:p/>
+          <w:p>
+            <w:r>
+              <w:t>Team Member</w:t>
+            </w:r>
+          </w:p>
         </w:tc>
         <w:tc>
           <w:tcPr>
@@ -2335,7 +2513,26 @@
           <w:tcPr>
             <w:tcW w:w="3651" w:type="dxa"/>
           </w:tcPr>
-          <w:p/>
+          <w:p>
+            <w:r>
+              <w:t>Which Item will you obtain?</w:t>
+            </w:r>
+          </w:p>
+          <w:p>
+            <w:r>
+              <w:t>Strike</w:t>
+            </w:r>
+          </w:p>
+          <w:p>
+            <w:r>
+              <w:t>Pin</w:t>
+            </w:r>
+          </w:p>
+          <w:p>
+            <w:r>
+              <w:t>Pins</w:t>
+            </w:r>
+          </w:p>
         </w:tc>
         <w:tc>
           <w:tcPr>
@@ -2407,7 +2604,17 @@
           <w:tcPr>
             <w:tcW w:w="3651" w:type="dxa"/>
           </w:tcPr>
-          <w:p/>
+          <w:p>
+            <w:r>
+              <w:t>Stage Select</w:t>
+            </w:r>
+          </w:p>
+          <w:p/>
+          <w:p>
+            <w:r>
+              <w:t>The Usual one</w:t>
+            </w:r>
+          </w:p>
         </w:tc>
         <w:tc>
           <w:tcPr>
@@ -2480,7 +2687,16 @@
           <w:tcPr>
             <w:tcW w:w="3651" w:type="dxa"/>
           </w:tcPr>
-          <w:p/>
+          <w:p>
+            <w:r>
+              <w:t>Stage Select</w:t>
+            </w:r>
+          </w:p>
+          <w:p>
+            <w:r>
+              <w:t>Conveyer Belt Stage</w:t>
+            </w:r>
+          </w:p>
         </w:tc>
         <w:tc>
           <w:tcPr>
@@ -2546,7 +2762,17 @@
           <w:tcPr>
             <w:tcW w:w="3651" w:type="dxa"/>
           </w:tcPr>
-          <w:p/>
+          <w:p>
+            <w:r>
+              <w:t>Stage Select</w:t>
+            </w:r>
+          </w:p>
+          <w:p/>
+          <w:p>
+            <w:r>
+              <w:t>Hide n Seek on the Roof</w:t>
+            </w:r>
+          </w:p>
         </w:tc>
         <w:tc>
           <w:tcPr>
@@ -2613,7 +2839,17 @@
           <w:tcPr>
             <w:tcW w:w="3651" w:type="dxa"/>
           </w:tcPr>
-          <w:p/>
+          <w:p>
+            <w:r>
+              <w:t>Stage Select</w:t>
+            </w:r>
+          </w:p>
+          <w:p/>
+          <w:p>
+            <w:r>
+              <w:t>Just Two Lights</w:t>
+            </w:r>
+          </w:p>
         </w:tc>
         <w:tc>
           <w:tcPr>
@@ -2679,7 +2915,17 @@
           <w:tcPr>
             <w:tcW w:w="3651" w:type="dxa"/>
           </w:tcPr>
-          <w:p/>
+          <w:p>
+            <w:r>
+              <w:t>Stage Select</w:t>
+            </w:r>
+          </w:p>
+          <w:p/>
+          <w:p>
+            <w:r>
+              <w:t>Run fast!</w:t>
+            </w:r>
+          </w:p>
         </w:tc>
         <w:tc>
           <w:tcPr>
@@ -2746,7 +2992,17 @@
           <w:tcPr>
             <w:tcW w:w="3651" w:type="dxa"/>
           </w:tcPr>
-          <w:p/>
+          <w:p>
+            <w:r>
+              <w:t>Stage Select</w:t>
+            </w:r>
+          </w:p>
+          <w:p/>
+          <w:p>
+            <w:r>
+              <w:t>Ice and Snow!</w:t>
+            </w:r>
+          </w:p>
         </w:tc>
         <w:tc>
           <w:tcPr>
@@ -2812,7 +3068,27 @@
           <w:tcPr>
             <w:tcW w:w="3651" w:type="dxa"/>
           </w:tcPr>
-          <w:p/>
+          <w:p>
+            <w:r>
+              <w:t>Stage Select</w:t>
+            </w:r>
+          </w:p>
+          <w:p/>
+          <w:p>
+            <w:proofErr w:type="spellStart"/>
+            <w:r>
+              <w:t>Turn</w:t>
+            </w:r>
+            <w:proofErr w:type="gramStart"/>
+            <w:r>
+              <w:t>!Go</w:t>
+            </w:r>
+            <w:proofErr w:type="spellEnd"/>
+            <w:proofErr w:type="gramEnd"/>
+            <w:r>
+              <w:t>!</w:t>
+            </w:r>
+          </w:p>
         </w:tc>
         <w:tc>
           <w:tcPr>
@@ -2879,7 +3155,22 @@
           <w:tcPr>
             <w:tcW w:w="3651" w:type="dxa"/>
           </w:tcPr>
-          <w:p/>
+          <w:p>
+            <w:r>
+              <w:t>Stage Select</w:t>
+            </w:r>
+          </w:p>
+          <w:p/>
+          <w:p>
+            <w:proofErr w:type="spellStart"/>
+            <w:r>
+              <w:t>Lets</w:t>
+            </w:r>
+            <w:proofErr w:type="spellEnd"/>
+            <w:r>
+              <w:t xml:space="preserve"> ride the trolley cart</w:t>
+            </w:r>
+          </w:p>
         </w:tc>
         <w:tc>
           <w:tcPr>
@@ -2945,7 +3236,17 @@
           <w:tcPr>
             <w:tcW w:w="3651" w:type="dxa"/>
           </w:tcPr>
-          <w:p/>
+          <w:p>
+            <w:r>
+              <w:t>Stage Select</w:t>
+            </w:r>
+          </w:p>
+          <w:p/>
+          <w:p>
+            <w:r>
+              <w:t>Road Closed</w:t>
+            </w:r>
+          </w:p>
         </w:tc>
         <w:tc>
           <w:tcPr>
@@ -3012,7 +3313,30 @@
           <w:tcPr>
             <w:tcW w:w="3651" w:type="dxa"/>
           </w:tcPr>
-          <w:p/>
+          <w:p>
+            <w:r>
+              <w:t>Stage Select</w:t>
+            </w:r>
+          </w:p>
+          <w:p/>
+          <w:p>
+            <w:r>
+              <w:t xml:space="preserve">Dance </w:t>
+            </w:r>
+            <w:proofErr w:type="spellStart"/>
+            <w:r>
+              <w:t>Fire</w:t>
+            </w:r>
+            <w:proofErr w:type="gramStart"/>
+            <w:r>
+              <w:t>!Dance</w:t>
+            </w:r>
+            <w:proofErr w:type="spellEnd"/>
+            <w:proofErr w:type="gramEnd"/>
+            <w:r>
+              <w:t>!</w:t>
+            </w:r>
+          </w:p>
         </w:tc>
         <w:tc>
           <w:tcPr>
@@ -3078,7 +3402,17 @@
           <w:tcPr>
             <w:tcW w:w="3651" w:type="dxa"/>
           </w:tcPr>
-          <w:p/>
+          <w:p>
+            <w:r>
+              <w:t>Stage Select</w:t>
+            </w:r>
+          </w:p>
+          <w:p/>
+          <w:p>
+            <w:r>
+              <w:t>Weird Loops</w:t>
+            </w:r>
+          </w:p>
         </w:tc>
         <w:tc>
           <w:tcPr>
@@ -3145,7 +3479,17 @@
           <w:tcPr>
             <w:tcW w:w="3651" w:type="dxa"/>
           </w:tcPr>
-          <w:p/>
+          <w:p>
+            <w:r>
+              <w:t>Stage Select</w:t>
+            </w:r>
+          </w:p>
+          <w:p/>
+          <w:p>
+            <w:r>
+              <w:t>Tricky Conveyer Belt</w:t>
+            </w:r>
+          </w:p>
         </w:tc>
         <w:tc>
           <w:tcPr>
@@ -3211,7 +3555,17 @@
           <w:tcPr>
             <w:tcW w:w="3651" w:type="dxa"/>
           </w:tcPr>
-          <w:p/>
+          <w:p>
+            <w:r>
+              <w:t>Stage Select</w:t>
+            </w:r>
+          </w:p>
+          <w:p/>
+          <w:p>
+            <w:r>
+              <w:t>Strange Trolley Carts</w:t>
+            </w:r>
+          </w:p>
         </w:tc>
         <w:tc>
           <w:tcPr>
@@ -3283,7 +3637,16 @@
           <w:tcPr>
             <w:tcW w:w="3651" w:type="dxa"/>
           </w:tcPr>
-          <w:p/>
+          <w:p>
+            <w:proofErr w:type="spellStart"/>
+            <w:r>
+              <w:t>Bomberman</w:t>
+            </w:r>
+            <w:proofErr w:type="spellEnd"/>
+            <w:r>
+              <w:t xml:space="preserve"> Seal of Approval</w:t>
+            </w:r>
+          </w:p>
         </w:tc>
         <w:tc>
           <w:tcPr>
@@ -3345,7 +3708,29 @@
           <w:tcPr>
             <w:tcW w:w="3651" w:type="dxa"/>
           </w:tcPr>
-          <w:p/>
+          <w:p>
+            <w:r>
+              <w:t>Certification</w:t>
+            </w:r>
+          </w:p>
+          <w:p/>
+          <w:p>
+            <w:r>
+              <w:t>You have completed 001% of the game. This  certifies you as Lame Bomber</w:t>
+            </w:r>
+          </w:p>
+          <w:p/>
+          <w:p/>
+          <w:p>
+            <w:r>
+              <w:t>White Bomber</w:t>
+            </w:r>
+          </w:p>
+          <w:p>
+            <w:r>
+              <w:t>On behalf of every Bomber</w:t>
+            </w:r>
+          </w:p>
         </w:tc>
         <w:tc>
           <w:tcPr>
@@ -3412,7 +3797,28 @@
           <w:tcPr>
             <w:tcW w:w="3651" w:type="dxa"/>
           </w:tcPr>
-          <w:p/>
+          <w:p>
+            <w:r>
+              <w:t>Certification</w:t>
+            </w:r>
+          </w:p>
+          <w:p/>
+          <w:p>
+            <w:r>
+              <w:t>You have completed 005% of the game. This  certifies you as Flimsy Bomber</w:t>
+            </w:r>
+          </w:p>
+          <w:p/>
+          <w:p>
+            <w:r>
+              <w:t>White Bomber</w:t>
+            </w:r>
+          </w:p>
+          <w:p>
+            <w:r>
+              <w:t>On behalf of every Bomber</w:t>
+            </w:r>
+          </w:p>
         </w:tc>
         <w:tc>
           <w:tcPr>
@@ -3478,7 +3884,28 @@
           <w:tcPr>
             <w:tcW w:w="3651" w:type="dxa"/>
           </w:tcPr>
-          <w:p/>
+          <w:p>
+            <w:r>
+              <w:t>Certification</w:t>
+            </w:r>
+          </w:p>
+          <w:p/>
+          <w:p>
+            <w:r>
+              <w:t>You have completed 010% of the game. This  certifies you as Weakling Bomber</w:t>
+            </w:r>
+          </w:p>
+          <w:p/>
+          <w:p>
+            <w:r>
+              <w:t>White Bomber</w:t>
+            </w:r>
+          </w:p>
+          <w:p>
+            <w:r>
+              <w:t>On behalf of every Bomber</w:t>
+            </w:r>
+          </w:p>
         </w:tc>
         <w:tc>
           <w:tcPr>
@@ -3545,7 +3972,28 @@
           <w:tcPr>
             <w:tcW w:w="3651" w:type="dxa"/>
           </w:tcPr>
-          <w:p/>
+          <w:p>
+            <w:r>
+              <w:t>Certification</w:t>
+            </w:r>
+          </w:p>
+          <w:p/>
+          <w:p>
+            <w:r>
+              <w:t>You have completed 015% of the game. This  certifies you as Greenhorn Bomber</w:t>
+            </w:r>
+          </w:p>
+          <w:p/>
+          <w:p>
+            <w:r>
+              <w:t>White Bomber</w:t>
+            </w:r>
+          </w:p>
+          <w:p>
+            <w:r>
+              <w:t>On behalf of every Bomber</w:t>
+            </w:r>
+          </w:p>
         </w:tc>
         <w:tc>
           <w:tcPr>
@@ -3611,7 +4059,28 @@
           <w:tcPr>
             <w:tcW w:w="3651" w:type="dxa"/>
           </w:tcPr>
-          <w:p/>
+          <w:p>
+            <w:r>
+              <w:t>Certification</w:t>
+            </w:r>
+          </w:p>
+          <w:p/>
+          <w:p>
+            <w:r>
+              <w:t>You have completed 018% of the game. This  certifies you as Amateur Bomber</w:t>
+            </w:r>
+          </w:p>
+          <w:p/>
+          <w:p>
+            <w:r>
+              <w:t>White Bomber</w:t>
+            </w:r>
+          </w:p>
+          <w:p>
+            <w:r>
+              <w:t>On behalf of every Bomber</w:t>
+            </w:r>
+          </w:p>
         </w:tc>
         <w:tc>
           <w:tcPr>
@@ -3678,7 +4147,33 @@
           <w:tcPr>
             <w:tcW w:w="3651" w:type="dxa"/>
           </w:tcPr>
-          <w:p/>
+          <w:p>
+            <w:r>
+              <w:t>Advice</w:t>
+            </w:r>
+          </w:p>
+          <w:p>
+            <w:r>
+              <w:t>Lame Bomber</w:t>
+            </w:r>
+          </w:p>
+          <w:p/>
+          <w:p>
+            <w:r>
+              <w:t>You are a beginner, right?</w:t>
+            </w:r>
+          </w:p>
+          <w:p>
+            <w:r>
+              <w:t>Come on! Put more effort into your endeavor!</w:t>
+            </w:r>
+          </w:p>
+          <w:p/>
+          <w:p>
+            <w:r>
+              <w:t>Current Score 004%</w:t>
+            </w:r>
+          </w:p>
         </w:tc>
         <w:tc>
           <w:tcPr>
@@ -3744,7 +4239,27 @@
           <w:tcPr>
             <w:tcW w:w="3651" w:type="dxa"/>
           </w:tcPr>
-          <w:p/>
+          <w:p>
+            <w:r>
+              <w:t>Advice</w:t>
+            </w:r>
+          </w:p>
+          <w:p>
+            <w:r>
+              <w:t>Flimsy Bomber</w:t>
+            </w:r>
+          </w:p>
+          <w:p>
+            <w:r>
+              <w:t>Seems like it’s going to take 10 years for you to clear this game.</w:t>
+            </w:r>
+          </w:p>
+          <w:p/>
+          <w:p>
+            <w:r>
+              <w:t>Current Score 005%</w:t>
+            </w:r>
+          </w:p>
         </w:tc>
         <w:tc>
           <w:tcPr>
@@ -3811,7 +4326,28 @@
           <w:tcPr>
             <w:tcW w:w="3651" w:type="dxa"/>
           </w:tcPr>
-          <w:p/>
+          <w:p>
+            <w:r>
+              <w:t>Advice</w:t>
+            </w:r>
+          </w:p>
+          <w:p>
+            <w:r>
+              <w:t>Weak Bomber</w:t>
+            </w:r>
+          </w:p>
+          <w:p/>
+          <w:p>
+            <w:r>
+              <w:t>You still need some practice.</w:t>
+            </w:r>
+          </w:p>
+          <w:p/>
+          <w:p>
+            <w:r>
+              <w:t>Current Score 010%</w:t>
+            </w:r>
+          </w:p>
         </w:tc>
         <w:tc>
           <w:tcPr>
@@ -3877,7 +4413,35 @@
           <w:tcPr>
             <w:tcW w:w="3651" w:type="dxa"/>
           </w:tcPr>
-          <w:p/>
+          <w:p>
+            <w:r>
+              <w:t>Advice</w:t>
+            </w:r>
+          </w:p>
+          <w:p/>
+          <w:p>
+            <w:r>
+              <w:t>Greenhorn Bomber</w:t>
+            </w:r>
+          </w:p>
+          <w:p/>
+          <w:p>
+            <w:r>
+              <w:t>You still have to make a long way.</w:t>
+            </w:r>
+          </w:p>
+          <w:p>
+            <w:r>
+              <w:t>Keep going!</w:t>
+            </w:r>
+          </w:p>
+          <w:p/>
+          <w:p/>
+          <w:p>
+            <w:r>
+              <w:t>Current Score 015%</w:t>
+            </w:r>
+          </w:p>
         </w:tc>
         <w:tc>
           <w:tcPr>
@@ -3944,7 +4508,33 @@
           <w:tcPr>
             <w:tcW w:w="3651" w:type="dxa"/>
           </w:tcPr>
-          <w:p/>
+          <w:p>
+            <w:r>
+              <w:t>Advice</w:t>
+            </w:r>
+          </w:p>
+          <w:p>
+            <w:r>
+              <w:t>Amateur Bomber</w:t>
+            </w:r>
+          </w:p>
+          <w:p/>
+          <w:p>
+            <w:r>
+              <w:t>Still haven’t reached the ending?</w:t>
+            </w:r>
+          </w:p>
+          <w:p>
+            <w:r>
+              <w:t>How slow!</w:t>
+            </w:r>
+          </w:p>
+          <w:p/>
+          <w:p>
+            <w:r>
+              <w:t>Current Score 018%!</w:t>
+            </w:r>
+          </w:p>
         </w:tc>
         <w:tc>
           <w:tcPr>
@@ -4014,7 +4604,7 @@
   <w:docDefaults>
     <w:rPrDefault>
       <w:rPr>
-        <w:rFonts w:asciiTheme="minorHAnsi" w:eastAsiaTheme="minorEastAsia" w:hAnsiTheme="minorHAnsi" w:cstheme="minorBidi"/>
+        <w:rFonts w:asciiTheme="minorHAnsi" w:eastAsiaTheme="minorHAnsi" w:hAnsiTheme="minorHAnsi" w:cstheme="minorBidi"/>
         <w:sz w:val="22"/>
         <w:szCs w:val="22"/>
         <w:lang w:val="en-US" w:eastAsia="en-US" w:bidi="ar-SA"/>
@@ -4771,7 +5361,7 @@
 </file>
 
 <file path=customXml/itemProps1.xml><?xml version="1.0" encoding="utf-8"?>
-<ds:datastoreItem xmlns:ds="http://schemas.openxmlformats.org/officeDocument/2006/customXml" ds:itemID="{9E10CCB2-A316-4FE8-AD5E-8A169F7E7352}">
+<ds:datastoreItem xmlns:ds="http://schemas.openxmlformats.org/officeDocument/2006/customXml" ds:itemID="{51EC0F7E-DDCA-4790-B9C4-8277326876BA}">
   <ds:schemaRefs>
     <ds:schemaRef ds:uri="http://schemas.openxmlformats.org/officeDocument/2006/bibliography"/>
   </ds:schemaRefs>

</xml_diff>

<commit_message>
Added sprite-infos to Screendata-file
</commit_message>
<xml_diff>
--- a/Notes/SBM5 Screendata.docx
+++ b/Notes/SBM5 Screendata.docx
@@ -1,10 +1,10 @@
 
 <file path=word/document.xml><?xml version="1.0" encoding="utf-8"?>
-<w:document xmlns:wpc="http://schemas.microsoft.com/office/word/2010/wordprocessingCanvas" xmlns:mc="http://schemas.openxmlformats.org/markup-compatibility/2006" xmlns:o="urn:schemas-microsoft-com:office:office" xmlns:r="http://schemas.openxmlformats.org/officeDocument/2006/relationships" xmlns:m="http://schemas.openxmlformats.org/officeDocument/2006/math" xmlns:v="urn:schemas-microsoft-com:vml" xmlns:wp14="http://schemas.microsoft.com/office/word/2010/wordprocessingDrawing" xmlns:wp="http://schemas.openxmlformats.org/drawingml/2006/wordprocessingDrawing" xmlns:w10="urn:schemas-microsoft-com:office:word" xmlns:w="http://schemas.openxmlformats.org/wordprocessingml/2006/main" xmlns:w14="http://schemas.microsoft.com/office/word/2010/wordml" xmlns:w15="http://schemas.microsoft.com/office/word/2012/wordml" xmlns:wpg="http://schemas.microsoft.com/office/word/2010/wordprocessingGroup" xmlns:wpi="http://schemas.microsoft.com/office/word/2010/wordprocessingInk" xmlns:wne="http://schemas.microsoft.com/office/word/2006/wordml" xmlns:wps="http://schemas.microsoft.com/office/word/2010/wordprocessingShape" mc:Ignorable="w14 w15 wp14">
+<w:document xmlns:wpc="http://schemas.microsoft.com/office/word/2010/wordprocessingCanvas" xmlns:cx="http://schemas.microsoft.com/office/drawing/2014/chartex" xmlns:cx1="http://schemas.microsoft.com/office/drawing/2015/9/8/chartex" xmlns:cx2="http://schemas.microsoft.com/office/drawing/2015/10/21/chartex" xmlns:cx3="http://schemas.microsoft.com/office/drawing/2016/5/9/chartex" xmlns:cx4="http://schemas.microsoft.com/office/drawing/2016/5/10/chartex" xmlns:cx5="http://schemas.microsoft.com/office/drawing/2016/5/11/chartex" xmlns:cx6="http://schemas.microsoft.com/office/drawing/2016/5/12/chartex" xmlns:cx7="http://schemas.microsoft.com/office/drawing/2016/5/13/chartex" xmlns:cx8="http://schemas.microsoft.com/office/drawing/2016/5/14/chartex" xmlns:mc="http://schemas.openxmlformats.org/markup-compatibility/2006" xmlns:aink="http://schemas.microsoft.com/office/drawing/2016/ink" xmlns:am3d="http://schemas.microsoft.com/office/drawing/2017/model3d" xmlns:o="urn:schemas-microsoft-com:office:office" xmlns:r="http://schemas.openxmlformats.org/officeDocument/2006/relationships" xmlns:m="http://schemas.openxmlformats.org/officeDocument/2006/math" xmlns:v="urn:schemas-microsoft-com:vml" xmlns:wp14="http://schemas.microsoft.com/office/word/2010/wordprocessingDrawing" xmlns:wp="http://schemas.openxmlformats.org/drawingml/2006/wordprocessingDrawing" xmlns:w10="urn:schemas-microsoft-com:office:word" xmlns:w="http://schemas.openxmlformats.org/wordprocessingml/2006/main" xmlns:w14="http://schemas.microsoft.com/office/word/2010/wordml" xmlns:w15="http://schemas.microsoft.com/office/word/2012/wordml" xmlns:w16cid="http://schemas.microsoft.com/office/word/2016/wordml/cid" xmlns:w16se="http://schemas.microsoft.com/office/word/2015/wordml/symex" xmlns:wpg="http://schemas.microsoft.com/office/word/2010/wordprocessingGroup" xmlns:wpi="http://schemas.microsoft.com/office/word/2010/wordprocessingInk" xmlns:wne="http://schemas.microsoft.com/office/word/2006/wordml" xmlns:wps="http://schemas.microsoft.com/office/word/2010/wordprocessingShape" mc:Ignorable="w14 w15 w16se w16cid wp14">
   <w:body>
     <w:tbl>
       <w:tblPr>
-        <w:tblStyle w:val="TableGrid"/>
+        <w:tblStyle w:val="Tabellenraster"/>
         <w:tblW w:w="0" w:type="auto"/>
         <w:tblLook w:val="04A0" w:firstRow="1" w:lastRow="0" w:firstColumn="1" w:lastColumn="0" w:noHBand="0" w:noVBand="1"/>
       </w:tblPr>
@@ -93,7 +93,6 @@
             <w:r>
               <w:rPr>
                 <w:noProof/>
-                <w:lang w:eastAsia="ja-JP"/>
               </w:rPr>
               <w:drawing>
                 <wp:inline distT="0" distB="0" distL="0" distR="0">
@@ -189,7 +188,6 @@
             <w:r>
               <w:rPr>
                 <w:noProof/>
-                <w:lang w:eastAsia="ja-JP"/>
               </w:rPr>
               <w:drawing>
                 <wp:inline distT="0" distB="0" distL="0" distR="0">
@@ -277,7 +275,6 @@
             <w:r>
               <w:rPr>
                 <w:noProof/>
-                <w:lang w:eastAsia="ja-JP"/>
               </w:rPr>
               <w:lastRenderedPageBreak/>
               <w:drawing>
@@ -354,7 +351,6 @@
             <w:r>
               <w:rPr>
                 <w:noProof/>
-                <w:lang w:eastAsia="ja-JP"/>
               </w:rPr>
               <w:drawing>
                 <wp:inline distT="0" distB="0" distL="0" distR="0">
@@ -430,7 +426,6 @@
             <w:r>
               <w:rPr>
                 <w:noProof/>
-                <w:lang w:eastAsia="ja-JP"/>
               </w:rPr>
               <w:lastRenderedPageBreak/>
               <w:drawing>
@@ -493,12 +488,17 @@
           </w:p>
           <w:p>
             <w:proofErr w:type="spellStart"/>
+            <w:proofErr w:type="gramStart"/>
             <w:r>
               <w:t>Misobon</w:t>
             </w:r>
             <w:proofErr w:type="spellEnd"/>
             <w:r>
-              <w:t>(Missile) Super</w:t>
+              <w:t>(</w:t>
+            </w:r>
+            <w:proofErr w:type="gramEnd"/>
+            <w:r>
+              <w:t>Missile) Super</w:t>
             </w:r>
           </w:p>
           <w:p/>
@@ -529,60 +529,37 @@
           </w:p>
           <w:p>
             <w:r>
-              <w:t xml:space="preserve"> MISOKKASU</w:t>
-            </w:r>
-            <w:r>
-              <w:t>(From the manual)</w:t>
-            </w:r>
-            <w:r>
-              <w:t xml:space="preserve"> BOMBER (</w:t>
-            </w:r>
-            <w:r>
-              <w:t xml:space="preserve">Probably better as </w:t>
-            </w:r>
-            <w:r>
-              <w:t>REVENGE</w:t>
-            </w:r>
-            <w:r>
-              <w:t xml:space="preserve"> </w:t>
-            </w:r>
+              <w:t xml:space="preserve"> MISOKKASU BOMBER (REVENGE) - SUPER, ON, OFF</w:t>
+            </w:r>
+          </w:p>
+          <w:p>
+            <w:r>
+              <w:t xml:space="preserve"> BOWLING BOMBER - ON, OFF</w:t>
+            </w:r>
+          </w:p>
+        </w:tc>
+        <w:tc>
+          <w:tcPr>
+            <w:tcW w:w="3539" w:type="dxa"/>
+          </w:tcPr>
+          <w:p>
+            <w:r>
+              <w:t>Screen-Data stored at:</w:t>
+            </w:r>
+          </w:p>
+          <w:p>
+            <w:r>
+              <w:t>$11AFC9 - $</w:t>
+            </w:r>
+          </w:p>
+          <w:p/>
+          <w:p>
             <w:proofErr w:type="spellStart"/>
             <w:r>
-              <w:t>imho</w:t>
+              <w:t>Comlevel</w:t>
             </w:r>
             <w:proofErr w:type="spellEnd"/>
             <w:r>
-              <w:t>) - SUPER, ON, OFF</w:t>
-            </w:r>
-          </w:p>
-          <w:p>
-            <w:r>
-              <w:t xml:space="preserve"> BOWLING BOMBER - ON, OFF</w:t>
-            </w:r>
-          </w:p>
-        </w:tc>
-        <w:tc>
-          <w:tcPr>
-            <w:tcW w:w="3539" w:type="dxa"/>
-          </w:tcPr>
-          <w:p>
-            <w:r>
-              <w:t>Screen-Data stored at:</w:t>
-            </w:r>
-          </w:p>
-          <w:p>
-            <w:r>
-              <w:t>$11AFC9 - $</w:t>
-            </w:r>
-          </w:p>
-          <w:p/>
-          <w:p>
-            <w:proofErr w:type="spellStart"/>
-            <w:r>
-              <w:t>Comlevel</w:t>
-            </w:r>
-            <w:proofErr w:type="spellEnd"/>
-            <w:r>
               <w:t xml:space="preserve"> options stored at:</w:t>
             </w:r>
           </w:p>
@@ -618,11 +595,11 @@
           </w:p>
           <w:p>
             <w:r>
-              <w:t>$11B214 - $</w:t>
+              <w:t>$11B214 - $11B22</w:t>
             </w:r>
             <w:proofErr w:type="gramStart"/>
             <w:r>
-              <w:t>11B22D ?</w:t>
+              <w:t>D ?</w:t>
             </w:r>
             <w:proofErr w:type="gramEnd"/>
           </w:p>
@@ -646,11 +623,11 @@
               <w:t>$</w:t>
             </w:r>
             <w:r>
-              <w:t>11B22E - $</w:t>
+              <w:t>11B22E - $11B</w:t>
             </w:r>
             <w:proofErr w:type="gramStart"/>
             <w:r>
-              <w:t>11B246 ?</w:t>
+              <w:t>246 ?</w:t>
             </w:r>
             <w:proofErr w:type="gramEnd"/>
           </w:p>
@@ -666,7 +643,6 @@
             <w:r>
               <w:rPr>
                 <w:noProof/>
-                <w:lang w:eastAsia="ja-JP"/>
               </w:rPr>
               <w:drawing>
                 <wp:inline distT="0" distB="0" distL="0" distR="0">
@@ -752,7 +728,6 @@
             <w:r>
               <w:rPr>
                 <w:noProof/>
-                <w:lang w:eastAsia="ja-JP"/>
               </w:rPr>
               <w:lastRenderedPageBreak/>
               <w:drawing>
@@ -1296,7 +1271,6 @@
             <w:r>
               <w:rPr>
                 <w:noProof/>
-                <w:lang w:eastAsia="ja-JP"/>
               </w:rPr>
               <w:drawing>
                 <wp:inline distT="0" distB="0" distL="0" distR="0">
@@ -1379,108 +1353,11 @@
             <w:tcW w:w="5986" w:type="dxa"/>
           </w:tcPr>
           <w:p>
-            <w:pPr>
+            <w:r>
               <w:rPr>
                 <w:noProof/>
-                <w:lang w:eastAsia="ja-JP"/>
-              </w:rPr>
-            </w:pPr>
-            <w:r>
-              <w:rPr>
-                <w:noProof/>
-                <w:lang w:eastAsia="ja-JP"/>
               </w:rPr>
               <w:lastRenderedPageBreak/>
-              <w:drawing>
-                <wp:inline distT="0" distB="0" distL="0" distR="0">
-                  <wp:extent cx="3648075" cy="2857500"/>
-                  <wp:effectExtent l="0" t="0" r="0" b="0"/>
-                  <wp:docPr id="11" name="Picture 11" descr="base-20180917-115737"/>
-                  <wp:cNvGraphicFramePr>
-                    <a:graphicFrameLocks xmlns:a="http://schemas.openxmlformats.org/drawingml/2006/main" noChangeAspect="1"/>
-                  </wp:cNvGraphicFramePr>
-                  <a:graphic xmlns:a="http://schemas.openxmlformats.org/drawingml/2006/main">
-                    <a:graphicData uri="http://schemas.openxmlformats.org/drawingml/2006/picture">
-                      <pic:pic xmlns:pic="http://schemas.openxmlformats.org/drawingml/2006/picture">
-                        <pic:nvPicPr>
-                          <pic:cNvPr id="0" name="Picture 1" descr="base-20180917-115737"/>
-                          <pic:cNvPicPr>
-                            <a:picLocks noChangeAspect="1" noChangeArrowheads="1"/>
-                          </pic:cNvPicPr>
-                        </pic:nvPicPr>
-                        <pic:blipFill>
-                          <a:blip r:embed="rId13">
-                            <a:extLst>
-                              <a:ext uri="{28A0092B-C50C-407E-A947-70E740481C1C}">
-                                <a14:useLocalDpi xmlns:a14="http://schemas.microsoft.com/office/drawing/2010/main" val="0"/>
-                              </a:ext>
-                            </a:extLst>
-                          </a:blip>
-                          <a:srcRect/>
-                          <a:stretch>
-                            <a:fillRect/>
-                          </a:stretch>
-                        </pic:blipFill>
-                        <pic:spPr bwMode="auto">
-                          <a:xfrm>
-                            <a:off x="0" y="0"/>
-                            <a:ext cx="3648075" cy="2857500"/>
-                          </a:xfrm>
-                          <a:prstGeom prst="rect">
-                            <a:avLst/>
-                          </a:prstGeom>
-                          <a:noFill/>
-                          <a:ln>
-                            <a:noFill/>
-                          </a:ln>
-                        </pic:spPr>
-                      </pic:pic>
-                    </a:graphicData>
-                  </a:graphic>
-                </wp:inline>
-              </w:drawing>
-            </w:r>
-          </w:p>
-        </w:tc>
-        <w:tc>
-          <w:tcPr>
-            <w:tcW w:w="3651" w:type="dxa"/>
-          </w:tcPr>
-          <w:p>
-            <w:bookmarkStart w:id="0" w:name="_GoBack"/>
-            <w:bookmarkEnd w:id="0"/>
-            <w:r>
-              <w:t>PASSWORD</w:t>
-            </w:r>
-          </w:p>
-          <w:p>
-            <w:r>
-              <w:t>ENTER PASSWORD</w:t>
-            </w:r>
-          </w:p>
-        </w:tc>
-        <w:tc>
-          <w:tcPr>
-            <w:tcW w:w="3539" w:type="dxa"/>
-          </w:tcPr>
-          <w:p>
-            <w:r>
-              <w:t>Screen-Data stored at:</w:t>
-            </w:r>
-          </w:p>
-        </w:tc>
-      </w:tr>
-      <w:tr>
-        <w:tc>
-          <w:tcPr>
-            <w:tcW w:w="5986" w:type="dxa"/>
-          </w:tcPr>
-          <w:p>
-            <w:r>
-              <w:rPr>
-                <w:noProof/>
-                <w:lang w:eastAsia="ja-JP"/>
-              </w:rPr>
               <w:drawing>
                 <wp:inline distT="0" distB="0" distL="0" distR="0">
                   <wp:extent cx="3644900" cy="2603500"/>
@@ -1494,6 +1371,113 @@
                       <pic:pic xmlns:pic="http://schemas.openxmlformats.org/drawingml/2006/picture">
                         <pic:nvPicPr>
                           <pic:cNvPr id="0" name="Menü08.jpg"/>
+                          <pic:cNvPicPr/>
+                        </pic:nvPicPr>
+                        <pic:blipFill>
+                          <a:blip r:embed="rId13"/>
+                          <a:stretch>
+                            <a:fillRect/>
+                          </a:stretch>
+                        </pic:blipFill>
+                        <pic:spPr>
+                          <a:xfrm>
+                            <a:off x="0" y="0"/>
+                            <a:ext cx="3644900" cy="2603500"/>
+                          </a:xfrm>
+                          <a:prstGeom prst="rect">
+                            <a:avLst/>
+                          </a:prstGeom>
+                        </pic:spPr>
+                      </pic:pic>
+                    </a:graphicData>
+                  </a:graphic>
+                </wp:inline>
+              </w:drawing>
+            </w:r>
+          </w:p>
+        </w:tc>
+        <w:tc>
+          <w:tcPr>
+            <w:tcW w:w="3651" w:type="dxa"/>
+          </w:tcPr>
+          <w:p>
+            <w:r>
+              <w:t>Power Up Setting</w:t>
+            </w:r>
+          </w:p>
+          <w:p>
+            <w:r>
+              <w:t xml:space="preserve">Name Settings </w:t>
+            </w:r>
+            <w:proofErr w:type="spellStart"/>
+            <w:r>
+              <w:t>Bomberman</w:t>
+            </w:r>
+            <w:proofErr w:type="spellEnd"/>
+          </w:p>
+          <w:p>
+            <w:r>
+              <w:t>Standard Power Ups</w:t>
+            </w:r>
+          </w:p>
+          <w:p/>
+          <w:p>
+            <w:r>
+              <w:t>Additional Power Ups</w:t>
+            </w:r>
+          </w:p>
+          <w:p/>
+          <w:p>
+            <w:r>
+              <w:t>Safe Point Cost</w:t>
+            </w:r>
+          </w:p>
+          <w:p>
+            <w:r>
+              <w:t>Stock 12 Points</w:t>
+            </w:r>
+          </w:p>
+        </w:tc>
+        <w:tc>
+          <w:tcPr>
+            <w:tcW w:w="3539" w:type="dxa"/>
+          </w:tcPr>
+          <w:p>
+            <w:r>
+              <w:t>Screen-Data stored at:</w:t>
+            </w:r>
+          </w:p>
+          <w:p/>
+          <w:p>
+            <w:r>
+              <w:t xml:space="preserve">$11D144 - </w:t>
+            </w:r>
+          </w:p>
+        </w:tc>
+      </w:tr>
+      <w:tr>
+        <w:tc>
+          <w:tcPr>
+            <w:tcW w:w="5986" w:type="dxa"/>
+          </w:tcPr>
+          <w:p>
+            <w:r>
+              <w:rPr>
+                <w:noProof/>
+              </w:rPr>
+              <w:drawing>
+                <wp:inline distT="0" distB="0" distL="0" distR="0">
+                  <wp:extent cx="3644900" cy="2603500"/>
+                  <wp:effectExtent l="19050" t="0" r="0" b="0"/>
+                  <wp:docPr id="10" name="Picture 9" descr="Menü09.jpg"/>
+                  <wp:cNvGraphicFramePr>
+                    <a:graphicFrameLocks xmlns:a="http://schemas.openxmlformats.org/drawingml/2006/main" noChangeAspect="1"/>
+                  </wp:cNvGraphicFramePr>
+                  <a:graphic xmlns:a="http://schemas.openxmlformats.org/drawingml/2006/main">
+                    <a:graphicData uri="http://schemas.openxmlformats.org/drawingml/2006/picture">
+                      <pic:pic xmlns:pic="http://schemas.openxmlformats.org/drawingml/2006/picture">
+                        <pic:nvPicPr>
+                          <pic:cNvPr id="0" name="Menü09.jpg"/>
                           <pic:cNvPicPr/>
                         </pic:nvPicPr>
                         <pic:blipFill>
@@ -1525,39 +1509,19 @@
           </w:tcPr>
           <w:p>
             <w:r>
-              <w:t>Power Up Setting</w:t>
-            </w:r>
-          </w:p>
-          <w:p>
-            <w:r>
-              <w:t xml:space="preserve">Name Settings </w:t>
-            </w:r>
-            <w:proofErr w:type="spellStart"/>
-            <w:r>
-              <w:t>Bomberman</w:t>
-            </w:r>
-            <w:proofErr w:type="spellEnd"/>
-          </w:p>
-          <w:p>
-            <w:r>
-              <w:t>Standard Power Ups</w:t>
-            </w:r>
-          </w:p>
-          <w:p/>
-          <w:p>
-            <w:r>
-              <w:t>Additional Power Ups</w:t>
-            </w:r>
-          </w:p>
-          <w:p/>
-          <w:p>
-            <w:r>
-              <w:t>Safe Point Cost</w:t>
-            </w:r>
-          </w:p>
-          <w:p>
-            <w:r>
-              <w:t>Stock 12 Points</w:t>
+              <w:t>Name Settings</w:t>
+            </w:r>
+          </w:p>
+          <w:p>
+            <w:r>
+              <w:t>What’s your name?</w:t>
+            </w:r>
+          </w:p>
+          <w:p/>
+          <w:p/>
+          <w:p>
+            <w:r>
+              <w:t>Back Done</w:t>
             </w:r>
           </w:p>
         </w:tc>
@@ -1573,7 +1537,7 @@
           <w:p/>
           <w:p>
             <w:r>
-              <w:t xml:space="preserve">$11D144 - </w:t>
+              <w:t>$11D6EF - $</w:t>
             </w:r>
           </w:p>
         </w:tc>
@@ -1587,14 +1551,13 @@
             <w:r>
               <w:rPr>
                 <w:noProof/>
-                <w:lang w:eastAsia="ja-JP"/>
               </w:rPr>
               <w:lastRenderedPageBreak/>
               <w:drawing>
                 <wp:inline distT="0" distB="0" distL="0" distR="0">
                   <wp:extent cx="3644900" cy="2603500"/>
                   <wp:effectExtent l="19050" t="0" r="0" b="0"/>
-                  <wp:docPr id="10" name="Picture 9" descr="Menü09.jpg"/>
+                  <wp:docPr id="12" name="Picture 11" descr="Menü10.jpg"/>
                   <wp:cNvGraphicFramePr>
                     <a:graphicFrameLocks xmlns:a="http://schemas.openxmlformats.org/drawingml/2006/main" noChangeAspect="1"/>
                   </wp:cNvGraphicFramePr>
@@ -1602,7 +1565,7 @@
                     <a:graphicData uri="http://schemas.openxmlformats.org/drawingml/2006/picture">
                       <pic:pic xmlns:pic="http://schemas.openxmlformats.org/drawingml/2006/picture">
                         <pic:nvPicPr>
-                          <pic:cNvPr id="0" name="Menü09.jpg"/>
+                          <pic:cNvPr id="0" name="Menü10.jpg"/>
                           <pic:cNvPicPr/>
                         </pic:nvPicPr>
                         <pic:blipFill>
@@ -1634,19 +1597,32 @@
           </w:tcPr>
           <w:p>
             <w:r>
-              <w:t>Name Settings</w:t>
-            </w:r>
-          </w:p>
-          <w:p>
-            <w:r>
-              <w:t>What’s your name?</w:t>
-            </w:r>
-          </w:p>
-          <w:p/>
-          <w:p/>
-          <w:p>
-            <w:r>
-              <w:t>Back Done</w:t>
+              <w:t>Data Save</w:t>
+            </w:r>
+          </w:p>
+          <w:p>
+            <w:r>
+              <w:t>Data 1 White Bomber(man)</w:t>
+            </w:r>
+          </w:p>
+          <w:p>
+            <w:r>
+              <w:t>Data 2 Black Bomber(man)</w:t>
+            </w:r>
+          </w:p>
+          <w:p>
+            <w:r>
+              <w:t>Data 3 Red Bomber(man)</w:t>
+            </w:r>
+          </w:p>
+          <w:p>
+            <w:r>
+              <w:t>Data 4 Blue Bomber(man)</w:t>
+            </w:r>
+          </w:p>
+          <w:p>
+            <w:r>
+              <w:t>Data 5 Green Bomber(man)</w:t>
             </w:r>
           </w:p>
         </w:tc>
@@ -1662,7 +1638,7 @@
           <w:p/>
           <w:p>
             <w:r>
-              <w:t>$11D6EF - $</w:t>
+              <w:t>$11D45A - $</w:t>
             </w:r>
           </w:p>
         </w:tc>
@@ -1676,13 +1652,12 @@
             <w:r>
               <w:rPr>
                 <w:noProof/>
-                <w:lang w:eastAsia="ja-JP"/>
               </w:rPr>
               <w:drawing>
                 <wp:inline distT="0" distB="0" distL="0" distR="0">
                   <wp:extent cx="3644900" cy="2603500"/>
                   <wp:effectExtent l="19050" t="0" r="0" b="0"/>
-                  <wp:docPr id="12" name="Picture 11" descr="Menü10.jpg"/>
+                  <wp:docPr id="13" name="Picture 12" descr="Menü11.jpg"/>
                   <wp:cNvGraphicFramePr>
                     <a:graphicFrameLocks xmlns:a="http://schemas.openxmlformats.org/drawingml/2006/main" noChangeAspect="1"/>
                   </wp:cNvGraphicFramePr>
@@ -1690,7 +1665,7 @@
                     <a:graphicData uri="http://schemas.openxmlformats.org/drawingml/2006/picture">
                       <pic:pic xmlns:pic="http://schemas.openxmlformats.org/drawingml/2006/picture">
                         <pic:nvPicPr>
-                          <pic:cNvPr id="0" name="Menü10.jpg"/>
+                          <pic:cNvPr id="0" name="Menü11.jpg"/>
                           <pic:cNvPicPr/>
                         </pic:nvPicPr>
                         <pic:blipFill>
@@ -1750,6 +1725,12 @@
               <w:t>Data 5 Green Bomber(man)</w:t>
             </w:r>
           </w:p>
+          <w:p/>
+          <w:p>
+            <w:r>
+              <w:t>Overwrite this data?</w:t>
+            </w:r>
+          </w:p>
         </w:tc>
         <w:tc>
           <w:tcPr>
@@ -1758,12 +1739,6 @@
           <w:p>
             <w:r>
               <w:t>Screen-Data stored at:</w:t>
-            </w:r>
-          </w:p>
-          <w:p/>
-          <w:p>
-            <w:r>
-              <w:t>$11D45A - $</w:t>
             </w:r>
           </w:p>
         </w:tc>
@@ -1777,14 +1752,13 @@
             <w:r>
               <w:rPr>
                 <w:noProof/>
-                <w:lang w:eastAsia="ja-JP"/>
               </w:rPr>
               <w:lastRenderedPageBreak/>
               <w:drawing>
                 <wp:inline distT="0" distB="0" distL="0" distR="0">
                   <wp:extent cx="3644900" cy="2603500"/>
                   <wp:effectExtent l="19050" t="0" r="0" b="0"/>
-                  <wp:docPr id="13" name="Picture 12" descr="Menü11.jpg"/>
+                  <wp:docPr id="14" name="Picture 13" descr="Menü12.jpg"/>
                   <wp:cNvGraphicFramePr>
                     <a:graphicFrameLocks xmlns:a="http://schemas.openxmlformats.org/drawingml/2006/main" noChangeAspect="1"/>
                   </wp:cNvGraphicFramePr>
@@ -1792,7 +1766,7 @@
                     <a:graphicData uri="http://schemas.openxmlformats.org/drawingml/2006/picture">
                       <pic:pic xmlns:pic="http://schemas.openxmlformats.org/drawingml/2006/picture">
                         <pic:nvPicPr>
-                          <pic:cNvPr id="0" name="Menü11.jpg"/>
+                          <pic:cNvPr id="0" name="Menü12.jpg"/>
                           <pic:cNvPicPr/>
                         </pic:nvPicPr>
                         <pic:blipFill>
@@ -1824,38 +1798,7 @@
           </w:tcPr>
           <w:p>
             <w:r>
-              <w:t>Data Save</w:t>
-            </w:r>
-          </w:p>
-          <w:p>
-            <w:r>
-              <w:t>Data 1 White Bomber(man)</w:t>
-            </w:r>
-          </w:p>
-          <w:p>
-            <w:r>
-              <w:t>Data 2 Black Bomber(man)</w:t>
-            </w:r>
-          </w:p>
-          <w:p>
-            <w:r>
-              <w:t>Data 3 Red Bomber(man)</w:t>
-            </w:r>
-          </w:p>
-          <w:p>
-            <w:r>
-              <w:t>Data 4 Blue Bomber(man)</w:t>
-            </w:r>
-          </w:p>
-          <w:p>
-            <w:r>
-              <w:t>Data 5 Green Bomber(man)</w:t>
-            </w:r>
-          </w:p>
-          <w:p/>
-          <w:p>
-            <w:r>
-              <w:t>Overwrite this data?</w:t>
+              <w:t>Option</w:t>
             </w:r>
           </w:p>
         </w:tc>
@@ -1866,6 +1809,12 @@
           <w:p>
             <w:r>
               <w:t>Screen-Data stored at:</w:t>
+            </w:r>
+          </w:p>
+          <w:p/>
+          <w:p>
+            <w:r>
+              <w:t>$11E4FD - $11E62E</w:t>
             </w:r>
           </w:p>
         </w:tc>
@@ -1879,13 +1828,12 @@
             <w:r>
               <w:rPr>
                 <w:noProof/>
-                <w:lang w:eastAsia="ja-JP"/>
               </w:rPr>
               <w:drawing>
                 <wp:inline distT="0" distB="0" distL="0" distR="0">
                   <wp:extent cx="3644900" cy="2603500"/>
                   <wp:effectExtent l="19050" t="0" r="0" b="0"/>
-                  <wp:docPr id="14" name="Picture 13" descr="Menü12.jpg"/>
+                  <wp:docPr id="15" name="Picture 14" descr="Menü13.jpg"/>
                   <wp:cNvGraphicFramePr>
                     <a:graphicFrameLocks xmlns:a="http://schemas.openxmlformats.org/drawingml/2006/main" noChangeAspect="1"/>
                   </wp:cNvGraphicFramePr>
@@ -1893,7 +1841,7 @@
                     <a:graphicData uri="http://schemas.openxmlformats.org/drawingml/2006/picture">
                       <pic:pic xmlns:pic="http://schemas.openxmlformats.org/drawingml/2006/picture">
                         <pic:nvPicPr>
-                          <pic:cNvPr id="0" name="Menü12.jpg"/>
+                          <pic:cNvPr id="0" name="Menü13.jpg"/>
                           <pic:cNvPicPr/>
                         </pic:nvPicPr>
                         <pic:blipFill>
@@ -1925,7 +1873,30 @@
           </w:tcPr>
           <w:p>
             <w:r>
-              <w:t>Option</w:t>
+              <w:t>Sound Test</w:t>
+            </w:r>
+          </w:p>
+          <w:p>
+            <w:r>
+              <w:t>Music</w:t>
+            </w:r>
+          </w:p>
+          <w:p>
+            <w:r>
+              <w:t>Effects</w:t>
+            </w:r>
+          </w:p>
+          <w:p>
+            <w:r>
+              <w:t xml:space="preserve">Voice </w:t>
+            </w:r>
+            <w:proofErr w:type="gramStart"/>
+            <w:r>
+              <w:t>Sample(</w:t>
+            </w:r>
+            <w:proofErr w:type="gramEnd"/>
+            <w:r>
+              <w:t>Narration)</w:t>
             </w:r>
           </w:p>
         </w:tc>
@@ -1941,7 +1912,7 @@
           <w:p/>
           <w:p>
             <w:r>
-              <w:t>$11E4FD - $11E62E</w:t>
+              <w:t>$11E676 - $11E722</w:t>
             </w:r>
           </w:p>
         </w:tc>
@@ -1955,100 +1926,8 @@
             <w:r>
               <w:rPr>
                 <w:noProof/>
-                <w:lang w:eastAsia="ja-JP"/>
               </w:rPr>
               <w:lastRenderedPageBreak/>
-              <w:drawing>
-                <wp:inline distT="0" distB="0" distL="0" distR="0">
-                  <wp:extent cx="3644900" cy="2603500"/>
-                  <wp:effectExtent l="19050" t="0" r="0" b="0"/>
-                  <wp:docPr id="15" name="Picture 14" descr="Menü13.jpg"/>
-                  <wp:cNvGraphicFramePr>
-                    <a:graphicFrameLocks xmlns:a="http://schemas.openxmlformats.org/drawingml/2006/main" noChangeAspect="1"/>
-                  </wp:cNvGraphicFramePr>
-                  <a:graphic xmlns:a="http://schemas.openxmlformats.org/drawingml/2006/main">
-                    <a:graphicData uri="http://schemas.openxmlformats.org/drawingml/2006/picture">
-                      <pic:pic xmlns:pic="http://schemas.openxmlformats.org/drawingml/2006/picture">
-                        <pic:nvPicPr>
-                          <pic:cNvPr id="0" name="Menü13.jpg"/>
-                          <pic:cNvPicPr/>
-                        </pic:nvPicPr>
-                        <pic:blipFill>
-                          <a:blip r:embed="rId19"/>
-                          <a:stretch>
-                            <a:fillRect/>
-                          </a:stretch>
-                        </pic:blipFill>
-                        <pic:spPr>
-                          <a:xfrm>
-                            <a:off x="0" y="0"/>
-                            <a:ext cx="3644900" cy="2603500"/>
-                          </a:xfrm>
-                          <a:prstGeom prst="rect">
-                            <a:avLst/>
-                          </a:prstGeom>
-                        </pic:spPr>
-                      </pic:pic>
-                    </a:graphicData>
-                  </a:graphic>
-                </wp:inline>
-              </w:drawing>
-            </w:r>
-          </w:p>
-        </w:tc>
-        <w:tc>
-          <w:tcPr>
-            <w:tcW w:w="3651" w:type="dxa"/>
-          </w:tcPr>
-          <w:p>
-            <w:r>
-              <w:t>Sound Test</w:t>
-            </w:r>
-          </w:p>
-          <w:p>
-            <w:r>
-              <w:t>Music</w:t>
-            </w:r>
-          </w:p>
-          <w:p>
-            <w:r>
-              <w:t>Effects</w:t>
-            </w:r>
-          </w:p>
-          <w:p>
-            <w:r>
-              <w:t>Voice Sample(Narration)</w:t>
-            </w:r>
-          </w:p>
-        </w:tc>
-        <w:tc>
-          <w:tcPr>
-            <w:tcW w:w="3539" w:type="dxa"/>
-          </w:tcPr>
-          <w:p>
-            <w:r>
-              <w:t>Screen-Data stored at:</w:t>
-            </w:r>
-          </w:p>
-          <w:p/>
-          <w:p>
-            <w:r>
-              <w:t>$11E676 - $11E722</w:t>
-            </w:r>
-          </w:p>
-        </w:tc>
-      </w:tr>
-      <w:tr>
-        <w:tc>
-          <w:tcPr>
-            <w:tcW w:w="5986" w:type="dxa"/>
-          </w:tcPr>
-          <w:p>
-            <w:r>
-              <w:rPr>
-                <w:noProof/>
-                <w:lang w:eastAsia="ja-JP"/>
-              </w:rPr>
               <w:drawing>
                 <wp:inline distT="0" distB="0" distL="0" distR="0">
                   <wp:extent cx="3225800" cy="2768600"/>
@@ -2065,7 +1944,7 @@
                           <pic:cNvPicPr/>
                         </pic:nvPicPr>
                         <pic:blipFill>
-                          <a:blip r:embed="rId20"/>
+                          <a:blip r:embed="rId19"/>
                           <a:stretch>
                             <a:fillRect/>
                           </a:stretch>
@@ -2138,9 +2017,7 @@
             <w:r>
               <w:rPr>
                 <w:noProof/>
-                <w:lang w:eastAsia="ja-JP"/>
-              </w:rPr>
-              <w:lastRenderedPageBreak/>
+              </w:rPr>
               <w:drawing>
                 <wp:inline distT="0" distB="0" distL="0" distR="0">
                   <wp:extent cx="3225800" cy="2781300"/>
@@ -2157,7 +2034,7 @@
                           <pic:cNvPicPr/>
                         </pic:nvPicPr>
                         <pic:blipFill>
-                          <a:blip r:embed="rId21"/>
+                          <a:blip r:embed="rId20"/>
                           <a:stretch>
                             <a:fillRect/>
                           </a:stretch>
@@ -2218,8 +2095,8 @@
             <w:r>
               <w:rPr>
                 <w:noProof/>
-                <w:lang w:eastAsia="ja-JP"/>
-              </w:rPr>
+              </w:rPr>
+              <w:lastRenderedPageBreak/>
               <w:drawing>
                 <wp:inline distT="0" distB="0" distL="0" distR="0">
                   <wp:extent cx="3263900" cy="2857500"/>
@@ -2236,7 +2113,7 @@
                           <pic:cNvPicPr/>
                         </pic:nvPicPr>
                         <pic:blipFill>
-                          <a:blip r:embed="rId22"/>
+                          <a:blip r:embed="rId21"/>
                           <a:stretch>
                             <a:fillRect/>
                           </a:stretch>
@@ -2299,9 +2176,7 @@
             <w:r>
               <w:rPr>
                 <w:noProof/>
-                <w:lang w:eastAsia="ja-JP"/>
-              </w:rPr>
-              <w:lastRenderedPageBreak/>
+              </w:rPr>
               <w:drawing>
                 <wp:inline distT="0" distB="0" distL="0" distR="0">
                   <wp:extent cx="3251200" cy="2844800"/>
@@ -2318,7 +2193,7 @@
                           <pic:cNvPicPr/>
                         </pic:nvPicPr>
                         <pic:blipFill>
-                          <a:blip r:embed="rId23"/>
+                          <a:blip r:embed="rId22"/>
                           <a:stretch>
                             <a:fillRect/>
                           </a:stretch>
@@ -2387,8 +2262,8 @@
             <w:r>
               <w:rPr>
                 <w:noProof/>
-                <w:lang w:eastAsia="ja-JP"/>
-              </w:rPr>
+              </w:rPr>
+              <w:lastRenderedPageBreak/>
               <w:drawing>
                 <wp:inline distT="0" distB="0" distL="0" distR="0">
                   <wp:extent cx="3225800" cy="2819400"/>
@@ -2405,7 +2280,7 @@
                           <pic:cNvPicPr/>
                         </pic:nvPicPr>
                         <pic:blipFill>
-                          <a:blip r:embed="rId24"/>
+                          <a:blip r:embed="rId23"/>
                           <a:stretch>
                             <a:fillRect/>
                           </a:stretch>
@@ -2468,9 +2343,7 @@
             <w:r>
               <w:rPr>
                 <w:noProof/>
-                <w:lang w:eastAsia="ja-JP"/>
-              </w:rPr>
-              <w:lastRenderedPageBreak/>
+              </w:rPr>
               <w:drawing>
                 <wp:inline distT="0" distB="0" distL="0" distR="0">
                   <wp:extent cx="3263900" cy="2844800"/>
@@ -2487,7 +2360,7 @@
                           <pic:cNvPicPr/>
                         </pic:nvPicPr>
                         <pic:blipFill>
-                          <a:blip r:embed="rId25"/>
+                          <a:blip r:embed="rId24"/>
                           <a:stretch>
                             <a:fillRect/>
                           </a:stretch>
@@ -2560,8 +2433,8 @@
             <w:r>
               <w:rPr>
                 <w:noProof/>
-                <w:lang w:eastAsia="ja-JP"/>
-              </w:rPr>
+              </w:rPr>
+              <w:lastRenderedPageBreak/>
               <w:drawing>
                 <wp:inline distT="0" distB="0" distL="0" distR="0">
                   <wp:extent cx="3225800" cy="2832100"/>
@@ -2575,6 +2448,109 @@
                       <pic:pic xmlns:pic="http://schemas.openxmlformats.org/drawingml/2006/picture">
                         <pic:nvPicPr>
                           <pic:cNvPr id="0" name="vs01.jpg"/>
+                          <pic:cNvPicPr/>
+                        </pic:nvPicPr>
+                        <pic:blipFill>
+                          <a:blip r:embed="rId25"/>
+                          <a:stretch>
+                            <a:fillRect/>
+                          </a:stretch>
+                        </pic:blipFill>
+                        <pic:spPr>
+                          <a:xfrm>
+                            <a:off x="0" y="0"/>
+                            <a:ext cx="3225800" cy="2832100"/>
+                          </a:xfrm>
+                          <a:prstGeom prst="rect">
+                            <a:avLst/>
+                          </a:prstGeom>
+                        </pic:spPr>
+                      </pic:pic>
+                    </a:graphicData>
+                  </a:graphic>
+                </wp:inline>
+              </w:drawing>
+            </w:r>
+          </w:p>
+        </w:tc>
+        <w:tc>
+          <w:tcPr>
+            <w:tcW w:w="3651" w:type="dxa"/>
+          </w:tcPr>
+          <w:p>
+            <w:r>
+              <w:t>Stage Select</w:t>
+            </w:r>
+          </w:p>
+          <w:p/>
+          <w:p>
+            <w:r>
+              <w:t>The Usual one</w:t>
+            </w:r>
+          </w:p>
+        </w:tc>
+        <w:tc>
+          <w:tcPr>
+            <w:tcW w:w="3539" w:type="dxa"/>
+          </w:tcPr>
+          <w:p>
+            <w:r>
+              <w:t>S</w:t>
+            </w:r>
+            <w:r>
+              <w:t>prite</w:t>
+            </w:r>
+            <w:r>
+              <w:t>-Data stored at:</w:t>
+            </w:r>
+          </w:p>
+          <w:p/>
+          <w:p>
+            <w:r>
+              <w:t>Headline:</w:t>
+            </w:r>
+          </w:p>
+          <w:p>
+            <w:r>
+              <w:t>$03EADB - $03EA17</w:t>
+            </w:r>
+          </w:p>
+          <w:p/>
+          <w:p>
+            <w:r>
+              <w:t>Stage-Text</w:t>
+            </w:r>
+          </w:p>
+          <w:p>
+            <w:r>
+              <w:t>$03EB18 - $03EB62</w:t>
+            </w:r>
+          </w:p>
+        </w:tc>
+      </w:tr>
+      <w:tr>
+        <w:tc>
+          <w:tcPr>
+            <w:tcW w:w="5986" w:type="dxa"/>
+          </w:tcPr>
+          <w:p>
+            <w:r>
+              <w:rPr>
+                <w:noProof/>
+              </w:rPr>
+              <w:drawing>
+                <wp:inline distT="0" distB="0" distL="0" distR="0">
+                  <wp:extent cx="3225800" cy="2832100"/>
+                  <wp:effectExtent l="19050" t="0" r="0" b="0"/>
+                  <wp:docPr id="22" name="Picture 21" descr="vs02.jpg"/>
+                  <wp:cNvGraphicFramePr>
+                    <a:graphicFrameLocks xmlns:a="http://schemas.openxmlformats.org/drawingml/2006/main" noChangeAspect="1"/>
+                  </wp:cNvGraphicFramePr>
+                  <a:graphic xmlns:a="http://schemas.openxmlformats.org/drawingml/2006/main">
+                    <a:graphicData uri="http://schemas.openxmlformats.org/drawingml/2006/picture">
+                      <pic:pic xmlns:pic="http://schemas.openxmlformats.org/drawingml/2006/picture">
+                        <pic:nvPicPr>
+                          <pic:cNvPr id="0" name="vs02.jpg"/>
                           <pic:cNvPicPr/>
                         </pic:nvPicPr>
                         <pic:blipFill>
@@ -2609,10 +2585,9 @@
               <w:t>Stage Select</w:t>
             </w:r>
           </w:p>
-          <w:p/>
-          <w:p>
-            <w:r>
-              <w:t>The Usual one</w:t>
+          <w:p>
+            <w:r>
+              <w:t>Conveyer Belt Stage</w:t>
             </w:r>
           </w:p>
         </w:tc>
@@ -2622,13 +2597,38 @@
           </w:tcPr>
           <w:p>
             <w:r>
-              <w:t>S</w:t>
-            </w:r>
-            <w:r>
-              <w:t>prite</w:t>
-            </w:r>
-            <w:r>
-              <w:t>-Data stored at:</w:t>
+              <w:t>Sprite-Data stored at:</w:t>
+            </w:r>
+          </w:p>
+          <w:p/>
+          <w:p>
+            <w:r>
+              <w:t>Headline:</w:t>
+            </w:r>
+          </w:p>
+          <w:p>
+            <w:r>
+              <w:t>$03EADB - $03EA17</w:t>
+            </w:r>
+          </w:p>
+          <w:p/>
+          <w:p>
+            <w:r>
+              <w:t>Stage-Text</w:t>
+            </w:r>
+          </w:p>
+          <w:p>
+            <w:r>
+              <w:t>$03</w:t>
+            </w:r>
+            <w:r>
+              <w:t>EB63</w:t>
+            </w:r>
+            <w:r>
+              <w:t xml:space="preserve"> - $03</w:t>
+            </w:r>
+            <w:r>
+              <w:t>EBBB</w:t>
             </w:r>
           </w:p>
         </w:tc>
@@ -2642,14 +2642,13 @@
             <w:r>
               <w:rPr>
                 <w:noProof/>
-                <w:lang w:eastAsia="ja-JP"/>
               </w:rPr>
               <w:lastRenderedPageBreak/>
               <w:drawing>
                 <wp:inline distT="0" distB="0" distL="0" distR="0">
                   <wp:extent cx="3225800" cy="2832100"/>
                   <wp:effectExtent l="19050" t="0" r="0" b="0"/>
-                  <wp:docPr id="22" name="Picture 21" descr="vs02.jpg"/>
+                  <wp:docPr id="23" name="Picture 22" descr="vs03.jpg"/>
                   <wp:cNvGraphicFramePr>
                     <a:graphicFrameLocks xmlns:a="http://schemas.openxmlformats.org/drawingml/2006/main" noChangeAspect="1"/>
                   </wp:cNvGraphicFramePr>
@@ -2657,7 +2656,7 @@
                     <a:graphicData uri="http://schemas.openxmlformats.org/drawingml/2006/picture">
                       <pic:pic xmlns:pic="http://schemas.openxmlformats.org/drawingml/2006/picture">
                         <pic:nvPicPr>
-                          <pic:cNvPr id="0" name="vs02.jpg"/>
+                          <pic:cNvPr id="0" name="vs03.jpg"/>
                           <pic:cNvPicPr/>
                         </pic:nvPicPr>
                         <pic:blipFill>
@@ -2692,9 +2691,10 @@
               <w:t>Stage Select</w:t>
             </w:r>
           </w:p>
-          <w:p>
-            <w:r>
-              <w:t>Conveyer Belt Stage</w:t>
+          <w:p/>
+          <w:p>
+            <w:r>
+              <w:t>Hide n Seek on the Roof</w:t>
             </w:r>
           </w:p>
         </w:tc>
@@ -2705,6 +2705,37 @@
           <w:p>
             <w:r>
               <w:t>Sprite-Data stored at:</w:t>
+            </w:r>
+          </w:p>
+          <w:p/>
+          <w:p>
+            <w:r>
+              <w:t>Headline:</w:t>
+            </w:r>
+          </w:p>
+          <w:p>
+            <w:r>
+              <w:t>$03EADB - $03EA17</w:t>
+            </w:r>
+          </w:p>
+          <w:p/>
+          <w:p>
+            <w:r>
+              <w:t>Stage-Text</w:t>
+            </w:r>
+          </w:p>
+          <w:p>
+            <w:r>
+              <w:t>$03</w:t>
+            </w:r>
+            <w:r>
+              <w:t>EBBC</w:t>
+            </w:r>
+            <w:r>
+              <w:t xml:space="preserve"> - $03</w:t>
+            </w:r>
+            <w:r>
+              <w:t>EC22</w:t>
             </w:r>
           </w:p>
         </w:tc>
@@ -2718,13 +2749,12 @@
             <w:r>
               <w:rPr>
                 <w:noProof/>
-                <w:lang w:eastAsia="ja-JP"/>
               </w:rPr>
               <w:drawing>
                 <wp:inline distT="0" distB="0" distL="0" distR="0">
                   <wp:extent cx="3225800" cy="2832100"/>
                   <wp:effectExtent l="19050" t="0" r="0" b="0"/>
-                  <wp:docPr id="23" name="Picture 22" descr="vs03.jpg"/>
+                  <wp:docPr id="24" name="Picture 23" descr="vs04.jpg"/>
                   <wp:cNvGraphicFramePr>
                     <a:graphicFrameLocks xmlns:a="http://schemas.openxmlformats.org/drawingml/2006/main" noChangeAspect="1"/>
                   </wp:cNvGraphicFramePr>
@@ -2732,7 +2762,7 @@
                     <a:graphicData uri="http://schemas.openxmlformats.org/drawingml/2006/picture">
                       <pic:pic xmlns:pic="http://schemas.openxmlformats.org/drawingml/2006/picture">
                         <pic:nvPicPr>
-                          <pic:cNvPr id="0" name="vs03.jpg"/>
+                          <pic:cNvPr id="0" name="vs04.jpg"/>
                           <pic:cNvPicPr/>
                         </pic:nvPicPr>
                         <pic:blipFill>
@@ -2770,7 +2800,7 @@
           <w:p/>
           <w:p>
             <w:r>
-              <w:t>Hide n Seek on the Roof</w:t>
+              <w:t>Just Two Lights</w:t>
             </w:r>
           </w:p>
         </w:tc>
@@ -2781,6 +2811,37 @@
           <w:p>
             <w:r>
               <w:t>Sprite-Data stored at:</w:t>
+            </w:r>
+          </w:p>
+          <w:p/>
+          <w:p>
+            <w:r>
+              <w:t>Headline:</w:t>
+            </w:r>
+          </w:p>
+          <w:p>
+            <w:r>
+              <w:t>$03EADB - $03EA17</w:t>
+            </w:r>
+          </w:p>
+          <w:p/>
+          <w:p>
+            <w:r>
+              <w:t>Stage-Text</w:t>
+            </w:r>
+          </w:p>
+          <w:p>
+            <w:r>
+              <w:t>$03</w:t>
+            </w:r>
+            <w:r>
+              <w:t>EB23</w:t>
+            </w:r>
+            <w:r>
+              <w:t xml:space="preserve"> - $03</w:t>
+            </w:r>
+            <w:r>
+              <w:t>EC7B</w:t>
             </w:r>
           </w:p>
         </w:tc>
@@ -2794,14 +2855,13 @@
             <w:r>
               <w:rPr>
                 <w:noProof/>
-                <w:lang w:eastAsia="ja-JP"/>
               </w:rPr>
               <w:lastRenderedPageBreak/>
               <w:drawing>
                 <wp:inline distT="0" distB="0" distL="0" distR="0">
                   <wp:extent cx="3225800" cy="2832100"/>
                   <wp:effectExtent l="19050" t="0" r="0" b="0"/>
-                  <wp:docPr id="24" name="Picture 23" descr="vs04.jpg"/>
+                  <wp:docPr id="25" name="Picture 24" descr="vs05.jpg"/>
                   <wp:cNvGraphicFramePr>
                     <a:graphicFrameLocks xmlns:a="http://schemas.openxmlformats.org/drawingml/2006/main" noChangeAspect="1"/>
                   </wp:cNvGraphicFramePr>
@@ -2809,7 +2869,7 @@
                     <a:graphicData uri="http://schemas.openxmlformats.org/drawingml/2006/picture">
                       <pic:pic xmlns:pic="http://schemas.openxmlformats.org/drawingml/2006/picture">
                         <pic:nvPicPr>
-                          <pic:cNvPr id="0" name="vs04.jpg"/>
+                          <pic:cNvPr id="0" name="vs05.jpg"/>
                           <pic:cNvPicPr/>
                         </pic:nvPicPr>
                         <pic:blipFill>
@@ -2847,7 +2907,7 @@
           <w:p/>
           <w:p>
             <w:r>
-              <w:t>Just Two Lights</w:t>
+              <w:t>Run fast!</w:t>
             </w:r>
           </w:p>
         </w:tc>
@@ -2858,6 +2918,37 @@
           <w:p>
             <w:r>
               <w:t>Sprite-Data stored at:</w:t>
+            </w:r>
+          </w:p>
+          <w:p/>
+          <w:p>
+            <w:r>
+              <w:t>Headline:</w:t>
+            </w:r>
+          </w:p>
+          <w:p>
+            <w:r>
+              <w:t>$03EADB - $03EA17</w:t>
+            </w:r>
+          </w:p>
+          <w:p/>
+          <w:p>
+            <w:r>
+              <w:t>Stage-Text</w:t>
+            </w:r>
+          </w:p>
+          <w:p>
+            <w:r>
+              <w:t>$03</w:t>
+            </w:r>
+            <w:r>
+              <w:t>EC7C</w:t>
+            </w:r>
+            <w:r>
+              <w:t xml:space="preserve"> - $03</w:t>
+            </w:r>
+            <w:r>
+              <w:t>ECE2</w:t>
             </w:r>
           </w:p>
         </w:tc>
@@ -2871,13 +2962,12 @@
             <w:r>
               <w:rPr>
                 <w:noProof/>
-                <w:lang w:eastAsia="ja-JP"/>
               </w:rPr>
               <w:drawing>
                 <wp:inline distT="0" distB="0" distL="0" distR="0">
                   <wp:extent cx="3225800" cy="2832100"/>
                   <wp:effectExtent l="19050" t="0" r="0" b="0"/>
-                  <wp:docPr id="25" name="Picture 24" descr="vs05.jpg"/>
+                  <wp:docPr id="26" name="Picture 25" descr="vs06.jpg"/>
                   <wp:cNvGraphicFramePr>
                     <a:graphicFrameLocks xmlns:a="http://schemas.openxmlformats.org/drawingml/2006/main" noChangeAspect="1"/>
                   </wp:cNvGraphicFramePr>
@@ -2885,7 +2975,7 @@
                     <a:graphicData uri="http://schemas.openxmlformats.org/drawingml/2006/picture">
                       <pic:pic xmlns:pic="http://schemas.openxmlformats.org/drawingml/2006/picture">
                         <pic:nvPicPr>
-                          <pic:cNvPr id="0" name="vs05.jpg"/>
+                          <pic:cNvPr id="0" name="vs06.jpg"/>
                           <pic:cNvPicPr/>
                         </pic:nvPicPr>
                         <pic:blipFill>
@@ -2923,7 +3013,7 @@
           <w:p/>
           <w:p>
             <w:r>
-              <w:t>Run fast!</w:t>
+              <w:t>Ice and Snow!</w:t>
             </w:r>
           </w:p>
         </w:tc>
@@ -2934,6 +3024,37 @@
           <w:p>
             <w:r>
               <w:t>Sprite-Data stored at:</w:t>
+            </w:r>
+          </w:p>
+          <w:p/>
+          <w:p>
+            <w:r>
+              <w:t>Headline:</w:t>
+            </w:r>
+          </w:p>
+          <w:p>
+            <w:r>
+              <w:t>$03EADB - $03EA17</w:t>
+            </w:r>
+          </w:p>
+          <w:p/>
+          <w:p>
+            <w:r>
+              <w:t>Stage-Text</w:t>
+            </w:r>
+          </w:p>
+          <w:p>
+            <w:r>
+              <w:t>$03</w:t>
+            </w:r>
+            <w:r>
+              <w:t>ECE3</w:t>
+            </w:r>
+            <w:r>
+              <w:t xml:space="preserve"> - $03</w:t>
+            </w:r>
+            <w:r>
+              <w:t>ED49</w:t>
             </w:r>
           </w:p>
         </w:tc>
@@ -2947,14 +3068,13 @@
             <w:r>
               <w:rPr>
                 <w:noProof/>
-                <w:lang w:eastAsia="ja-JP"/>
               </w:rPr>
               <w:lastRenderedPageBreak/>
               <w:drawing>
                 <wp:inline distT="0" distB="0" distL="0" distR="0">
                   <wp:extent cx="3225800" cy="2832100"/>
                   <wp:effectExtent l="19050" t="0" r="0" b="0"/>
-                  <wp:docPr id="26" name="Picture 25" descr="vs06.jpg"/>
+                  <wp:docPr id="27" name="Picture 26" descr="vs07.jpg"/>
                   <wp:cNvGraphicFramePr>
                     <a:graphicFrameLocks xmlns:a="http://schemas.openxmlformats.org/drawingml/2006/main" noChangeAspect="1"/>
                   </wp:cNvGraphicFramePr>
@@ -2962,7 +3082,7 @@
                     <a:graphicData uri="http://schemas.openxmlformats.org/drawingml/2006/picture">
                       <pic:pic xmlns:pic="http://schemas.openxmlformats.org/drawingml/2006/picture">
                         <pic:nvPicPr>
-                          <pic:cNvPr id="0" name="vs06.jpg"/>
+                          <pic:cNvPr id="0" name="vs07.jpg"/>
                           <pic:cNvPicPr/>
                         </pic:nvPicPr>
                         <pic:blipFill>
@@ -2999,8 +3119,15 @@
           </w:p>
           <w:p/>
           <w:p>
-            <w:r>
-              <w:t>Ice and Snow!</w:t>
+            <w:proofErr w:type="spellStart"/>
+            <w:proofErr w:type="gramStart"/>
+            <w:r>
+              <w:t>Turn!Go</w:t>
+            </w:r>
+            <w:proofErr w:type="spellEnd"/>
+            <w:proofErr w:type="gramEnd"/>
+            <w:r>
+              <w:t>!</w:t>
             </w:r>
           </w:p>
         </w:tc>
@@ -3011,6 +3138,37 @@
           <w:p>
             <w:r>
               <w:t>Sprite-Data stored at:</w:t>
+            </w:r>
+          </w:p>
+          <w:p/>
+          <w:p>
+            <w:r>
+              <w:t>Headline:</w:t>
+            </w:r>
+          </w:p>
+          <w:p>
+            <w:r>
+              <w:t>$03EADB - $03EA17</w:t>
+            </w:r>
+          </w:p>
+          <w:p/>
+          <w:p>
+            <w:r>
+              <w:t>Stage-Text</w:t>
+            </w:r>
+          </w:p>
+          <w:p>
+            <w:r>
+              <w:t>$03</w:t>
+            </w:r>
+            <w:r>
+              <w:t>ED4A</w:t>
+            </w:r>
+            <w:r>
+              <w:t xml:space="preserve"> - $03</w:t>
+            </w:r>
+            <w:r>
+              <w:t>EDA2</w:t>
             </w:r>
           </w:p>
         </w:tc>
@@ -3024,13 +3182,12 @@
             <w:r>
               <w:rPr>
                 <w:noProof/>
-                <w:lang w:eastAsia="ja-JP"/>
               </w:rPr>
               <w:drawing>
                 <wp:inline distT="0" distB="0" distL="0" distR="0">
                   <wp:extent cx="3225800" cy="2832100"/>
                   <wp:effectExtent l="19050" t="0" r="0" b="0"/>
-                  <wp:docPr id="27" name="Picture 26" descr="vs07.jpg"/>
+                  <wp:docPr id="28" name="Picture 27" descr="vs08.jpg"/>
                   <wp:cNvGraphicFramePr>
                     <a:graphicFrameLocks xmlns:a="http://schemas.openxmlformats.org/drawingml/2006/main" noChangeAspect="1"/>
                   </wp:cNvGraphicFramePr>
@@ -3038,7 +3195,7 @@
                     <a:graphicData uri="http://schemas.openxmlformats.org/drawingml/2006/picture">
                       <pic:pic xmlns:pic="http://schemas.openxmlformats.org/drawingml/2006/picture">
                         <pic:nvPicPr>
-                          <pic:cNvPr id="0" name="vs07.jpg"/>
+                          <pic:cNvPr id="0" name="vs08.jpg"/>
                           <pic:cNvPicPr/>
                         </pic:nvPicPr>
                         <pic:blipFill>
@@ -3076,17 +3233,14 @@
           <w:p/>
           <w:p>
             <w:proofErr w:type="spellStart"/>
-            <w:r>
-              <w:t>Turn</w:t>
-            </w:r>
             <w:proofErr w:type="gramStart"/>
             <w:r>
-              <w:t>!Go</w:t>
+              <w:t>Lets</w:t>
             </w:r>
             <w:proofErr w:type="spellEnd"/>
             <w:proofErr w:type="gramEnd"/>
             <w:r>
-              <w:t>!</w:t>
+              <w:t xml:space="preserve"> ride the trolley cart</w:t>
             </w:r>
           </w:p>
         </w:tc>
@@ -3097,6 +3251,37 @@
           <w:p>
             <w:r>
               <w:t>Sprite-Data stored at:</w:t>
+            </w:r>
+          </w:p>
+          <w:p/>
+          <w:p>
+            <w:r>
+              <w:t>Headline:</w:t>
+            </w:r>
+          </w:p>
+          <w:p>
+            <w:r>
+              <w:t>$03EADB - $03EA17</w:t>
+            </w:r>
+          </w:p>
+          <w:p/>
+          <w:p>
+            <w:r>
+              <w:t>Stage-Text</w:t>
+            </w:r>
+          </w:p>
+          <w:p>
+            <w:r>
+              <w:t>$03</w:t>
+            </w:r>
+            <w:r>
+              <w:t>EDA3</w:t>
+            </w:r>
+            <w:r>
+              <w:t xml:space="preserve"> - $03</w:t>
+            </w:r>
+            <w:r>
+              <w:t>EE09</w:t>
             </w:r>
           </w:p>
         </w:tc>
@@ -3110,14 +3295,13 @@
             <w:r>
               <w:rPr>
                 <w:noProof/>
-                <w:lang w:eastAsia="ja-JP"/>
               </w:rPr>
               <w:lastRenderedPageBreak/>
               <w:drawing>
                 <wp:inline distT="0" distB="0" distL="0" distR="0">
                   <wp:extent cx="3225800" cy="2832100"/>
                   <wp:effectExtent l="19050" t="0" r="0" b="0"/>
-                  <wp:docPr id="28" name="Picture 27" descr="vs08.jpg"/>
+                  <wp:docPr id="29" name="Picture 28" descr="vs09.jpg"/>
                   <wp:cNvGraphicFramePr>
                     <a:graphicFrameLocks xmlns:a="http://schemas.openxmlformats.org/drawingml/2006/main" noChangeAspect="1"/>
                   </wp:cNvGraphicFramePr>
@@ -3125,7 +3309,7 @@
                     <a:graphicData uri="http://schemas.openxmlformats.org/drawingml/2006/picture">
                       <pic:pic xmlns:pic="http://schemas.openxmlformats.org/drawingml/2006/picture">
                         <pic:nvPicPr>
-                          <pic:cNvPr id="0" name="vs08.jpg"/>
+                          <pic:cNvPr id="0" name="vs09.jpg"/>
                           <pic:cNvPicPr/>
                         </pic:nvPicPr>
                         <pic:blipFill>
@@ -3162,13 +3346,8 @@
           </w:p>
           <w:p/>
           <w:p>
-            <w:proofErr w:type="spellStart"/>
-            <w:r>
-              <w:t>Lets</w:t>
-            </w:r>
-            <w:proofErr w:type="spellEnd"/>
-            <w:r>
-              <w:t xml:space="preserve"> ride the trolley cart</w:t>
+            <w:r>
+              <w:t>Road Closed</w:t>
             </w:r>
           </w:p>
         </w:tc>
@@ -3179,6 +3358,37 @@
           <w:p>
             <w:r>
               <w:t>Sprite-Data stored at:</w:t>
+            </w:r>
+          </w:p>
+          <w:p/>
+          <w:p>
+            <w:r>
+              <w:t>Headline:</w:t>
+            </w:r>
+          </w:p>
+          <w:p>
+            <w:r>
+              <w:t>$03EADB - $03EA17</w:t>
+            </w:r>
+          </w:p>
+          <w:p/>
+          <w:p>
+            <w:r>
+              <w:t>Stage-Text</w:t>
+            </w:r>
+          </w:p>
+          <w:p>
+            <w:r>
+              <w:t>$03</w:t>
+            </w:r>
+            <w:r>
+              <w:t>EE0A</w:t>
+            </w:r>
+            <w:r>
+              <w:t xml:space="preserve"> - $03</w:t>
+            </w:r>
+            <w:r>
+              <w:t>EE62</w:t>
             </w:r>
           </w:p>
         </w:tc>
@@ -3192,13 +3402,12 @@
             <w:r>
               <w:rPr>
                 <w:noProof/>
-                <w:lang w:eastAsia="ja-JP"/>
               </w:rPr>
               <w:drawing>
                 <wp:inline distT="0" distB="0" distL="0" distR="0">
                   <wp:extent cx="3225800" cy="2832100"/>
                   <wp:effectExtent l="19050" t="0" r="0" b="0"/>
-                  <wp:docPr id="29" name="Picture 28" descr="vs09.jpg"/>
+                  <wp:docPr id="30" name="Picture 29" descr="vs10.jpg"/>
                   <wp:cNvGraphicFramePr>
                     <a:graphicFrameLocks xmlns:a="http://schemas.openxmlformats.org/drawingml/2006/main" noChangeAspect="1"/>
                   </wp:cNvGraphicFramePr>
@@ -3206,7 +3415,7 @@
                     <a:graphicData uri="http://schemas.openxmlformats.org/drawingml/2006/picture">
                       <pic:pic xmlns:pic="http://schemas.openxmlformats.org/drawingml/2006/picture">
                         <pic:nvPicPr>
-                          <pic:cNvPr id="0" name="vs09.jpg"/>
+                          <pic:cNvPr id="0" name="vs10.jpg"/>
                           <pic:cNvPicPr/>
                         </pic:nvPicPr>
                         <pic:blipFill>
@@ -3244,7 +3453,17 @@
           <w:p/>
           <w:p>
             <w:r>
-              <w:t>Road Closed</w:t>
+              <w:t xml:space="preserve">Dance </w:t>
+            </w:r>
+            <w:proofErr w:type="spellStart"/>
+            <w:proofErr w:type="gramStart"/>
+            <w:r>
+              <w:t>Fire!Dance</w:t>
+            </w:r>
+            <w:proofErr w:type="spellEnd"/>
+            <w:proofErr w:type="gramEnd"/>
+            <w:r>
+              <w:t>!</w:t>
             </w:r>
           </w:p>
         </w:tc>
@@ -3255,6 +3474,37 @@
           <w:p>
             <w:r>
               <w:t>Sprite-Data stored at:</w:t>
+            </w:r>
+          </w:p>
+          <w:p/>
+          <w:p>
+            <w:r>
+              <w:t>Headline:</w:t>
+            </w:r>
+          </w:p>
+          <w:p>
+            <w:r>
+              <w:t>$03EADB - $03EA17</w:t>
+            </w:r>
+          </w:p>
+          <w:p/>
+          <w:p>
+            <w:r>
+              <w:t>Stage-Text</w:t>
+            </w:r>
+          </w:p>
+          <w:p>
+            <w:r>
+              <w:t>$03</w:t>
+            </w:r>
+            <w:r>
+              <w:t>EE63</w:t>
+            </w:r>
+            <w:r>
+              <w:t xml:space="preserve"> - $03</w:t>
+            </w:r>
+            <w:r>
+              <w:t>EED0</w:t>
             </w:r>
           </w:p>
         </w:tc>
@@ -3268,14 +3518,13 @@
             <w:r>
               <w:rPr>
                 <w:noProof/>
-                <w:lang w:eastAsia="ja-JP"/>
               </w:rPr>
               <w:lastRenderedPageBreak/>
               <w:drawing>
                 <wp:inline distT="0" distB="0" distL="0" distR="0">
                   <wp:extent cx="3225800" cy="2832100"/>
                   <wp:effectExtent l="19050" t="0" r="0" b="0"/>
-                  <wp:docPr id="30" name="Picture 29" descr="vs10.jpg"/>
+                  <wp:docPr id="31" name="Picture 30" descr="vs11.jpg"/>
                   <wp:cNvGraphicFramePr>
                     <a:graphicFrameLocks xmlns:a="http://schemas.openxmlformats.org/drawingml/2006/main" noChangeAspect="1"/>
                   </wp:cNvGraphicFramePr>
@@ -3283,7 +3532,7 @@
                     <a:graphicData uri="http://schemas.openxmlformats.org/drawingml/2006/picture">
                       <pic:pic xmlns:pic="http://schemas.openxmlformats.org/drawingml/2006/picture">
                         <pic:nvPicPr>
-                          <pic:cNvPr id="0" name="vs10.jpg"/>
+                          <pic:cNvPr id="0" name="vs11.jpg"/>
                           <pic:cNvPicPr/>
                         </pic:nvPicPr>
                         <pic:blipFill>
@@ -3321,20 +3570,7 @@
           <w:p/>
           <w:p>
             <w:r>
-              <w:t xml:space="preserve">Dance </w:t>
-            </w:r>
-            <w:proofErr w:type="spellStart"/>
-            <w:r>
-              <w:t>Fire</w:t>
-            </w:r>
-            <w:proofErr w:type="gramStart"/>
-            <w:r>
-              <w:t>!Dance</w:t>
-            </w:r>
-            <w:proofErr w:type="spellEnd"/>
-            <w:proofErr w:type="gramEnd"/>
-            <w:r>
-              <w:t>!</w:t>
+              <w:t>Weird Loops</w:t>
             </w:r>
           </w:p>
         </w:tc>
@@ -3345,6 +3581,37 @@
           <w:p>
             <w:r>
               <w:t>Sprite-Data stored at:</w:t>
+            </w:r>
+          </w:p>
+          <w:p/>
+          <w:p>
+            <w:r>
+              <w:t>Headline:</w:t>
+            </w:r>
+          </w:p>
+          <w:p>
+            <w:r>
+              <w:t>$03EADB - $03EA17</w:t>
+            </w:r>
+          </w:p>
+          <w:p/>
+          <w:p>
+            <w:r>
+              <w:t>Stage-Text</w:t>
+            </w:r>
+          </w:p>
+          <w:p>
+            <w:r>
+              <w:t>$03</w:t>
+            </w:r>
+            <w:r>
+              <w:t>EED1</w:t>
+            </w:r>
+            <w:r>
+              <w:t xml:space="preserve"> - $03</w:t>
+            </w:r>
+            <w:r>
+              <w:t>EF30</w:t>
             </w:r>
           </w:p>
         </w:tc>
@@ -3358,13 +3625,12 @@
             <w:r>
               <w:rPr>
                 <w:noProof/>
-                <w:lang w:eastAsia="ja-JP"/>
               </w:rPr>
               <w:drawing>
                 <wp:inline distT="0" distB="0" distL="0" distR="0">
                   <wp:extent cx="3225800" cy="2832100"/>
                   <wp:effectExtent l="19050" t="0" r="0" b="0"/>
-                  <wp:docPr id="31" name="Picture 30" descr="vs11.jpg"/>
+                  <wp:docPr id="32" name="Picture 31" descr="vs12.jpg"/>
                   <wp:cNvGraphicFramePr>
                     <a:graphicFrameLocks xmlns:a="http://schemas.openxmlformats.org/drawingml/2006/main" noChangeAspect="1"/>
                   </wp:cNvGraphicFramePr>
@@ -3372,7 +3638,7 @@
                     <a:graphicData uri="http://schemas.openxmlformats.org/drawingml/2006/picture">
                       <pic:pic xmlns:pic="http://schemas.openxmlformats.org/drawingml/2006/picture">
                         <pic:nvPicPr>
-                          <pic:cNvPr id="0" name="vs11.jpg"/>
+                          <pic:cNvPr id="0" name="vs12.jpg"/>
                           <pic:cNvPicPr/>
                         </pic:nvPicPr>
                         <pic:blipFill>
@@ -3410,7 +3676,7 @@
           <w:p/>
           <w:p>
             <w:r>
-              <w:t>Weird Loops</w:t>
+              <w:t>Tricky Conveyer Belt</w:t>
             </w:r>
           </w:p>
         </w:tc>
@@ -3421,6 +3687,37 @@
           <w:p>
             <w:r>
               <w:t>Sprite-Data stored at:</w:t>
+            </w:r>
+          </w:p>
+          <w:p/>
+          <w:p>
+            <w:r>
+              <w:t>Headline:</w:t>
+            </w:r>
+          </w:p>
+          <w:p>
+            <w:r>
+              <w:t>$03EADB - $03EA17</w:t>
+            </w:r>
+          </w:p>
+          <w:p/>
+          <w:p>
+            <w:r>
+              <w:t>Stage-Text</w:t>
+            </w:r>
+          </w:p>
+          <w:p>
+            <w:r>
+              <w:t>$03</w:t>
+            </w:r>
+            <w:r>
+              <w:t>EF31</w:t>
+            </w:r>
+            <w:r>
+              <w:t xml:space="preserve"> - $03</w:t>
+            </w:r>
+            <w:r>
+              <w:t>EF9E</w:t>
             </w:r>
           </w:p>
         </w:tc>
@@ -3434,14 +3731,13 @@
             <w:r>
               <w:rPr>
                 <w:noProof/>
-                <w:lang w:eastAsia="ja-JP"/>
               </w:rPr>
               <w:lastRenderedPageBreak/>
               <w:drawing>
                 <wp:inline distT="0" distB="0" distL="0" distR="0">
                   <wp:extent cx="3225800" cy="2832100"/>
                   <wp:effectExtent l="19050" t="0" r="0" b="0"/>
-                  <wp:docPr id="32" name="Picture 31" descr="vs12.jpg"/>
+                  <wp:docPr id="33" name="Picture 32" descr="vs13.jpg"/>
                   <wp:cNvGraphicFramePr>
                     <a:graphicFrameLocks xmlns:a="http://schemas.openxmlformats.org/drawingml/2006/main" noChangeAspect="1"/>
                   </wp:cNvGraphicFramePr>
@@ -3449,7 +3745,7 @@
                     <a:graphicData uri="http://schemas.openxmlformats.org/drawingml/2006/picture">
                       <pic:pic xmlns:pic="http://schemas.openxmlformats.org/drawingml/2006/picture">
                         <pic:nvPicPr>
-                          <pic:cNvPr id="0" name="vs12.jpg"/>
+                          <pic:cNvPr id="0" name="vs13.jpg"/>
                           <pic:cNvPicPr/>
                         </pic:nvPicPr>
                         <pic:blipFill>
@@ -3487,7 +3783,7 @@
           <w:p/>
           <w:p>
             <w:r>
-              <w:t>Tricky Conveyer Belt</w:t>
+              <w:t>Strange Trolley Carts</w:t>
             </w:r>
           </w:p>
         </w:tc>
@@ -3498,6 +3794,37 @@
           <w:p>
             <w:r>
               <w:t>Sprite-Data stored at:</w:t>
+            </w:r>
+          </w:p>
+          <w:p/>
+          <w:p>
+            <w:r>
+              <w:t>Headline:</w:t>
+            </w:r>
+          </w:p>
+          <w:p>
+            <w:r>
+              <w:t>$03EADB - $03EA17</w:t>
+            </w:r>
+          </w:p>
+          <w:p/>
+          <w:p>
+            <w:r>
+              <w:t>Stage-Text</w:t>
+            </w:r>
+          </w:p>
+          <w:p>
+            <w:r>
+              <w:t>$03</w:t>
+            </w:r>
+            <w:r>
+              <w:t>EF9F</w:t>
+            </w:r>
+            <w:r>
+              <w:t xml:space="preserve"> - $03</w:t>
+            </w:r>
+            <w:r>
+              <w:t>F00C</w:t>
             </w:r>
           </w:p>
         </w:tc>
@@ -3508,93 +3835,15 @@
             <w:tcW w:w="5986" w:type="dxa"/>
           </w:tcPr>
           <w:p>
-            <w:r>
+            <w:pPr>
               <w:rPr>
                 <w:noProof/>
-                <w:lang w:eastAsia="ja-JP"/>
-              </w:rPr>
-              <w:drawing>
-                <wp:inline distT="0" distB="0" distL="0" distR="0">
-                  <wp:extent cx="3225800" cy="2832100"/>
-                  <wp:effectExtent l="19050" t="0" r="0" b="0"/>
-                  <wp:docPr id="33" name="Picture 32" descr="vs13.jpg"/>
-                  <wp:cNvGraphicFramePr>
-                    <a:graphicFrameLocks xmlns:a="http://schemas.openxmlformats.org/drawingml/2006/main" noChangeAspect="1"/>
-                  </wp:cNvGraphicFramePr>
-                  <a:graphic xmlns:a="http://schemas.openxmlformats.org/drawingml/2006/main">
-                    <a:graphicData uri="http://schemas.openxmlformats.org/drawingml/2006/picture">
-                      <pic:pic xmlns:pic="http://schemas.openxmlformats.org/drawingml/2006/picture">
-                        <pic:nvPicPr>
-                          <pic:cNvPr id="0" name="vs13.jpg"/>
-                          <pic:cNvPicPr/>
-                        </pic:nvPicPr>
-                        <pic:blipFill>
-                          <a:blip r:embed="rId38"/>
-                          <a:stretch>
-                            <a:fillRect/>
-                          </a:stretch>
-                        </pic:blipFill>
-                        <pic:spPr>
-                          <a:xfrm>
-                            <a:off x="0" y="0"/>
-                            <a:ext cx="3225800" cy="2832100"/>
-                          </a:xfrm>
-                          <a:prstGeom prst="rect">
-                            <a:avLst/>
-                          </a:prstGeom>
-                        </pic:spPr>
-                      </pic:pic>
-                    </a:graphicData>
-                  </a:graphic>
-                </wp:inline>
-              </w:drawing>
-            </w:r>
-          </w:p>
-        </w:tc>
-        <w:tc>
-          <w:tcPr>
-            <w:tcW w:w="3651" w:type="dxa"/>
-          </w:tcPr>
-          <w:p>
-            <w:r>
-              <w:t>Stage Select</w:t>
-            </w:r>
-          </w:p>
-          <w:p/>
-          <w:p>
-            <w:r>
-              <w:t>Strange Trolley Carts</w:t>
-            </w:r>
-          </w:p>
-        </w:tc>
-        <w:tc>
-          <w:tcPr>
-            <w:tcW w:w="3539" w:type="dxa"/>
-          </w:tcPr>
-          <w:p>
-            <w:r>
-              <w:t>Sprite-Data stored at:</w:t>
-            </w:r>
-          </w:p>
-        </w:tc>
-      </w:tr>
-      <w:tr>
-        <w:tc>
-          <w:tcPr>
-            <w:tcW w:w="5986" w:type="dxa"/>
-          </w:tcPr>
-          <w:p>
-            <w:pPr>
+              </w:rPr>
+            </w:pPr>
+            <w:r>
               <w:rPr>
                 <w:noProof/>
               </w:rPr>
-            </w:pPr>
-            <w:r>
-              <w:rPr>
-                <w:noProof/>
-                <w:lang w:eastAsia="ja-JP"/>
-              </w:rPr>
-              <w:lastRenderedPageBreak/>
               <w:drawing>
                 <wp:inline distT="0" distB="0" distL="0" distR="0">
                   <wp:extent cx="3228975" cy="1458481"/>
@@ -3611,7 +3860,7 @@
                           <pic:cNvPicPr/>
                         </pic:nvPicPr>
                         <pic:blipFill>
-                          <a:blip r:embed="rId39"/>
+                          <a:blip r:embed="rId38"/>
                           <a:stretch>
                             <a:fillRect/>
                           </a:stretch>
@@ -3664,8 +3913,8 @@
             <w:r>
               <w:rPr>
                 <w:noProof/>
-                <w:lang w:eastAsia="ja-JP"/>
-              </w:rPr>
+              </w:rPr>
+              <w:lastRenderedPageBreak/>
               <w:drawing>
                 <wp:inline distT="0" distB="0" distL="0" distR="0">
                   <wp:extent cx="3225800" cy="2806700"/>
@@ -3679,6 +3928,101 @@
                       <pic:pic xmlns:pic="http://schemas.openxmlformats.org/drawingml/2006/picture">
                         <pic:nvPicPr>
                           <pic:cNvPr id="0" name="a1.jpg"/>
+                          <pic:cNvPicPr/>
+                        </pic:nvPicPr>
+                        <pic:blipFill>
+                          <a:blip r:embed="rId39"/>
+                          <a:stretch>
+                            <a:fillRect/>
+                          </a:stretch>
+                        </pic:blipFill>
+                        <pic:spPr>
+                          <a:xfrm>
+                            <a:off x="0" y="0"/>
+                            <a:ext cx="3225800" cy="2806700"/>
+                          </a:xfrm>
+                          <a:prstGeom prst="rect">
+                            <a:avLst/>
+                          </a:prstGeom>
+                        </pic:spPr>
+                      </pic:pic>
+                    </a:graphicData>
+                  </a:graphic>
+                </wp:inline>
+              </w:drawing>
+            </w:r>
+          </w:p>
+        </w:tc>
+        <w:tc>
+          <w:tcPr>
+            <w:tcW w:w="3651" w:type="dxa"/>
+          </w:tcPr>
+          <w:p>
+            <w:r>
+              <w:t>Certification</w:t>
+            </w:r>
+          </w:p>
+          <w:p/>
+          <w:p>
+            <w:r>
+              <w:t xml:space="preserve">You have completed 001% of the game. </w:t>
+            </w:r>
+            <w:proofErr w:type="gramStart"/>
+            <w:r>
+              <w:t>This  certifies</w:t>
+            </w:r>
+            <w:proofErr w:type="gramEnd"/>
+            <w:r>
+              <w:t xml:space="preserve"> you as Lame Bomber</w:t>
+            </w:r>
+          </w:p>
+          <w:p/>
+          <w:p/>
+          <w:p>
+            <w:r>
+              <w:t>White Bomber</w:t>
+            </w:r>
+          </w:p>
+          <w:p>
+            <w:r>
+              <w:t>On behalf of every Bomber</w:t>
+            </w:r>
+          </w:p>
+        </w:tc>
+        <w:tc>
+          <w:tcPr>
+            <w:tcW w:w="3539" w:type="dxa"/>
+          </w:tcPr>
+          <w:p>
+            <w:r>
+              <w:t>Screen-Data stored at:</w:t>
+            </w:r>
+          </w:p>
+        </w:tc>
+      </w:tr>
+      <w:tr>
+        <w:tc>
+          <w:tcPr>
+            <w:tcW w:w="5986" w:type="dxa"/>
+          </w:tcPr>
+          <w:p>
+            <w:r>
+              <w:rPr>
+                <w:noProof/>
+              </w:rPr>
+              <w:drawing>
+                <wp:inline distT="0" distB="0" distL="0" distR="0">
+                  <wp:extent cx="3225800" cy="2806700"/>
+                  <wp:effectExtent l="19050" t="0" r="0" b="0"/>
+                  <wp:docPr id="36" name="Picture 35" descr="a2.jpg"/>
+                  <wp:cNvGraphicFramePr>
+                    <a:graphicFrameLocks xmlns:a="http://schemas.openxmlformats.org/drawingml/2006/main" noChangeAspect="1"/>
+                  </wp:cNvGraphicFramePr>
+                  <a:graphic xmlns:a="http://schemas.openxmlformats.org/drawingml/2006/main">
+                    <a:graphicData uri="http://schemas.openxmlformats.org/drawingml/2006/picture">
+                      <pic:pic xmlns:pic="http://schemas.openxmlformats.org/drawingml/2006/picture">
+                        <pic:nvPicPr>
+                          <pic:cNvPr id="0" name="a2.jpg"/>
                           <pic:cNvPicPr/>
                         </pic:nvPicPr>
                         <pic:blipFill>
@@ -3716,10 +4060,17 @@
           <w:p/>
           <w:p>
             <w:r>
-              <w:t>You have completed 001% of the game. This  certifies you as Lame Bomber</w:t>
-            </w:r>
-          </w:p>
-          <w:p/>
+              <w:t xml:space="preserve">You have completed 005% of the game. </w:t>
+            </w:r>
+            <w:proofErr w:type="gramStart"/>
+            <w:r>
+              <w:t>This  certifies</w:t>
+            </w:r>
+            <w:proofErr w:type="gramEnd"/>
+            <w:r>
+              <w:t xml:space="preserve"> you as Flimsy Bomber</w:t>
+            </w:r>
+          </w:p>
           <w:p/>
           <w:p>
             <w:r>
@@ -3752,14 +4103,13 @@
             <w:r>
               <w:rPr>
                 <w:noProof/>
-                <w:lang w:eastAsia="ja-JP"/>
               </w:rPr>
               <w:lastRenderedPageBreak/>
               <w:drawing>
                 <wp:inline distT="0" distB="0" distL="0" distR="0">
                   <wp:extent cx="3225800" cy="2806700"/>
                   <wp:effectExtent l="19050" t="0" r="0" b="0"/>
-                  <wp:docPr id="36" name="Picture 35" descr="a2.jpg"/>
+                  <wp:docPr id="37" name="Picture 36" descr="a3.jpg"/>
                   <wp:cNvGraphicFramePr>
                     <a:graphicFrameLocks xmlns:a="http://schemas.openxmlformats.org/drawingml/2006/main" noChangeAspect="1"/>
                   </wp:cNvGraphicFramePr>
@@ -3767,7 +4117,7 @@
                     <a:graphicData uri="http://schemas.openxmlformats.org/drawingml/2006/picture">
                       <pic:pic xmlns:pic="http://schemas.openxmlformats.org/drawingml/2006/picture">
                         <pic:nvPicPr>
-                          <pic:cNvPr id="0" name="a2.jpg"/>
+                          <pic:cNvPr id="0" name="a3.jpg"/>
                           <pic:cNvPicPr/>
                         </pic:nvPicPr>
                         <pic:blipFill>
@@ -3805,7 +4155,15 @@
           <w:p/>
           <w:p>
             <w:r>
-              <w:t>You have completed 005% of the game. This  certifies you as Flimsy Bomber</w:t>
+              <w:t xml:space="preserve">You have completed 010% of the game. </w:t>
+            </w:r>
+            <w:proofErr w:type="gramStart"/>
+            <w:r>
+              <w:t>This  certifies</w:t>
+            </w:r>
+            <w:proofErr w:type="gramEnd"/>
+            <w:r>
+              <w:t xml:space="preserve"> you as Weakling Bomber</w:t>
             </w:r>
           </w:p>
           <w:p/>
@@ -3840,13 +4198,12 @@
             <w:r>
               <w:rPr>
                 <w:noProof/>
-                <w:lang w:eastAsia="ja-JP"/>
               </w:rPr>
               <w:drawing>
                 <wp:inline distT="0" distB="0" distL="0" distR="0">
                   <wp:extent cx="3225800" cy="2806700"/>
                   <wp:effectExtent l="19050" t="0" r="0" b="0"/>
-                  <wp:docPr id="37" name="Picture 36" descr="a3.jpg"/>
+                  <wp:docPr id="38" name="Picture 37" descr="a4.jpg"/>
                   <wp:cNvGraphicFramePr>
                     <a:graphicFrameLocks xmlns:a="http://schemas.openxmlformats.org/drawingml/2006/main" noChangeAspect="1"/>
                   </wp:cNvGraphicFramePr>
@@ -3854,7 +4211,7 @@
                     <a:graphicData uri="http://schemas.openxmlformats.org/drawingml/2006/picture">
                       <pic:pic xmlns:pic="http://schemas.openxmlformats.org/drawingml/2006/picture">
                         <pic:nvPicPr>
-                          <pic:cNvPr id="0" name="a3.jpg"/>
+                          <pic:cNvPr id="0" name="a4.jpg"/>
                           <pic:cNvPicPr/>
                         </pic:nvPicPr>
                         <pic:blipFill>
@@ -3892,7 +4249,15 @@
           <w:p/>
           <w:p>
             <w:r>
-              <w:t>You have completed 010% of the game. This  certifies you as Weakling Bomber</w:t>
+              <w:t xml:space="preserve">You have completed 015% of the game. </w:t>
+            </w:r>
+            <w:proofErr w:type="gramStart"/>
+            <w:r>
+              <w:t>This  certifies</w:t>
+            </w:r>
+            <w:proofErr w:type="gramEnd"/>
+            <w:r>
+              <w:t xml:space="preserve"> you as Greenhorn Bomber</w:t>
             </w:r>
           </w:p>
           <w:p/>
@@ -3927,14 +4292,13 @@
             <w:r>
               <w:rPr>
                 <w:noProof/>
-                <w:lang w:eastAsia="ja-JP"/>
               </w:rPr>
               <w:lastRenderedPageBreak/>
               <w:drawing>
                 <wp:inline distT="0" distB="0" distL="0" distR="0">
                   <wp:extent cx="3225800" cy="2806700"/>
                   <wp:effectExtent l="19050" t="0" r="0" b="0"/>
-                  <wp:docPr id="38" name="Picture 37" descr="a4.jpg"/>
+                  <wp:docPr id="39" name="Picture 38" descr="a5.jpg"/>
                   <wp:cNvGraphicFramePr>
                     <a:graphicFrameLocks xmlns:a="http://schemas.openxmlformats.org/drawingml/2006/main" noChangeAspect="1"/>
                   </wp:cNvGraphicFramePr>
@@ -3942,7 +4306,7 @@
                     <a:graphicData uri="http://schemas.openxmlformats.org/drawingml/2006/picture">
                       <pic:pic xmlns:pic="http://schemas.openxmlformats.org/drawingml/2006/picture">
                         <pic:nvPicPr>
-                          <pic:cNvPr id="0" name="a4.jpg"/>
+                          <pic:cNvPr id="0" name="a5.jpg"/>
                           <pic:cNvPicPr/>
                         </pic:nvPicPr>
                         <pic:blipFill>
@@ -3980,7 +4344,15 @@
           <w:p/>
           <w:p>
             <w:r>
-              <w:t>You have completed 015% of the game. This  certifies you as Greenhorn Bomber</w:t>
+              <w:t xml:space="preserve">You have completed 018% of the game. </w:t>
+            </w:r>
+            <w:proofErr w:type="gramStart"/>
+            <w:r>
+              <w:t>This  certifies</w:t>
+            </w:r>
+            <w:proofErr w:type="gramEnd"/>
+            <w:r>
+              <w:t xml:space="preserve"> you as Amateur Bomber</w:t>
             </w:r>
           </w:p>
           <w:p/>
@@ -4015,13 +4387,12 @@
             <w:r>
               <w:rPr>
                 <w:noProof/>
-                <w:lang w:eastAsia="ja-JP"/>
               </w:rPr>
               <w:drawing>
                 <wp:inline distT="0" distB="0" distL="0" distR="0">
                   <wp:extent cx="3225800" cy="2806700"/>
                   <wp:effectExtent l="19050" t="0" r="0" b="0"/>
-                  <wp:docPr id="39" name="Picture 38" descr="a5.jpg"/>
+                  <wp:docPr id="40" name="Picture 39" descr="b1.jpg"/>
                   <wp:cNvGraphicFramePr>
                     <a:graphicFrameLocks xmlns:a="http://schemas.openxmlformats.org/drawingml/2006/main" noChangeAspect="1"/>
                   </wp:cNvGraphicFramePr>
@@ -4029,7 +4400,7 @@
                     <a:graphicData uri="http://schemas.openxmlformats.org/drawingml/2006/picture">
                       <pic:pic xmlns:pic="http://schemas.openxmlformats.org/drawingml/2006/picture">
                         <pic:nvPicPr>
-                          <pic:cNvPr id="0" name="a5.jpg"/>
+                          <pic:cNvPr id="0" name="b1.jpg"/>
                           <pic:cNvPicPr/>
                         </pic:nvPicPr>
                         <pic:blipFill>
@@ -4061,24 +4432,29 @@
           </w:tcPr>
           <w:p>
             <w:r>
-              <w:t>Certification</w:t>
-            </w:r>
-          </w:p>
-          <w:p/>
-          <w:p>
-            <w:r>
-              <w:t>You have completed 018% of the game. This  certifies you as Amateur Bomber</w:t>
-            </w:r>
-          </w:p>
-          <w:p/>
-          <w:p>
-            <w:r>
-              <w:t>White Bomber</w:t>
-            </w:r>
-          </w:p>
-          <w:p>
-            <w:r>
-              <w:t>On behalf of every Bomber</w:t>
+              <w:t>Advice</w:t>
+            </w:r>
+          </w:p>
+          <w:p>
+            <w:r>
+              <w:t>Lame Bomber</w:t>
+            </w:r>
+          </w:p>
+          <w:p/>
+          <w:p>
+            <w:r>
+              <w:t>You are a beginner, right?</w:t>
+            </w:r>
+          </w:p>
+          <w:p>
+            <w:r>
+              <w:t>Come on! Put more effort into your endeavor!</w:t>
+            </w:r>
+          </w:p>
+          <w:p/>
+          <w:p>
+            <w:r>
+              <w:t>Current Score 004%</w:t>
             </w:r>
           </w:p>
         </w:tc>
@@ -4102,14 +4478,13 @@
             <w:r>
               <w:rPr>
                 <w:noProof/>
-                <w:lang w:eastAsia="ja-JP"/>
               </w:rPr>
               <w:lastRenderedPageBreak/>
               <w:drawing>
                 <wp:inline distT="0" distB="0" distL="0" distR="0">
                   <wp:extent cx="3225800" cy="2806700"/>
                   <wp:effectExtent l="19050" t="0" r="0" b="0"/>
-                  <wp:docPr id="40" name="Picture 39" descr="b1.jpg"/>
+                  <wp:docPr id="41" name="Picture 40" descr="b2.jpg"/>
                   <wp:cNvGraphicFramePr>
                     <a:graphicFrameLocks xmlns:a="http://schemas.openxmlformats.org/drawingml/2006/main" noChangeAspect="1"/>
                   </wp:cNvGraphicFramePr>
@@ -4117,7 +4492,7 @@
                     <a:graphicData uri="http://schemas.openxmlformats.org/drawingml/2006/picture">
                       <pic:pic xmlns:pic="http://schemas.openxmlformats.org/drawingml/2006/picture">
                         <pic:nvPicPr>
-                          <pic:cNvPr id="0" name="b1.jpg"/>
+                          <pic:cNvPr id="0" name="b2.jpg"/>
                           <pic:cNvPicPr/>
                         </pic:nvPicPr>
                         <pic:blipFill>
@@ -4154,24 +4529,18 @@
           </w:p>
           <w:p>
             <w:r>
-              <w:t>Lame Bomber</w:t>
-            </w:r>
-          </w:p>
-          <w:p/>
-          <w:p>
-            <w:r>
-              <w:t>You are a beginner, right?</w:t>
-            </w:r>
-          </w:p>
-          <w:p>
-            <w:r>
-              <w:t>Come on! Put more effort into your endeavor!</w:t>
-            </w:r>
-          </w:p>
-          <w:p/>
-          <w:p>
-            <w:r>
-              <w:t>Current Score 004%</w:t>
+              <w:t>Flimsy Bomber</w:t>
+            </w:r>
+          </w:p>
+          <w:p>
+            <w:r>
+              <w:t>Seems like it’s going to take 10 years for you to clear this game.</w:t>
+            </w:r>
+          </w:p>
+          <w:p/>
+          <w:p>
+            <w:r>
+              <w:t>Current Score 005%</w:t>
             </w:r>
           </w:p>
         </w:tc>
@@ -4195,13 +4564,12 @@
             <w:r>
               <w:rPr>
                 <w:noProof/>
-                <w:lang w:eastAsia="ja-JP"/>
               </w:rPr>
               <w:drawing>
                 <wp:inline distT="0" distB="0" distL="0" distR="0">
                   <wp:extent cx="3225800" cy="2806700"/>
                   <wp:effectExtent l="19050" t="0" r="0" b="0"/>
-                  <wp:docPr id="41" name="Picture 40" descr="b2.jpg"/>
+                  <wp:docPr id="42" name="Picture 41" descr="b3.jpg"/>
                   <wp:cNvGraphicFramePr>
                     <a:graphicFrameLocks xmlns:a="http://schemas.openxmlformats.org/drawingml/2006/main" noChangeAspect="1"/>
                   </wp:cNvGraphicFramePr>
@@ -4209,7 +4577,7 @@
                     <a:graphicData uri="http://schemas.openxmlformats.org/drawingml/2006/picture">
                       <pic:pic xmlns:pic="http://schemas.openxmlformats.org/drawingml/2006/picture">
                         <pic:nvPicPr>
-                          <pic:cNvPr id="0" name="b2.jpg"/>
+                          <pic:cNvPr id="0" name="b3.jpg"/>
                           <pic:cNvPicPr/>
                         </pic:nvPicPr>
                         <pic:blipFill>
@@ -4246,18 +4614,19 @@
           </w:p>
           <w:p>
             <w:r>
-              <w:t>Flimsy Bomber</w:t>
-            </w:r>
-          </w:p>
-          <w:p>
-            <w:r>
-              <w:t>Seems like it’s going to take 10 years for you to clear this game.</w:t>
-            </w:r>
-          </w:p>
-          <w:p/>
-          <w:p>
-            <w:r>
-              <w:t>Current Score 005%</w:t>
+              <w:t>Weak Bomber</w:t>
+            </w:r>
+          </w:p>
+          <w:p/>
+          <w:p>
+            <w:r>
+              <w:t>You still need some practice.</w:t>
+            </w:r>
+          </w:p>
+          <w:p/>
+          <w:p>
+            <w:r>
+              <w:t>Current Score 010%</w:t>
             </w:r>
           </w:p>
         </w:tc>
@@ -4281,14 +4650,13 @@
             <w:r>
               <w:rPr>
                 <w:noProof/>
-                <w:lang w:eastAsia="ja-JP"/>
               </w:rPr>
               <w:lastRenderedPageBreak/>
               <w:drawing>
                 <wp:inline distT="0" distB="0" distL="0" distR="0">
                   <wp:extent cx="3225800" cy="2806700"/>
                   <wp:effectExtent l="19050" t="0" r="0" b="0"/>
-                  <wp:docPr id="42" name="Picture 41" descr="b3.jpg"/>
+                  <wp:docPr id="43" name="Picture 42" descr="b4.jpg"/>
                   <wp:cNvGraphicFramePr>
                     <a:graphicFrameLocks xmlns:a="http://schemas.openxmlformats.org/drawingml/2006/main" noChangeAspect="1"/>
                   </wp:cNvGraphicFramePr>
@@ -4296,7 +4664,7 @@
                     <a:graphicData uri="http://schemas.openxmlformats.org/drawingml/2006/picture">
                       <pic:pic xmlns:pic="http://schemas.openxmlformats.org/drawingml/2006/picture">
                         <pic:nvPicPr>
-                          <pic:cNvPr id="0" name="b3.jpg"/>
+                          <pic:cNvPr id="0" name="b4.jpg"/>
                           <pic:cNvPicPr/>
                         </pic:nvPicPr>
                         <pic:blipFill>
@@ -4331,21 +4699,28 @@
               <w:t>Advice</w:t>
             </w:r>
           </w:p>
-          <w:p>
-            <w:r>
-              <w:t>Weak Bomber</w:t>
-            </w:r>
-          </w:p>
-          <w:p/>
-          <w:p>
-            <w:r>
-              <w:t>You still need some practice.</w:t>
-            </w:r>
-          </w:p>
-          <w:p/>
-          <w:p>
-            <w:r>
-              <w:t>Current Score 010%</w:t>
+          <w:p/>
+          <w:p>
+            <w:r>
+              <w:t>Greenhorn Bomber</w:t>
+            </w:r>
+          </w:p>
+          <w:p/>
+          <w:p>
+            <w:r>
+              <w:t>You still have to make a long way.</w:t>
+            </w:r>
+          </w:p>
+          <w:p>
+            <w:r>
+              <w:t>Keep going!</w:t>
+            </w:r>
+          </w:p>
+          <w:p/>
+          <w:p/>
+          <w:p>
+            <w:r>
+              <w:t>Current Score 015%</w:t>
             </w:r>
           </w:p>
         </w:tc>
@@ -4369,13 +4744,12 @@
             <w:r>
               <w:rPr>
                 <w:noProof/>
-                <w:lang w:eastAsia="ja-JP"/>
               </w:rPr>
               <w:drawing>
                 <wp:inline distT="0" distB="0" distL="0" distR="0">
                   <wp:extent cx="3225800" cy="2806700"/>
                   <wp:effectExtent l="19050" t="0" r="0" b="0"/>
-                  <wp:docPr id="43" name="Picture 42" descr="b4.jpg"/>
+                  <wp:docPr id="44" name="Picture 43" descr="b5.jpg"/>
                   <wp:cNvGraphicFramePr>
                     <a:graphicFrameLocks xmlns:a="http://schemas.openxmlformats.org/drawingml/2006/main" noChangeAspect="1"/>
                   </wp:cNvGraphicFramePr>
@@ -4383,7 +4757,7 @@
                     <a:graphicData uri="http://schemas.openxmlformats.org/drawingml/2006/picture">
                       <pic:pic xmlns:pic="http://schemas.openxmlformats.org/drawingml/2006/picture">
                         <pic:nvPicPr>
-                          <pic:cNvPr id="0" name="b4.jpg"/>
+                          <pic:cNvPr id="0" name="b5.jpg"/>
                           <pic:cNvPicPr/>
                         </pic:nvPicPr>
                         <pic:blipFill>
@@ -4418,28 +4792,26 @@
               <w:t>Advice</w:t>
             </w:r>
           </w:p>
-          <w:p/>
-          <w:p>
-            <w:r>
-              <w:t>Greenhorn Bomber</w:t>
-            </w:r>
-          </w:p>
-          <w:p/>
-          <w:p>
-            <w:r>
-              <w:t>You still have to make a long way.</w:t>
-            </w:r>
-          </w:p>
-          <w:p>
-            <w:r>
-              <w:t>Keep going!</w:t>
-            </w:r>
-          </w:p>
-          <w:p/>
-          <w:p/>
-          <w:p>
-            <w:r>
-              <w:t>Current Score 015%</w:t>
+          <w:p>
+            <w:r>
+              <w:t>Amateur Bomber</w:t>
+            </w:r>
+          </w:p>
+          <w:p/>
+          <w:p>
+            <w:r>
+              <w:t>Still haven’t reached the ending?</w:t>
+            </w:r>
+          </w:p>
+          <w:p>
+            <w:r>
+              <w:t>How slow!</w:t>
+            </w:r>
+          </w:p>
+          <w:p/>
+          <w:p>
+            <w:r>
+              <w:t>Current Score 018%!</w:t>
             </w:r>
           </w:p>
         </w:tc>
@@ -4459,92 +4831,159 @@
           <w:tcPr>
             <w:tcW w:w="5986" w:type="dxa"/>
           </w:tcPr>
-          <w:p>
-            <w:r>
-              <w:rPr>
-                <w:noProof/>
-                <w:lang w:eastAsia="ja-JP"/>
-              </w:rPr>
-              <w:lastRenderedPageBreak/>
-              <w:drawing>
-                <wp:inline distT="0" distB="0" distL="0" distR="0">
-                  <wp:extent cx="3225800" cy="2806700"/>
-                  <wp:effectExtent l="19050" t="0" r="0" b="0"/>
-                  <wp:docPr id="44" name="Picture 43" descr="b5.jpg"/>
-                  <wp:cNvGraphicFramePr>
-                    <a:graphicFrameLocks xmlns:a="http://schemas.openxmlformats.org/drawingml/2006/main" noChangeAspect="1"/>
-                  </wp:cNvGraphicFramePr>
-                  <a:graphic xmlns:a="http://schemas.openxmlformats.org/drawingml/2006/main">
-                    <a:graphicData uri="http://schemas.openxmlformats.org/drawingml/2006/picture">
-                      <pic:pic xmlns:pic="http://schemas.openxmlformats.org/drawingml/2006/picture">
-                        <pic:nvPicPr>
-                          <pic:cNvPr id="0" name="b5.jpg"/>
-                          <pic:cNvPicPr/>
-                        </pic:nvPicPr>
-                        <pic:blipFill>
-                          <a:blip r:embed="rId49"/>
-                          <a:stretch>
-                            <a:fillRect/>
-                          </a:stretch>
-                        </pic:blipFill>
-                        <pic:spPr>
-                          <a:xfrm>
-                            <a:off x="0" y="0"/>
-                            <a:ext cx="3225800" cy="2806700"/>
-                          </a:xfrm>
-                          <a:prstGeom prst="rect">
-                            <a:avLst/>
-                          </a:prstGeom>
-                        </pic:spPr>
-                      </pic:pic>
-                    </a:graphicData>
-                  </a:graphic>
-                </wp:inline>
-              </w:drawing>
-            </w:r>
-          </w:p>
+          <w:p/>
         </w:tc>
         <w:tc>
           <w:tcPr>
             <w:tcW w:w="3651" w:type="dxa"/>
           </w:tcPr>
-          <w:p>
-            <w:r>
-              <w:t>Advice</w:t>
-            </w:r>
-          </w:p>
-          <w:p>
-            <w:r>
-              <w:t>Amateur Bomber</w:t>
-            </w:r>
-          </w:p>
-          <w:p/>
-          <w:p>
-            <w:r>
-              <w:t>Still haven’t reached the ending?</w:t>
-            </w:r>
-          </w:p>
-          <w:p>
-            <w:r>
-              <w:t>How slow!</w:t>
-            </w:r>
-          </w:p>
-          <w:p/>
-          <w:p>
-            <w:r>
-              <w:t>Current Score 018%!</w:t>
-            </w:r>
-          </w:p>
+          <w:p/>
         </w:tc>
         <w:tc>
           <w:tcPr>
             <w:tcW w:w="3539" w:type="dxa"/>
           </w:tcPr>
-          <w:p>
-            <w:r>
-              <w:t>Screen-Data stored at:</w:t>
-            </w:r>
-          </w:p>
+          <w:p/>
+        </w:tc>
+      </w:tr>
+      <w:tr>
+        <w:tc>
+          <w:tcPr>
+            <w:tcW w:w="5986" w:type="dxa"/>
+          </w:tcPr>
+          <w:p/>
+        </w:tc>
+        <w:tc>
+          <w:tcPr>
+            <w:tcW w:w="3651" w:type="dxa"/>
+          </w:tcPr>
+          <w:p/>
+        </w:tc>
+        <w:tc>
+          <w:tcPr>
+            <w:tcW w:w="3539" w:type="dxa"/>
+          </w:tcPr>
+          <w:p/>
+        </w:tc>
+      </w:tr>
+      <w:tr>
+        <w:tc>
+          <w:tcPr>
+            <w:tcW w:w="5986" w:type="dxa"/>
+          </w:tcPr>
+          <w:p/>
+        </w:tc>
+        <w:tc>
+          <w:tcPr>
+            <w:tcW w:w="3651" w:type="dxa"/>
+          </w:tcPr>
+          <w:p/>
+        </w:tc>
+        <w:tc>
+          <w:tcPr>
+            <w:tcW w:w="3539" w:type="dxa"/>
+          </w:tcPr>
+          <w:p/>
+        </w:tc>
+      </w:tr>
+      <w:tr>
+        <w:tc>
+          <w:tcPr>
+            <w:tcW w:w="5986" w:type="dxa"/>
+          </w:tcPr>
+          <w:p/>
+        </w:tc>
+        <w:tc>
+          <w:tcPr>
+            <w:tcW w:w="3651" w:type="dxa"/>
+          </w:tcPr>
+          <w:p/>
+        </w:tc>
+        <w:tc>
+          <w:tcPr>
+            <w:tcW w:w="3539" w:type="dxa"/>
+          </w:tcPr>
+          <w:p/>
+        </w:tc>
+      </w:tr>
+      <w:tr>
+        <w:tc>
+          <w:tcPr>
+            <w:tcW w:w="5986" w:type="dxa"/>
+          </w:tcPr>
+          <w:p/>
+        </w:tc>
+        <w:tc>
+          <w:tcPr>
+            <w:tcW w:w="3651" w:type="dxa"/>
+          </w:tcPr>
+          <w:p/>
+        </w:tc>
+        <w:tc>
+          <w:tcPr>
+            <w:tcW w:w="3539" w:type="dxa"/>
+          </w:tcPr>
+          <w:p/>
+        </w:tc>
+      </w:tr>
+      <w:tr>
+        <w:tc>
+          <w:tcPr>
+            <w:tcW w:w="5986" w:type="dxa"/>
+          </w:tcPr>
+          <w:p/>
+        </w:tc>
+        <w:tc>
+          <w:tcPr>
+            <w:tcW w:w="3651" w:type="dxa"/>
+          </w:tcPr>
+          <w:p/>
+        </w:tc>
+        <w:tc>
+          <w:tcPr>
+            <w:tcW w:w="3539" w:type="dxa"/>
+          </w:tcPr>
+          <w:p/>
+        </w:tc>
+      </w:tr>
+      <w:tr>
+        <w:tc>
+          <w:tcPr>
+            <w:tcW w:w="5986" w:type="dxa"/>
+          </w:tcPr>
+          <w:p/>
+        </w:tc>
+        <w:tc>
+          <w:tcPr>
+            <w:tcW w:w="3651" w:type="dxa"/>
+          </w:tcPr>
+          <w:p/>
+        </w:tc>
+        <w:tc>
+          <w:tcPr>
+            <w:tcW w:w="3539" w:type="dxa"/>
+          </w:tcPr>
+          <w:p/>
+        </w:tc>
+      </w:tr>
+      <w:tr>
+        <w:tc>
+          <w:tcPr>
+            <w:tcW w:w="5986" w:type="dxa"/>
+          </w:tcPr>
+          <w:p/>
+        </w:tc>
+        <w:tc>
+          <w:tcPr>
+            <w:tcW w:w="3651" w:type="dxa"/>
+          </w:tcPr>
+          <w:p/>
+        </w:tc>
+        <w:tc>
+          <w:tcPr>
+            <w:tcW w:w="3539" w:type="dxa"/>
+          </w:tcPr>
+          <w:p/>
         </w:tc>
       </w:tr>
       <w:tr>
@@ -4589,6 +5028,95 @@
       </w:tr>
     </w:tbl>
     <w:p/>
+    <w:p/>
+    <w:p/>
+    <w:p/>
+    <w:p/>
+    <w:p/>
+    <w:p/>
+    <w:p/>
+    <w:p/>
+    <w:p/>
+    <w:p/>
+    <w:p/>
+    <w:p/>
+    <w:p/>
+    <w:p>
+      <w:pPr>
+        <w:jc w:val="center"/>
+        <w:rPr>
+          <w:b/>
+          <w:sz w:val="36"/>
+        </w:rPr>
+      </w:pPr>
+      <w:r>
+        <w:rPr>
+          <w:b/>
+          <w:sz w:val="36"/>
+        </w:rPr>
+        <w:t>Pointer</w:t>
+      </w:r>
+      <w:bookmarkStart w:id="0" w:name="_GoBack"/>
+      <w:bookmarkEnd w:id="0"/>
+      <w:r>
+        <w:rPr>
+          <w:b/>
+          <w:sz w:val="36"/>
+        </w:rPr>
+        <w:t xml:space="preserve"> for the screens</w:t>
+      </w:r>
+    </w:p>
+    <w:p>
+      <w:pPr>
+        <w:jc w:val="center"/>
+      </w:pPr>
+      <w:r>
+        <w:rPr>
+          <w:noProof/>
+        </w:rPr>
+        <w:drawing>
+          <wp:inline distT="0" distB="0" distL="0" distR="0">
+            <wp:extent cx="4343400" cy="4703173"/>
+            <wp:effectExtent l="0" t="0" r="0" b="0"/>
+            <wp:docPr id="11" name="Grafik 11"/>
+            <wp:cNvGraphicFramePr>
+              <a:graphicFrameLocks xmlns:a="http://schemas.openxmlformats.org/drawingml/2006/main" noChangeAspect="1"/>
+            </wp:cNvGraphicFramePr>
+            <a:graphic xmlns:a="http://schemas.openxmlformats.org/drawingml/2006/main">
+              <a:graphicData uri="http://schemas.openxmlformats.org/drawingml/2006/picture">
+                <pic:pic xmlns:pic="http://schemas.openxmlformats.org/drawingml/2006/picture">
+                  <pic:nvPicPr>
+                    <pic:cNvPr id="11" name="Screen Pointer.jpg"/>
+                    <pic:cNvPicPr/>
+                  </pic:nvPicPr>
+                  <pic:blipFill>
+                    <a:blip r:embed="rId49">
+                      <a:extLst>
+                        <a:ext uri="{28A0092B-C50C-407E-A947-70E740481C1C}">
+                          <a14:useLocalDpi xmlns:a14="http://schemas.microsoft.com/office/drawing/2010/main" val="0"/>
+                        </a:ext>
+                      </a:extLst>
+                    </a:blip>
+                    <a:stretch>
+                      <a:fillRect/>
+                    </a:stretch>
+                  </pic:blipFill>
+                  <pic:spPr>
+                    <a:xfrm>
+                      <a:off x="0" y="0"/>
+                      <a:ext cx="4347260" cy="4707352"/>
+                    </a:xfrm>
+                    <a:prstGeom prst="rect">
+                      <a:avLst/>
+                    </a:prstGeom>
+                  </pic:spPr>
+                </pic:pic>
+              </a:graphicData>
+            </a:graphic>
+          </wp:inline>
+        </w:drawing>
+      </w:r>
+    </w:p>
     <w:sectPr>
       <w:pgSz w:w="15840" w:h="12240" w:orient="landscape"/>
       <w:pgMar w:top="1440" w:right="1440" w:bottom="1440" w:left="1440" w:header="720" w:footer="720" w:gutter="0"/>
@@ -4600,7 +5128,7 @@
 </file>
 
 <file path=word/styles.xml><?xml version="1.0" encoding="utf-8"?>
-<w:styles xmlns:mc="http://schemas.openxmlformats.org/markup-compatibility/2006" xmlns:r="http://schemas.openxmlformats.org/officeDocument/2006/relationships" xmlns:w="http://schemas.openxmlformats.org/wordprocessingml/2006/main" xmlns:w14="http://schemas.microsoft.com/office/word/2010/wordml" xmlns:w15="http://schemas.microsoft.com/office/word/2012/wordml" mc:Ignorable="w14 w15">
+<w:styles xmlns:mc="http://schemas.openxmlformats.org/markup-compatibility/2006" xmlns:r="http://schemas.openxmlformats.org/officeDocument/2006/relationships" xmlns:w="http://schemas.openxmlformats.org/wordprocessingml/2006/main" xmlns:w14="http://schemas.microsoft.com/office/word/2010/wordml" xmlns:w15="http://schemas.microsoft.com/office/word/2012/wordml" xmlns:w16cid="http://schemas.microsoft.com/office/word/2016/wordml/cid" xmlns:w16se="http://schemas.microsoft.com/office/word/2015/wordml/symex" mc:Ignorable="w14 w15 w16se w16cid">
   <w:docDefaults>
     <w:rPrDefault>
       <w:rPr>
@@ -4616,7 +5144,7 @@
       </w:pPr>
     </w:pPrDefault>
   </w:docDefaults>
-  <w:latentStyles w:defLockedState="0" w:defUIPriority="99" w:defSemiHidden="0" w:defUnhideWhenUsed="0" w:defQFormat="0" w:count="371">
+  <w:latentStyles w:defLockedState="0" w:defUIPriority="99" w:defSemiHidden="0" w:defUnhideWhenUsed="0" w:defQFormat="0" w:count="375">
     <w:lsdException w:name="Normal" w:uiPriority="0" w:qFormat="1"/>
     <w:lsdException w:name="heading 1" w:uiPriority="9" w:qFormat="1"/>
     <w:lsdException w:name="heading 2" w:semiHidden="1" w:uiPriority="9" w:unhideWhenUsed="1" w:qFormat="1"/>
@@ -4988,19 +5516,23 @@
     <w:lsdException w:name="List Table 5 Dark Accent 6" w:uiPriority="50"/>
     <w:lsdException w:name="List Table 6 Colorful Accent 6" w:uiPriority="51"/>
     <w:lsdException w:name="List Table 7 Colorful Accent 6" w:uiPriority="52"/>
+    <w:lsdException w:name="Mention" w:semiHidden="1" w:unhideWhenUsed="1"/>
+    <w:lsdException w:name="Smart Hyperlink" w:semiHidden="1" w:unhideWhenUsed="1"/>
+    <w:lsdException w:name="Hashtag" w:semiHidden="1" w:unhideWhenUsed="1"/>
+    <w:lsdException w:name="Unresolved Mention" w:semiHidden="1" w:unhideWhenUsed="1"/>
   </w:latentStyles>
-  <w:style w:type="paragraph" w:default="1" w:styleId="Normal">
+  <w:style w:type="paragraph" w:default="1" w:styleId="Standard">
     <w:name w:val="Normal"/>
     <w:qFormat/>
     <w:rsid w:val="003C6FA5"/>
   </w:style>
-  <w:style w:type="character" w:default="1" w:styleId="DefaultParagraphFont">
+  <w:style w:type="character" w:default="1" w:styleId="Absatz-Standardschriftart">
     <w:name w:val="Default Paragraph Font"/>
     <w:uiPriority w:val="1"/>
     <w:semiHidden/>
     <w:unhideWhenUsed/>
   </w:style>
-  <w:style w:type="table" w:default="1" w:styleId="TableNormal">
+  <w:style w:type="table" w:default="1" w:styleId="NormaleTabelle">
     <w:name w:val="Normal Table"/>
     <w:uiPriority w:val="99"/>
     <w:semiHidden/>
@@ -5015,15 +5547,15 @@
       </w:tblCellMar>
     </w:tblPr>
   </w:style>
-  <w:style w:type="numbering" w:default="1" w:styleId="NoList">
+  <w:style w:type="numbering" w:default="1" w:styleId="KeineListe">
     <w:name w:val="No List"/>
     <w:uiPriority w:val="99"/>
     <w:semiHidden/>
     <w:unhideWhenUsed/>
   </w:style>
-  <w:style w:type="table" w:styleId="TableGrid">
+  <w:style w:type="table" w:styleId="Tabellenraster">
     <w:name w:val="Table Grid"/>
-    <w:basedOn w:val="TableNormal"/>
+    <w:basedOn w:val="NormaleTabelle"/>
     <w:uiPriority w:val="59"/>
     <w:rsid w:val="00887EB6"/>
     <w:pPr>
@@ -5040,10 +5572,10 @@
       </w:tblBorders>
     </w:tblPr>
   </w:style>
-  <w:style w:type="paragraph" w:styleId="BalloonText">
+  <w:style w:type="paragraph" w:styleId="Sprechblasentext">
     <w:name w:val="Balloon Text"/>
-    <w:basedOn w:val="Normal"/>
-    <w:link w:val="BalloonTextChar"/>
+    <w:basedOn w:val="Standard"/>
+    <w:link w:val="SprechblasentextZchn"/>
     <w:uiPriority w:val="99"/>
     <w:semiHidden/>
     <w:unhideWhenUsed/>
@@ -5057,10 +5589,10 @@
       <w:szCs w:val="16"/>
     </w:rPr>
   </w:style>
-  <w:style w:type="character" w:customStyle="1" w:styleId="BalloonTextChar">
-    <w:name w:val="Balloon Text Char"/>
-    <w:basedOn w:val="DefaultParagraphFont"/>
-    <w:link w:val="BalloonText"/>
+  <w:style w:type="character" w:customStyle="1" w:styleId="SprechblasentextZchn">
+    <w:name w:val="Sprechblasentext Zchn"/>
+    <w:basedOn w:val="Absatz-Standardschriftart"/>
+    <w:link w:val="Sprechblasentext"/>
     <w:uiPriority w:val="99"/>
     <w:semiHidden/>
     <w:rsid w:val="00887EB6"/>
@@ -5361,7 +5893,7 @@
 </file>
 
 <file path=customXml/itemProps1.xml><?xml version="1.0" encoding="utf-8"?>
-<ds:datastoreItem xmlns:ds="http://schemas.openxmlformats.org/officeDocument/2006/customXml" ds:itemID="{51EC0F7E-DDCA-4790-B9C4-8277326876BA}">
+<ds:datastoreItem xmlns:ds="http://schemas.openxmlformats.org/officeDocument/2006/customXml" ds:itemID="{A2BD5918-FB6A-41EC-8500-2ABD682206A4}">
   <ds:schemaRefs>
     <ds:schemaRef ds:uri="http://schemas.openxmlformats.org/officeDocument/2006/bibliography"/>
   </ds:schemaRefs>

</xml_diff>

<commit_message>
Reorganized some things. Trying to figure out the tilemap compression.
</commit_message>
<xml_diff>
--- a/Notes/SBM5 Screendata.docx
+++ b/Notes/SBM5 Screendata.docx
@@ -572,7 +572,18 @@
           </w:p>
           <w:p>
             <w:r>
-              <w:t>$11AFC9 - $</w:t>
+              <w:t>$</w:t>
+            </w:r>
+            <w:bookmarkStart w:id="0" w:name="_GoBack"/>
+            <w:r>
+              <w:t xml:space="preserve">11AFC9 </w:t>
+            </w:r>
+            <w:bookmarkEnd w:id="0"/>
+            <w:r>
+              <w:t>- $</w:t>
+            </w:r>
+            <w:r>
+              <w:t>11B0E8</w:t>
             </w:r>
           </w:p>
           <w:p/>
@@ -618,13 +629,8 @@
           </w:p>
           <w:p>
             <w:r>
-              <w:t>$11B214 - $</w:t>
-            </w:r>
-            <w:proofErr w:type="gramStart"/>
-            <w:r>
-              <w:t>11B22D ?</w:t>
-            </w:r>
-            <w:proofErr w:type="gramEnd"/>
+              <w:t>$11B214 - $11B22D RANDOM</w:t>
+            </w:r>
           </w:p>
           <w:p>
             <w:r>
@@ -646,13 +652,8 @@
               <w:t>$</w:t>
             </w:r>
             <w:r>
-              <w:t>11B22E - $</w:t>
-            </w:r>
-            <w:proofErr w:type="gramStart"/>
-            <w:r>
-              <w:t>11B246 ?</w:t>
-            </w:r>
-            <w:proofErr w:type="gramEnd"/>
+              <w:t>11B22E - $11B246 SUPER</w:t>
+            </w:r>
           </w:p>
           <w:p/>
         </w:tc>
@@ -1447,8 +1448,6 @@
             <w:tcW w:w="3651" w:type="dxa"/>
           </w:tcPr>
           <w:p>
-            <w:bookmarkStart w:id="0" w:name="_GoBack"/>
-            <w:bookmarkEnd w:id="0"/>
             <w:r>
               <w:t>PASSWORD</w:t>
             </w:r>
@@ -5361,7 +5360,7 @@
 </file>
 
 <file path=customXml/itemProps1.xml><?xml version="1.0" encoding="utf-8"?>
-<ds:datastoreItem xmlns:ds="http://schemas.openxmlformats.org/officeDocument/2006/customXml" ds:itemID="{51EC0F7E-DDCA-4790-B9C4-8277326876BA}">
+<ds:datastoreItem xmlns:ds="http://schemas.openxmlformats.org/officeDocument/2006/customXml" ds:itemID="{25C115A1-A14E-47D6-AAA6-161DF51004CF}">
   <ds:schemaRefs>
     <ds:schemaRef ds:uri="http://schemas.openxmlformats.org/officeDocument/2006/bibliography"/>
   </ds:schemaRefs>

</xml_diff>

<commit_message>
bne $009e Ready to merge changes.
</commit_message>
<xml_diff>
--- a/Notes/SBM5 Screendata.docx
+++ b/Notes/SBM5 Screendata.docx
@@ -1,10 +1,10 @@
 
 <file path=word/document.xml><?xml version="1.0" encoding="utf-8"?>
-<w:document xmlns:wpc="http://schemas.microsoft.com/office/word/2010/wordprocessingCanvas" xmlns:cx="http://schemas.microsoft.com/office/drawing/2014/chartex" xmlns:cx1="http://schemas.microsoft.com/office/drawing/2015/9/8/chartex" xmlns:cx2="http://schemas.microsoft.com/office/drawing/2015/10/21/chartex" xmlns:cx3="http://schemas.microsoft.com/office/drawing/2016/5/9/chartex" xmlns:cx4="http://schemas.microsoft.com/office/drawing/2016/5/10/chartex" xmlns:cx5="http://schemas.microsoft.com/office/drawing/2016/5/11/chartex" xmlns:cx6="http://schemas.microsoft.com/office/drawing/2016/5/12/chartex" xmlns:cx7="http://schemas.microsoft.com/office/drawing/2016/5/13/chartex" xmlns:cx8="http://schemas.microsoft.com/office/drawing/2016/5/14/chartex" xmlns:mc="http://schemas.openxmlformats.org/markup-compatibility/2006" xmlns:aink="http://schemas.microsoft.com/office/drawing/2016/ink" xmlns:am3d="http://schemas.microsoft.com/office/drawing/2017/model3d" xmlns:o="urn:schemas-microsoft-com:office:office" xmlns:r="http://schemas.openxmlformats.org/officeDocument/2006/relationships" xmlns:m="http://schemas.openxmlformats.org/officeDocument/2006/math" xmlns:v="urn:schemas-microsoft-com:vml" xmlns:wp14="http://schemas.microsoft.com/office/word/2010/wordprocessingDrawing" xmlns:wp="http://schemas.openxmlformats.org/drawingml/2006/wordprocessingDrawing" xmlns:w10="urn:schemas-microsoft-com:office:word" xmlns:w="http://schemas.openxmlformats.org/wordprocessingml/2006/main" xmlns:w14="http://schemas.microsoft.com/office/word/2010/wordml" xmlns:w15="http://schemas.microsoft.com/office/word/2012/wordml" xmlns:w16cid="http://schemas.microsoft.com/office/word/2016/wordml/cid" xmlns:w16se="http://schemas.microsoft.com/office/word/2015/wordml/symex" xmlns:wpg="http://schemas.microsoft.com/office/word/2010/wordprocessingGroup" xmlns:wpi="http://schemas.microsoft.com/office/word/2010/wordprocessingInk" xmlns:wne="http://schemas.microsoft.com/office/word/2006/wordml" xmlns:wps="http://schemas.microsoft.com/office/word/2010/wordprocessingShape" mc:Ignorable="w14 w15 w16se w16cid wp14">
+<w:document xmlns:wpc="http://schemas.microsoft.com/office/word/2010/wordprocessingCanvas" xmlns:mc="http://schemas.openxmlformats.org/markup-compatibility/2006" xmlns:o="urn:schemas-microsoft-com:office:office" xmlns:r="http://schemas.openxmlformats.org/officeDocument/2006/relationships" xmlns:m="http://schemas.openxmlformats.org/officeDocument/2006/math" xmlns:v="urn:schemas-microsoft-com:vml" xmlns:wp14="http://schemas.microsoft.com/office/word/2010/wordprocessingDrawing" xmlns:wp="http://schemas.openxmlformats.org/drawingml/2006/wordprocessingDrawing" xmlns:w10="urn:schemas-microsoft-com:office:word" xmlns:w="http://schemas.openxmlformats.org/wordprocessingml/2006/main" xmlns:w14="http://schemas.microsoft.com/office/word/2010/wordml" xmlns:w15="http://schemas.microsoft.com/office/word/2012/wordml" xmlns:wpg="http://schemas.microsoft.com/office/word/2010/wordprocessingGroup" xmlns:wpi="http://schemas.microsoft.com/office/word/2010/wordprocessingInk" xmlns:wne="http://schemas.microsoft.com/office/word/2006/wordml" xmlns:wps="http://schemas.microsoft.com/office/word/2010/wordprocessingShape" mc:Ignorable="w14 w15 wp14">
   <w:body>
     <w:tbl>
       <w:tblPr>
-        <w:tblStyle w:val="Tabellenraster"/>
+        <w:tblStyle w:val="TableGrid"/>
         <w:tblW w:w="0" w:type="auto"/>
         <w:tblLook w:val="04A0" w:firstRow="1" w:lastRow="0" w:firstColumn="1" w:lastColumn="0" w:noHBand="0" w:noVBand="1"/>
       </w:tblPr>
@@ -93,6 +93,7 @@
             <w:r>
               <w:rPr>
                 <w:noProof/>
+                <w:lang w:eastAsia="ja-JP"/>
               </w:rPr>
               <w:drawing>
                 <wp:inline distT="0" distB="0" distL="0" distR="0">
@@ -188,6 +189,7 @@
             <w:r>
               <w:rPr>
                 <w:noProof/>
+                <w:lang w:eastAsia="ja-JP"/>
               </w:rPr>
               <w:drawing>
                 <wp:inline distT="0" distB="0" distL="0" distR="0">
@@ -275,6 +277,7 @@
             <w:r>
               <w:rPr>
                 <w:noProof/>
+                <w:lang w:eastAsia="ja-JP"/>
               </w:rPr>
               <w:lastRenderedPageBreak/>
               <w:drawing>
@@ -351,6 +354,7 @@
             <w:r>
               <w:rPr>
                 <w:noProof/>
+                <w:lang w:eastAsia="ja-JP"/>
               </w:rPr>
               <w:drawing>
                 <wp:inline distT="0" distB="0" distL="0" distR="0">
@@ -426,6 +430,7 @@
             <w:r>
               <w:rPr>
                 <w:noProof/>
+                <w:lang w:eastAsia="ja-JP"/>
               </w:rPr>
               <w:lastRenderedPageBreak/>
               <w:drawing>
@@ -488,17 +493,12 @@
           </w:p>
           <w:p>
             <w:proofErr w:type="spellStart"/>
-            <w:proofErr w:type="gramStart"/>
             <w:r>
               <w:t>Misobon</w:t>
             </w:r>
             <w:proofErr w:type="spellEnd"/>
             <w:r>
-              <w:t>(</w:t>
-            </w:r>
-            <w:proofErr w:type="gramEnd"/>
-            <w:r>
-              <w:t>Missile) Super</w:t>
+              <w:t>(Missile) Super</w:t>
             </w:r>
           </w:p>
           <w:p/>
@@ -549,7 +549,7 @@
           </w:p>
           <w:p>
             <w:r>
-              <w:t>$11AFC9 - $</w:t>
+              <w:t>$11AFC9 - $11B0E8</w:t>
             </w:r>
           </w:p>
           <w:p/>
@@ -595,13 +595,8 @@
           </w:p>
           <w:p>
             <w:r>
-              <w:t>$11B214 - $11B22</w:t>
-            </w:r>
-            <w:proofErr w:type="gramStart"/>
-            <w:r>
-              <w:t>D ?</w:t>
-            </w:r>
-            <w:proofErr w:type="gramEnd"/>
+              <w:t>$11B214 - $11B22D RANDOM</w:t>
+            </w:r>
           </w:p>
           <w:p>
             <w:r>
@@ -620,18 +615,13 @@
           </w:p>
           <w:p>
             <w:r>
-              <w:t>$</w:t>
-            </w:r>
-            <w:r>
-              <w:t>11B22E - $11B</w:t>
-            </w:r>
-            <w:proofErr w:type="gramStart"/>
-            <w:r>
-              <w:t>246 ?</w:t>
-            </w:r>
-            <w:proofErr w:type="gramEnd"/>
-          </w:p>
-          <w:p/>
+              <w:t>$11B22E - $11B246 SUPER</w:t>
+            </w:r>
+          </w:p>
+          <w:p>
+            <w:bookmarkStart w:id="0" w:name="_GoBack"/>
+            <w:bookmarkEnd w:id="0"/>
+          </w:p>
         </w:tc>
       </w:tr>
       <w:tr>
@@ -643,6 +633,7 @@
             <w:r>
               <w:rPr>
                 <w:noProof/>
+                <w:lang w:eastAsia="ja-JP"/>
               </w:rPr>
               <w:drawing>
                 <wp:inline distT="0" distB="0" distL="0" distR="0">
@@ -728,6 +719,7 @@
             <w:r>
               <w:rPr>
                 <w:noProof/>
+                <w:lang w:eastAsia="ja-JP"/>
               </w:rPr>
               <w:lastRenderedPageBreak/>
               <w:drawing>
@@ -1271,6 +1263,7 @@
             <w:r>
               <w:rPr>
                 <w:noProof/>
+                <w:lang w:eastAsia="ja-JP"/>
               </w:rPr>
               <w:drawing>
                 <wp:inline distT="0" distB="0" distL="0" distR="0">
@@ -1356,6 +1349,7 @@
             <w:r>
               <w:rPr>
                 <w:noProof/>
+                <w:lang w:eastAsia="ja-JP"/>
               </w:rPr>
               <w:lastRenderedPageBreak/>
               <w:drawing>
@@ -1464,6 +1458,7 @@
             <w:r>
               <w:rPr>
                 <w:noProof/>
+                <w:lang w:eastAsia="ja-JP"/>
               </w:rPr>
               <w:drawing>
                 <wp:inline distT="0" distB="0" distL="0" distR="0">
@@ -1551,6 +1546,7 @@
             <w:r>
               <w:rPr>
                 <w:noProof/>
+                <w:lang w:eastAsia="ja-JP"/>
               </w:rPr>
               <w:lastRenderedPageBreak/>
               <w:drawing>
@@ -1652,6 +1648,7 @@
             <w:r>
               <w:rPr>
                 <w:noProof/>
+                <w:lang w:eastAsia="ja-JP"/>
               </w:rPr>
               <w:drawing>
                 <wp:inline distT="0" distB="0" distL="0" distR="0">
@@ -1752,6 +1749,7 @@
             <w:r>
               <w:rPr>
                 <w:noProof/>
+                <w:lang w:eastAsia="ja-JP"/>
               </w:rPr>
               <w:lastRenderedPageBreak/>
               <w:drawing>
@@ -1828,6 +1826,7 @@
             <w:r>
               <w:rPr>
                 <w:noProof/>
+                <w:lang w:eastAsia="ja-JP"/>
               </w:rPr>
               <w:drawing>
                 <wp:inline distT="0" distB="0" distL="0" distR="0">
@@ -1888,15 +1887,7 @@
           </w:p>
           <w:p>
             <w:r>
-              <w:t xml:space="preserve">Voice </w:t>
-            </w:r>
-            <w:proofErr w:type="gramStart"/>
-            <w:r>
-              <w:t>Sample(</w:t>
-            </w:r>
-            <w:proofErr w:type="gramEnd"/>
-            <w:r>
-              <w:t>Narration)</w:t>
+              <w:t>Voice Sample(Narration)</w:t>
             </w:r>
           </w:p>
         </w:tc>
@@ -1926,6 +1917,7 @@
             <w:r>
               <w:rPr>
                 <w:noProof/>
+                <w:lang w:eastAsia="ja-JP"/>
               </w:rPr>
               <w:lastRenderedPageBreak/>
               <w:drawing>
@@ -2017,6 +2009,7 @@
             <w:r>
               <w:rPr>
                 <w:noProof/>
+                <w:lang w:eastAsia="ja-JP"/>
               </w:rPr>
               <w:drawing>
                 <wp:inline distT="0" distB="0" distL="0" distR="0">
@@ -2095,6 +2088,7 @@
             <w:r>
               <w:rPr>
                 <w:noProof/>
+                <w:lang w:eastAsia="ja-JP"/>
               </w:rPr>
               <w:lastRenderedPageBreak/>
               <w:drawing>
@@ -2176,6 +2170,7 @@
             <w:r>
               <w:rPr>
                 <w:noProof/>
+                <w:lang w:eastAsia="ja-JP"/>
               </w:rPr>
               <w:drawing>
                 <wp:inline distT="0" distB="0" distL="0" distR="0">
@@ -2262,6 +2257,7 @@
             <w:r>
               <w:rPr>
                 <w:noProof/>
+                <w:lang w:eastAsia="ja-JP"/>
               </w:rPr>
               <w:lastRenderedPageBreak/>
               <w:drawing>
@@ -2343,6 +2339,7 @@
             <w:r>
               <w:rPr>
                 <w:noProof/>
+                <w:lang w:eastAsia="ja-JP"/>
               </w:rPr>
               <w:drawing>
                 <wp:inline distT="0" distB="0" distL="0" distR="0">
@@ -2433,6 +2430,7 @@
             <w:r>
               <w:rPr>
                 <w:noProof/>
+                <w:lang w:eastAsia="ja-JP"/>
               </w:rPr>
               <w:lastRenderedPageBreak/>
               <w:drawing>
@@ -2537,6 +2535,7 @@
             <w:r>
               <w:rPr>
                 <w:noProof/>
+                <w:lang w:eastAsia="ja-JP"/>
               </w:rPr>
               <w:drawing>
                 <wp:inline distT="0" distB="0" distL="0" distR="0">
@@ -2619,16 +2618,7 @@
           </w:p>
           <w:p>
             <w:r>
-              <w:t>$03</w:t>
-            </w:r>
-            <w:r>
-              <w:t>EB63</w:t>
-            </w:r>
-            <w:r>
-              <w:t xml:space="preserve"> - $03</w:t>
-            </w:r>
-            <w:r>
-              <w:t>EBBB</w:t>
+              <w:t>$03EB63 - $03EBBB</w:t>
             </w:r>
           </w:p>
         </w:tc>
@@ -2642,6 +2632,7 @@
             <w:r>
               <w:rPr>
                 <w:noProof/>
+                <w:lang w:eastAsia="ja-JP"/>
               </w:rPr>
               <w:lastRenderedPageBreak/>
               <w:drawing>
@@ -2726,16 +2717,7 @@
           </w:p>
           <w:p>
             <w:r>
-              <w:t>$03</w:t>
-            </w:r>
-            <w:r>
-              <w:t>EBBC</w:t>
-            </w:r>
-            <w:r>
-              <w:t xml:space="preserve"> - $03</w:t>
-            </w:r>
-            <w:r>
-              <w:t>EC22</w:t>
+              <w:t>$03EBBC - $03EC22</w:t>
             </w:r>
           </w:p>
         </w:tc>
@@ -2749,6 +2731,7 @@
             <w:r>
               <w:rPr>
                 <w:noProof/>
+                <w:lang w:eastAsia="ja-JP"/>
               </w:rPr>
               <w:drawing>
                 <wp:inline distT="0" distB="0" distL="0" distR="0">
@@ -2832,16 +2815,7 @@
           </w:p>
           <w:p>
             <w:r>
-              <w:t>$03</w:t>
-            </w:r>
-            <w:r>
-              <w:t>EB23</w:t>
-            </w:r>
-            <w:r>
-              <w:t xml:space="preserve"> - $03</w:t>
-            </w:r>
-            <w:r>
-              <w:t>EC7B</w:t>
+              <w:t>$03EB23 - $03EC7B</w:t>
             </w:r>
           </w:p>
         </w:tc>
@@ -2855,6 +2829,7 @@
             <w:r>
               <w:rPr>
                 <w:noProof/>
+                <w:lang w:eastAsia="ja-JP"/>
               </w:rPr>
               <w:lastRenderedPageBreak/>
               <w:drawing>
@@ -2939,16 +2914,7 @@
           </w:p>
           <w:p>
             <w:r>
-              <w:t>$03</w:t>
-            </w:r>
-            <w:r>
-              <w:t>EC7C</w:t>
-            </w:r>
-            <w:r>
-              <w:t xml:space="preserve"> - $03</w:t>
-            </w:r>
-            <w:r>
-              <w:t>ECE2</w:t>
+              <w:t>$03EC7C - $03ECE2</w:t>
             </w:r>
           </w:p>
         </w:tc>
@@ -2962,6 +2928,7 @@
             <w:r>
               <w:rPr>
                 <w:noProof/>
+                <w:lang w:eastAsia="ja-JP"/>
               </w:rPr>
               <w:drawing>
                 <wp:inline distT="0" distB="0" distL="0" distR="0">
@@ -3045,16 +3012,7 @@
           </w:p>
           <w:p>
             <w:r>
-              <w:t>$03</w:t>
-            </w:r>
-            <w:r>
-              <w:t>ECE3</w:t>
-            </w:r>
-            <w:r>
-              <w:t xml:space="preserve"> - $03</w:t>
-            </w:r>
-            <w:r>
-              <w:t>ED49</w:t>
+              <w:t>$03ECE3 - $03ED49</w:t>
             </w:r>
           </w:p>
         </w:tc>
@@ -3068,6 +3026,7 @@
             <w:r>
               <w:rPr>
                 <w:noProof/>
+                <w:lang w:eastAsia="ja-JP"/>
               </w:rPr>
               <w:lastRenderedPageBreak/>
               <w:drawing>
@@ -3120,9 +3079,12 @@
           <w:p/>
           <w:p>
             <w:proofErr w:type="spellStart"/>
+            <w:r>
+              <w:t>Turn</w:t>
+            </w:r>
             <w:proofErr w:type="gramStart"/>
             <w:r>
-              <w:t>Turn!Go</w:t>
+              <w:t>!Go</w:t>
             </w:r>
             <w:proofErr w:type="spellEnd"/>
             <w:proofErr w:type="gramEnd"/>
@@ -3159,16 +3121,7 @@
           </w:p>
           <w:p>
             <w:r>
-              <w:t>$03</w:t>
-            </w:r>
-            <w:r>
-              <w:t>ED4A</w:t>
-            </w:r>
-            <w:r>
-              <w:t xml:space="preserve"> - $03</w:t>
-            </w:r>
-            <w:r>
-              <w:t>EDA2</w:t>
+              <w:t>$03ED4A - $03EDA2</w:t>
             </w:r>
           </w:p>
         </w:tc>
@@ -3182,6 +3135,7 @@
             <w:r>
               <w:rPr>
                 <w:noProof/>
+                <w:lang w:eastAsia="ja-JP"/>
               </w:rPr>
               <w:drawing>
                 <wp:inline distT="0" distB="0" distL="0" distR="0">
@@ -3233,12 +3187,10 @@
           <w:p/>
           <w:p>
             <w:proofErr w:type="spellStart"/>
-            <w:proofErr w:type="gramStart"/>
             <w:r>
               <w:t>Lets</w:t>
             </w:r>
             <w:proofErr w:type="spellEnd"/>
-            <w:proofErr w:type="gramEnd"/>
             <w:r>
               <w:t xml:space="preserve"> ride the trolley cart</w:t>
             </w:r>
@@ -3272,16 +3224,7 @@
           </w:p>
           <w:p>
             <w:r>
-              <w:t>$03</w:t>
-            </w:r>
-            <w:r>
-              <w:t>EDA3</w:t>
-            </w:r>
-            <w:r>
-              <w:t xml:space="preserve"> - $03</w:t>
-            </w:r>
-            <w:r>
-              <w:t>EE09</w:t>
+              <w:t>$03EDA3 - $03EE09</w:t>
             </w:r>
           </w:p>
         </w:tc>
@@ -3295,6 +3238,7 @@
             <w:r>
               <w:rPr>
                 <w:noProof/>
+                <w:lang w:eastAsia="ja-JP"/>
               </w:rPr>
               <w:lastRenderedPageBreak/>
               <w:drawing>
@@ -3379,16 +3323,7 @@
           </w:p>
           <w:p>
             <w:r>
-              <w:t>$03</w:t>
-            </w:r>
-            <w:r>
-              <w:t>EE0A</w:t>
-            </w:r>
-            <w:r>
-              <w:t xml:space="preserve"> - $03</w:t>
-            </w:r>
-            <w:r>
-              <w:t>EE62</w:t>
+              <w:t>$03EE0A - $03EE62</w:t>
             </w:r>
           </w:p>
         </w:tc>
@@ -3402,6 +3337,7 @@
             <w:r>
               <w:rPr>
                 <w:noProof/>
+                <w:lang w:eastAsia="ja-JP"/>
               </w:rPr>
               <w:drawing>
                 <wp:inline distT="0" distB="0" distL="0" distR="0">
@@ -3456,9 +3392,12 @@
               <w:t xml:space="preserve">Dance </w:t>
             </w:r>
             <w:proofErr w:type="spellStart"/>
+            <w:r>
+              <w:t>Fire</w:t>
+            </w:r>
             <w:proofErr w:type="gramStart"/>
             <w:r>
-              <w:t>Fire!Dance</w:t>
+              <w:t>!Dance</w:t>
             </w:r>
             <w:proofErr w:type="spellEnd"/>
             <w:proofErr w:type="gramEnd"/>
@@ -3495,16 +3434,7 @@
           </w:p>
           <w:p>
             <w:r>
-              <w:t>$03</w:t>
-            </w:r>
-            <w:r>
-              <w:t>EE63</w:t>
-            </w:r>
-            <w:r>
-              <w:t xml:space="preserve"> - $03</w:t>
-            </w:r>
-            <w:r>
-              <w:t>EED0</w:t>
+              <w:t>$03EE63 - $03EED0</w:t>
             </w:r>
           </w:p>
         </w:tc>
@@ -3518,6 +3448,7 @@
             <w:r>
               <w:rPr>
                 <w:noProof/>
+                <w:lang w:eastAsia="ja-JP"/>
               </w:rPr>
               <w:lastRenderedPageBreak/>
               <w:drawing>
@@ -3602,16 +3533,7 @@
           </w:p>
           <w:p>
             <w:r>
-              <w:t>$03</w:t>
-            </w:r>
-            <w:r>
-              <w:t>EED1</w:t>
-            </w:r>
-            <w:r>
-              <w:t xml:space="preserve"> - $03</w:t>
-            </w:r>
-            <w:r>
-              <w:t>EF30</w:t>
+              <w:t>$03EED1 - $03EF30</w:t>
             </w:r>
           </w:p>
         </w:tc>
@@ -3625,6 +3547,7 @@
             <w:r>
               <w:rPr>
                 <w:noProof/>
+                <w:lang w:eastAsia="ja-JP"/>
               </w:rPr>
               <w:drawing>
                 <wp:inline distT="0" distB="0" distL="0" distR="0">
@@ -3708,16 +3631,7 @@
           </w:p>
           <w:p>
             <w:r>
-              <w:t>$03</w:t>
-            </w:r>
-            <w:r>
-              <w:t>EF31</w:t>
-            </w:r>
-            <w:r>
-              <w:t xml:space="preserve"> - $03</w:t>
-            </w:r>
-            <w:r>
-              <w:t>EF9E</w:t>
+              <w:t>$03EF31 - $03EF9E</w:t>
             </w:r>
           </w:p>
         </w:tc>
@@ -3731,6 +3645,7 @@
             <w:r>
               <w:rPr>
                 <w:noProof/>
+                <w:lang w:eastAsia="ja-JP"/>
               </w:rPr>
               <w:lastRenderedPageBreak/>
               <w:drawing>
@@ -3815,16 +3730,7 @@
           </w:p>
           <w:p>
             <w:r>
-              <w:t>$03</w:t>
-            </w:r>
-            <w:r>
-              <w:t>EF9F</w:t>
-            </w:r>
-            <w:r>
-              <w:t xml:space="preserve"> - $03</w:t>
-            </w:r>
-            <w:r>
-              <w:t>F00C</w:t>
+              <w:t>$03EF9F - $03F00C</w:t>
             </w:r>
           </w:p>
         </w:tc>
@@ -3843,6 +3749,7 @@
             <w:r>
               <w:rPr>
                 <w:noProof/>
+                <w:lang w:eastAsia="ja-JP"/>
               </w:rPr>
               <w:drawing>
                 <wp:inline distT="0" distB="0" distL="0" distR="0">
@@ -3913,6 +3820,7 @@
             <w:r>
               <w:rPr>
                 <w:noProof/>
+                <w:lang w:eastAsia="ja-JP"/>
               </w:rPr>
               <w:lastRenderedPageBreak/>
               <w:drawing>
@@ -3965,15 +3873,7 @@
           <w:p/>
           <w:p>
             <w:r>
-              <w:t xml:space="preserve">You have completed 001% of the game. </w:t>
-            </w:r>
-            <w:proofErr w:type="gramStart"/>
-            <w:r>
-              <w:t>This  certifies</w:t>
-            </w:r>
-            <w:proofErr w:type="gramEnd"/>
-            <w:r>
-              <w:t xml:space="preserve"> you as Lame Bomber</w:t>
+              <w:t>You have completed 001% of the game. This  certifies you as Lame Bomber</w:t>
             </w:r>
           </w:p>
           <w:p/>
@@ -4009,6 +3909,7 @@
             <w:r>
               <w:rPr>
                 <w:noProof/>
+                <w:lang w:eastAsia="ja-JP"/>
               </w:rPr>
               <w:drawing>
                 <wp:inline distT="0" distB="0" distL="0" distR="0">
@@ -4060,15 +3961,7 @@
           <w:p/>
           <w:p>
             <w:r>
-              <w:t xml:space="preserve">You have completed 005% of the game. </w:t>
-            </w:r>
-            <w:proofErr w:type="gramStart"/>
-            <w:r>
-              <w:t>This  certifies</w:t>
-            </w:r>
-            <w:proofErr w:type="gramEnd"/>
-            <w:r>
-              <w:t xml:space="preserve"> you as Flimsy Bomber</w:t>
+              <w:t>You have completed 005% of the game. This  certifies you as Flimsy Bomber</w:t>
             </w:r>
           </w:p>
           <w:p/>
@@ -4103,6 +3996,7 @@
             <w:r>
               <w:rPr>
                 <w:noProof/>
+                <w:lang w:eastAsia="ja-JP"/>
               </w:rPr>
               <w:lastRenderedPageBreak/>
               <w:drawing>
@@ -4155,15 +4049,7 @@
           <w:p/>
           <w:p>
             <w:r>
-              <w:t xml:space="preserve">You have completed 010% of the game. </w:t>
-            </w:r>
-            <w:proofErr w:type="gramStart"/>
-            <w:r>
-              <w:t>This  certifies</w:t>
-            </w:r>
-            <w:proofErr w:type="gramEnd"/>
-            <w:r>
-              <w:t xml:space="preserve"> you as Weakling Bomber</w:t>
+              <w:t>You have completed 010% of the game. This  certifies you as Weakling Bomber</w:t>
             </w:r>
           </w:p>
           <w:p/>
@@ -4198,6 +4084,7 @@
             <w:r>
               <w:rPr>
                 <w:noProof/>
+                <w:lang w:eastAsia="ja-JP"/>
               </w:rPr>
               <w:drawing>
                 <wp:inline distT="0" distB="0" distL="0" distR="0">
@@ -4249,15 +4136,7 @@
           <w:p/>
           <w:p>
             <w:r>
-              <w:t xml:space="preserve">You have completed 015% of the game. </w:t>
-            </w:r>
-            <w:proofErr w:type="gramStart"/>
-            <w:r>
-              <w:t>This  certifies</w:t>
-            </w:r>
-            <w:proofErr w:type="gramEnd"/>
-            <w:r>
-              <w:t xml:space="preserve"> you as Greenhorn Bomber</w:t>
+              <w:t>You have completed 015% of the game. This  certifies you as Greenhorn Bomber</w:t>
             </w:r>
           </w:p>
           <w:p/>
@@ -4292,6 +4171,7 @@
             <w:r>
               <w:rPr>
                 <w:noProof/>
+                <w:lang w:eastAsia="ja-JP"/>
               </w:rPr>
               <w:lastRenderedPageBreak/>
               <w:drawing>
@@ -4344,15 +4224,7 @@
           <w:p/>
           <w:p>
             <w:r>
-              <w:t xml:space="preserve">You have completed 018% of the game. </w:t>
-            </w:r>
-            <w:proofErr w:type="gramStart"/>
-            <w:r>
-              <w:t>This  certifies</w:t>
-            </w:r>
-            <w:proofErr w:type="gramEnd"/>
-            <w:r>
-              <w:t xml:space="preserve"> you as Amateur Bomber</w:t>
+              <w:t>You have completed 018% of the game. This  certifies you as Amateur Bomber</w:t>
             </w:r>
           </w:p>
           <w:p/>
@@ -4387,6 +4259,7 @@
             <w:r>
               <w:rPr>
                 <w:noProof/>
+                <w:lang w:eastAsia="ja-JP"/>
               </w:rPr>
               <w:drawing>
                 <wp:inline distT="0" distB="0" distL="0" distR="0">
@@ -4478,6 +4351,7 @@
             <w:r>
               <w:rPr>
                 <w:noProof/>
+                <w:lang w:eastAsia="ja-JP"/>
               </w:rPr>
               <w:lastRenderedPageBreak/>
               <w:drawing>
@@ -4564,6 +4438,7 @@
             <w:r>
               <w:rPr>
                 <w:noProof/>
+                <w:lang w:eastAsia="ja-JP"/>
               </w:rPr>
               <w:drawing>
                 <wp:inline distT="0" distB="0" distL="0" distR="0">
@@ -4650,6 +4525,7 @@
             <w:r>
               <w:rPr>
                 <w:noProof/>
+                <w:lang w:eastAsia="ja-JP"/>
               </w:rPr>
               <w:lastRenderedPageBreak/>
               <w:drawing>
@@ -4744,6 +4620,7 @@
             <w:r>
               <w:rPr>
                 <w:noProof/>
+                <w:lang w:eastAsia="ja-JP"/>
               </w:rPr>
               <w:drawing>
                 <wp:inline distT="0" distB="0" distL="0" distR="0">
@@ -5054,16 +4931,7 @@
           <w:b/>
           <w:sz w:val="36"/>
         </w:rPr>
-        <w:t>Pointer</w:t>
-      </w:r>
-      <w:bookmarkStart w:id="0" w:name="_GoBack"/>
-      <w:bookmarkEnd w:id="0"/>
-      <w:r>
-        <w:rPr>
-          <w:b/>
-          <w:sz w:val="36"/>
-        </w:rPr>
-        <w:t xml:space="preserve"> for the screens</w:t>
+        <w:t>Pointer for the screens</w:t>
       </w:r>
     </w:p>
     <w:p>
@@ -5073,6 +4941,7 @@
       <w:r>
         <w:rPr>
           <w:noProof/>
+          <w:lang w:eastAsia="ja-JP"/>
         </w:rPr>
         <w:drawing>
           <wp:inline distT="0" distB="0" distL="0" distR="0">
@@ -5128,7 +4997,7 @@
 </file>
 
 <file path=word/styles.xml><?xml version="1.0" encoding="utf-8"?>
-<w:styles xmlns:mc="http://schemas.openxmlformats.org/markup-compatibility/2006" xmlns:r="http://schemas.openxmlformats.org/officeDocument/2006/relationships" xmlns:w="http://schemas.openxmlformats.org/wordprocessingml/2006/main" xmlns:w14="http://schemas.microsoft.com/office/word/2010/wordml" xmlns:w15="http://schemas.microsoft.com/office/word/2012/wordml" xmlns:w16cid="http://schemas.microsoft.com/office/word/2016/wordml/cid" xmlns:w16se="http://schemas.microsoft.com/office/word/2015/wordml/symex" mc:Ignorable="w14 w15 w16se w16cid">
+<w:styles xmlns:mc="http://schemas.openxmlformats.org/markup-compatibility/2006" xmlns:r="http://schemas.openxmlformats.org/officeDocument/2006/relationships" xmlns:w="http://schemas.openxmlformats.org/wordprocessingml/2006/main" xmlns:w14="http://schemas.microsoft.com/office/word/2010/wordml" xmlns:w15="http://schemas.microsoft.com/office/word/2012/wordml" mc:Ignorable="w14 w15">
   <w:docDefaults>
     <w:rPrDefault>
       <w:rPr>
@@ -5144,7 +5013,7 @@
       </w:pPr>
     </w:pPrDefault>
   </w:docDefaults>
-  <w:latentStyles w:defLockedState="0" w:defUIPriority="99" w:defSemiHidden="0" w:defUnhideWhenUsed="0" w:defQFormat="0" w:count="375">
+  <w:latentStyles w:defLockedState="0" w:defUIPriority="99" w:defSemiHidden="0" w:defUnhideWhenUsed="0" w:defQFormat="0" w:count="371">
     <w:lsdException w:name="Normal" w:uiPriority="0" w:qFormat="1"/>
     <w:lsdException w:name="heading 1" w:uiPriority="9" w:qFormat="1"/>
     <w:lsdException w:name="heading 2" w:semiHidden="1" w:uiPriority="9" w:unhideWhenUsed="1" w:qFormat="1"/>
@@ -5516,23 +5385,19 @@
     <w:lsdException w:name="List Table 5 Dark Accent 6" w:uiPriority="50"/>
     <w:lsdException w:name="List Table 6 Colorful Accent 6" w:uiPriority="51"/>
     <w:lsdException w:name="List Table 7 Colorful Accent 6" w:uiPriority="52"/>
-    <w:lsdException w:name="Mention" w:semiHidden="1" w:unhideWhenUsed="1"/>
-    <w:lsdException w:name="Smart Hyperlink" w:semiHidden="1" w:unhideWhenUsed="1"/>
-    <w:lsdException w:name="Hashtag" w:semiHidden="1" w:unhideWhenUsed="1"/>
-    <w:lsdException w:name="Unresolved Mention" w:semiHidden="1" w:unhideWhenUsed="1"/>
   </w:latentStyles>
-  <w:style w:type="paragraph" w:default="1" w:styleId="Standard">
+  <w:style w:type="paragraph" w:default="1" w:styleId="Normal">
     <w:name w:val="Normal"/>
     <w:qFormat/>
     <w:rsid w:val="003C6FA5"/>
   </w:style>
-  <w:style w:type="character" w:default="1" w:styleId="Absatz-Standardschriftart">
+  <w:style w:type="character" w:default="1" w:styleId="DefaultParagraphFont">
     <w:name w:val="Default Paragraph Font"/>
     <w:uiPriority w:val="1"/>
     <w:semiHidden/>
     <w:unhideWhenUsed/>
   </w:style>
-  <w:style w:type="table" w:default="1" w:styleId="NormaleTabelle">
+  <w:style w:type="table" w:default="1" w:styleId="TableNormal">
     <w:name w:val="Normal Table"/>
     <w:uiPriority w:val="99"/>
     <w:semiHidden/>
@@ -5547,15 +5412,15 @@
       </w:tblCellMar>
     </w:tblPr>
   </w:style>
-  <w:style w:type="numbering" w:default="1" w:styleId="KeineListe">
+  <w:style w:type="numbering" w:default="1" w:styleId="NoList">
     <w:name w:val="No List"/>
     <w:uiPriority w:val="99"/>
     <w:semiHidden/>
     <w:unhideWhenUsed/>
   </w:style>
-  <w:style w:type="table" w:styleId="Tabellenraster">
+  <w:style w:type="table" w:styleId="TableGrid">
     <w:name w:val="Table Grid"/>
-    <w:basedOn w:val="NormaleTabelle"/>
+    <w:basedOn w:val="TableNormal"/>
     <w:uiPriority w:val="59"/>
     <w:rsid w:val="00887EB6"/>
     <w:pPr>
@@ -5572,10 +5437,10 @@
       </w:tblBorders>
     </w:tblPr>
   </w:style>
-  <w:style w:type="paragraph" w:styleId="Sprechblasentext">
+  <w:style w:type="paragraph" w:styleId="BalloonText">
     <w:name w:val="Balloon Text"/>
-    <w:basedOn w:val="Standard"/>
-    <w:link w:val="SprechblasentextZchn"/>
+    <w:basedOn w:val="Normal"/>
+    <w:link w:val="BalloonTextChar"/>
     <w:uiPriority w:val="99"/>
     <w:semiHidden/>
     <w:unhideWhenUsed/>
@@ -5589,10 +5454,10 @@
       <w:szCs w:val="16"/>
     </w:rPr>
   </w:style>
-  <w:style w:type="character" w:customStyle="1" w:styleId="SprechblasentextZchn">
-    <w:name w:val="Sprechblasentext Zchn"/>
-    <w:basedOn w:val="Absatz-Standardschriftart"/>
-    <w:link w:val="Sprechblasentext"/>
+  <w:style w:type="character" w:customStyle="1" w:styleId="BalloonTextChar">
+    <w:name w:val="Balloon Text Char"/>
+    <w:basedOn w:val="DefaultParagraphFont"/>
+    <w:link w:val="BalloonText"/>
     <w:uiPriority w:val="99"/>
     <w:semiHidden/>
     <w:rsid w:val="00887EB6"/>
@@ -5893,7 +5758,7 @@
 </file>
 
 <file path=customXml/itemProps1.xml><?xml version="1.0" encoding="utf-8"?>
-<ds:datastoreItem xmlns:ds="http://schemas.openxmlformats.org/officeDocument/2006/customXml" ds:itemID="{A2BD5918-FB6A-41EC-8500-2ABD682206A4}">
+<ds:datastoreItem xmlns:ds="http://schemas.openxmlformats.org/officeDocument/2006/customXml" ds:itemID="{E36635B1-76A3-4947-AB9E-291B9AC8ACD1}">
   <ds:schemaRefs>
     <ds:schemaRef ds:uri="http://schemas.openxmlformats.org/officeDocument/2006/bibliography"/>
   </ds:schemaRefs>

</xml_diff>